<commit_message>
Edit doc + add ai file
</commit_message>
<xml_diff>
--- a/NSC-Proposal-draft-8-PTZ.docx
+++ b/NSC-Proposal-draft-8-PTZ.docx
@@ -486,9 +486,8 @@
           <w:sz w:val="32"/>
           <w:szCs w:val="32"/>
         </w:rPr>
-        <w:t xml:space="preserve">Machine Learning, Clustering: </w:t>
-      </w:r>
-      <w:proofErr w:type="gramStart"/>
+        <w:t>Machine Learning, Clustering: LDA(</w:t>
+      </w:r>
       <w:r>
         <w:rPr>
           <w:rFonts w:ascii="TH Sarabun New" w:hAnsi="TH Sarabun New" w:cs="TH Sarabun New"/>
@@ -497,9 +496,8 @@
           <w:sz w:val="32"/>
           <w:szCs w:val="32"/>
         </w:rPr>
-        <w:t>LDA(</w:t>
-      </w:r>
-      <w:proofErr w:type="gramEnd"/>
+        <w:t>Latent Dirichlet allocation</w:t>
+      </w:r>
       <w:r>
         <w:rPr>
           <w:rFonts w:ascii="TH Sarabun New" w:hAnsi="TH Sarabun New" w:cs="TH Sarabun New"/>
@@ -508,9 +506,8 @@
           <w:sz w:val="32"/>
           <w:szCs w:val="32"/>
         </w:rPr>
-        <w:t xml:space="preserve">Latent </w:t>
-      </w:r>
-      <w:proofErr w:type="spellStart"/>
+        <w:t>), Classification: One</w:t>
+      </w:r>
       <w:r>
         <w:rPr>
           <w:rFonts w:ascii="TH Sarabun New" w:hAnsi="TH Sarabun New" w:cs="TH Sarabun New"/>
@@ -519,9 +516,8 @@
           <w:sz w:val="32"/>
           <w:szCs w:val="32"/>
         </w:rPr>
-        <w:t>Dirichlet</w:t>
-      </w:r>
-      <w:proofErr w:type="spellEnd"/>
+        <w:t xml:space="preserve"> </w:t>
+      </w:r>
       <w:r>
         <w:rPr>
           <w:rFonts w:ascii="TH Sarabun New" w:hAnsi="TH Sarabun New" w:cs="TH Sarabun New"/>
@@ -530,7 +526,7 @@
           <w:sz w:val="32"/>
           <w:szCs w:val="32"/>
         </w:rPr>
-        <w:t xml:space="preserve"> allocation</w:t>
+        <w:t>vs</w:t>
       </w:r>
       <w:r>
         <w:rPr>
@@ -540,7 +536,7 @@
           <w:sz w:val="32"/>
           <w:szCs w:val="32"/>
         </w:rPr>
-        <w:t>), Classification: One</w:t>
+        <w:t xml:space="preserve"> </w:t>
       </w:r>
       <w:r>
         <w:rPr>
@@ -550,10 +546,12 @@
           <w:sz w:val="32"/>
           <w:szCs w:val="32"/>
         </w:rPr>
-        <w:t xml:space="preserve"> </w:t>
-      </w:r>
-      <w:proofErr w:type="spellStart"/>
-      <w:r>
+        <w:t>Rest, Big data, Spark, PDF to Text, Keyword extraction, Text Analysis</w:t>
+      </w:r>
+    </w:p>
+    <w:p>
+      <w:pPr>
+        <w:jc w:val="both"/>
         <w:rPr>
           <w:rFonts w:ascii="TH Sarabun New" w:hAnsi="TH Sarabun New" w:cs="TH Sarabun New"/>
           <w:b/>
@@ -561,10 +559,11 @@
           <w:sz w:val="32"/>
           <w:szCs w:val="32"/>
         </w:rPr>
-        <w:t>vs</w:t>
-      </w:r>
-      <w:proofErr w:type="spellEnd"/>
-      <w:r>
+      </w:pPr>
+    </w:p>
+    <w:p>
+      <w:pPr>
+        <w:jc w:val="both"/>
         <w:rPr>
           <w:rFonts w:ascii="TH Sarabun New" w:hAnsi="TH Sarabun New" w:cs="TH Sarabun New"/>
           <w:b/>
@@ -572,9 +571,11 @@
           <w:sz w:val="32"/>
           <w:szCs w:val="32"/>
         </w:rPr>
-        <w:t xml:space="preserve"> </w:t>
-      </w:r>
-      <w:r>
+      </w:pPr>
+    </w:p>
+    <w:p>
+      <w:pPr>
+        <w:jc w:val="both"/>
         <w:rPr>
           <w:rFonts w:ascii="TH Sarabun New" w:hAnsi="TH Sarabun New" w:cs="TH Sarabun New"/>
           <w:b/>
@@ -582,8 +583,7 @@
           <w:sz w:val="32"/>
           <w:szCs w:val="32"/>
         </w:rPr>
-        <w:t>Rest, Big data, Spark, PDF to Text, Keyword extraction, Text Analysis</w:t>
-      </w:r>
+      </w:pPr>
     </w:p>
     <w:p>
       <w:pPr>
@@ -618,18 +618,376 @@
           <w:bCs/>
           <w:sz w:val="32"/>
           <w:szCs w:val="32"/>
-        </w:rPr>
-      </w:pPr>
-    </w:p>
-    <w:p>
-      <w:pPr>
-        <w:jc w:val="both"/>
-        <w:rPr>
-          <w:rFonts w:ascii="TH Sarabun New" w:hAnsi="TH Sarabun New" w:cs="TH Sarabun New"/>
+          <w:lang w:eastAsia="ja-JP"/>
+        </w:rPr>
+      </w:pPr>
+    </w:p>
+    <w:p>
+      <w:pPr>
+        <w:jc w:val="both"/>
+        <w:rPr>
+          <w:rFonts w:ascii="TH Sarabun New" w:hAnsi="TH Sarabun New" w:cs="TH Sarabun New"/>
+          <w:sz w:val="32"/>
+          <w:szCs w:val="32"/>
+        </w:rPr>
+      </w:pPr>
+      <w:r>
+        <w:rPr>
+          <w:rFonts w:ascii="TH Sarabun New" w:hAnsi="TH Sarabun New" w:cs="TH Sarabun New" w:hint="cs"/>
           <w:b/>
           <w:bCs/>
           <w:sz w:val="32"/>
           <w:szCs w:val="32"/>
+          <w:cs/>
+        </w:rPr>
+        <w:lastRenderedPageBreak/>
+        <w:t>หลักการและเหตุผล</w:t>
+      </w:r>
+    </w:p>
+    <w:p>
+      <w:pPr>
+        <w:jc w:val="both"/>
+        <w:rPr>
+          <w:rFonts w:ascii="TH Sarabun New" w:hAnsi="TH Sarabun New" w:cs="TH Sarabun New"/>
+          <w:sz w:val="32"/>
+          <w:szCs w:val="32"/>
+          <w:cs/>
+        </w:rPr>
+      </w:pPr>
+      <w:r>
+        <w:rPr>
+          <w:rFonts w:ascii="TH Sarabun New" w:hAnsi="TH Sarabun New" w:cs="TH Sarabun New"/>
+          <w:sz w:val="32"/>
+          <w:szCs w:val="32"/>
+          <w:cs/>
+        </w:rPr>
+        <w:tab/>
+      </w:r>
+      <w:r>
+        <w:rPr>
+          <w:rFonts w:ascii="TH Sarabun New" w:hAnsi="TH Sarabun New" w:cs="TH Sarabun New" w:hint="cs"/>
+          <w:sz w:val="32"/>
+          <w:szCs w:val="32"/>
+          <w:cs/>
+        </w:rPr>
+        <w:t xml:space="preserve">ในยุคปัจจุบัน ที่มีการทำเอกสารในเรื่องต่างๆ ออกมาเป็นจำนวนมาก การทำ </w:t>
+      </w:r>
+      <w:r>
+        <w:rPr>
+          <w:rFonts w:ascii="TH Sarabun New" w:hAnsi="TH Sarabun New" w:cs="TH Sarabun New"/>
+          <w:sz w:val="32"/>
+          <w:szCs w:val="32"/>
+        </w:rPr>
+        <w:t xml:space="preserve">Knowledge management </w:t>
+      </w:r>
+      <w:r>
+        <w:rPr>
+          <w:rFonts w:ascii="TH Sarabun New" w:hAnsi="TH Sarabun New" w:cs="TH Sarabun New" w:hint="cs"/>
+          <w:sz w:val="32"/>
+          <w:szCs w:val="32"/>
+          <w:cs/>
+        </w:rPr>
+        <w:t xml:space="preserve">หรือการนำเอกสารข้อมูลเหล่านั้นมาจัดการให้เป็นระบบ นับเป็นเรื่องที่สำคัญมาก โดยเฉพาะในองค์กรหลายๆ แห่ง การมีระบบ </w:t>
+      </w:r>
+      <w:r>
+        <w:rPr>
+          <w:rFonts w:ascii="TH Sarabun New" w:hAnsi="TH Sarabun New" w:cs="TH Sarabun New"/>
+          <w:sz w:val="32"/>
+          <w:szCs w:val="32"/>
+        </w:rPr>
+        <w:t>k</w:t>
+      </w:r>
+      <w:r>
+        <w:rPr>
+          <w:rFonts w:ascii="TH Sarabun New" w:hAnsi="TH Sarabun New" w:cs="TH Sarabun New"/>
+          <w:sz w:val="32"/>
+          <w:szCs w:val="32"/>
+        </w:rPr>
+        <w:t xml:space="preserve">nowledge management </w:t>
+      </w:r>
+      <w:r>
+        <w:rPr>
+          <w:rFonts w:ascii="TH Sarabun New" w:hAnsi="TH Sarabun New" w:cs="TH Sarabun New" w:hint="cs"/>
+          <w:sz w:val="32"/>
+          <w:szCs w:val="32"/>
+          <w:cs/>
+        </w:rPr>
+        <w:t xml:space="preserve">จะช่วยทำให้องค์กรนั้นๆ สามารถใช้งานองค์ความรู้ที่มีอยู่ได้อย่างมีประสิทธิภาพสูงสุด แต่ในปัจจุบัน เอกสารความรู้ต่างๆ ที่ถูกนำมาเผยแพร่อยู่นั้น มักจะอยู่ในรูปแบบของเอกสารในหน้ากระดาษ หรือเอกสารที่เป็นไฟล์ </w:t>
+      </w:r>
+      <w:r>
+        <w:rPr>
+          <w:rFonts w:ascii="TH Sarabun New" w:hAnsi="TH Sarabun New" w:cs="TH Sarabun New"/>
+          <w:sz w:val="32"/>
+          <w:szCs w:val="32"/>
+        </w:rPr>
+        <w:t xml:space="preserve">PDF </w:t>
+      </w:r>
+      <w:r>
+        <w:rPr>
+          <w:rFonts w:ascii="TH Sarabun New" w:hAnsi="TH Sarabun New" w:cs="TH Sarabun New" w:hint="cs"/>
+          <w:sz w:val="32"/>
+          <w:szCs w:val="32"/>
+          <w:cs/>
+        </w:rPr>
+        <w:t>ซึ่งยังไม่สามารถนำมาใช้งานได้อย่างมีประสิทธิภาพเท่าที่ควร เพราะว่า เอกสารเหล่านั้นมักจะมีข้อความอยู่มากมาย ที่เกี่ยวข้องกับเนื้อหาที่แตกต่างกัน แต่ว่าเมื่อผู้ที่ต้องการใช้งานความรู้เหล่านั้น ต้องการทำการหาเนื้อหาที่เฉพาะเจาะจงกับที่เขาสนใจในเอกสารนั้นๆ เข</w:t>
+      </w:r>
+      <w:r>
+        <w:rPr>
+          <w:rFonts w:ascii="TH Sarabun New" w:hAnsi="TH Sarabun New" w:cs="TH Sarabun New" w:hint="cs"/>
+          <w:sz w:val="32"/>
+          <w:szCs w:val="32"/>
+          <w:cs/>
+        </w:rPr>
+        <w:t xml:space="preserve">าก็ต้องทำการค้นหาด้วยตนเองโดยวิธีต่างๆ ไม่ว่าจะเป็นการไล่อ่านเนื้อหาทั้งหมดด้วยตนเอง ซึ่งใช้เวลามากในการอ่านและหาใจความสำคัญที่เขาต้องการ หรือใช้การค้นหา </w:t>
+      </w:r>
+      <w:r>
+        <w:rPr>
+          <w:rFonts w:ascii="TH Sarabun New" w:hAnsi="TH Sarabun New" w:cs="TH Sarabun New"/>
+          <w:sz w:val="32"/>
+          <w:szCs w:val="32"/>
+        </w:rPr>
+        <w:t>k</w:t>
+      </w:r>
+      <w:r>
+        <w:rPr>
+          <w:rFonts w:ascii="TH Sarabun New" w:hAnsi="TH Sarabun New" w:cs="TH Sarabun New"/>
+          <w:sz w:val="32"/>
+          <w:szCs w:val="32"/>
+        </w:rPr>
+        <w:t xml:space="preserve">eyword </w:t>
+      </w:r>
+      <w:r>
+        <w:rPr>
+          <w:rFonts w:ascii="TH Sarabun New" w:hAnsi="TH Sarabun New" w:cs="TH Sarabun New" w:hint="cs"/>
+          <w:sz w:val="32"/>
+          <w:szCs w:val="32"/>
+          <w:cs/>
+        </w:rPr>
+        <w:t xml:space="preserve">ที่เขาต้องการด้วยวิธีต่างๆ เช่นการเปิดหาสารบัญ ซึ่งเอกสารบางฉบับก็ไม่มีสารบัญให้ หรือใช้การ </w:t>
+      </w:r>
+      <w:r>
+        <w:rPr>
+          <w:rFonts w:ascii="TH Sarabun New" w:hAnsi="TH Sarabun New" w:cs="TH Sarabun New"/>
+          <w:sz w:val="32"/>
+          <w:szCs w:val="32"/>
+        </w:rPr>
+        <w:t>s</w:t>
+      </w:r>
+      <w:r>
+        <w:rPr>
+          <w:rFonts w:ascii="TH Sarabun New" w:hAnsi="TH Sarabun New" w:cs="TH Sarabun New"/>
+          <w:sz w:val="32"/>
+          <w:szCs w:val="32"/>
+        </w:rPr>
+        <w:t xml:space="preserve">earch </w:t>
+      </w:r>
+      <w:r>
+        <w:rPr>
+          <w:rFonts w:ascii="TH Sarabun New" w:hAnsi="TH Sarabun New" w:cs="TH Sarabun New" w:hint="cs"/>
+          <w:sz w:val="32"/>
+          <w:szCs w:val="32"/>
+          <w:cs/>
+        </w:rPr>
+        <w:t xml:space="preserve">หา </w:t>
+      </w:r>
+      <w:r>
+        <w:rPr>
+          <w:rFonts w:ascii="TH Sarabun New" w:hAnsi="TH Sarabun New" w:cs="TH Sarabun New"/>
+          <w:sz w:val="32"/>
+          <w:szCs w:val="32"/>
+        </w:rPr>
+        <w:t xml:space="preserve">keyword </w:t>
+      </w:r>
+      <w:r>
+        <w:rPr>
+          <w:rFonts w:ascii="TH Sarabun New" w:hAnsi="TH Sarabun New" w:cs="TH Sarabun New" w:hint="cs"/>
+          <w:sz w:val="32"/>
+          <w:szCs w:val="32"/>
+          <w:cs/>
+        </w:rPr>
+        <w:t xml:space="preserve">ที่ต้องการ ซึ่งอาจจะเกิดการข้ามเนื้อหาในส่วนที่เกี่ยวข้องกับเรื่องที่ผู้ที่ค้นหาต้องการ แต่ไม่มี </w:t>
+      </w:r>
+      <w:r>
+        <w:rPr>
+          <w:rFonts w:ascii="TH Sarabun New" w:hAnsi="TH Sarabun New" w:cs="TH Sarabun New"/>
+          <w:sz w:val="32"/>
+          <w:szCs w:val="32"/>
+        </w:rPr>
+        <w:t xml:space="preserve">keyword </w:t>
+      </w:r>
+      <w:r>
+        <w:rPr>
+          <w:rFonts w:ascii="TH Sarabun New" w:hAnsi="TH Sarabun New" w:cs="TH Sarabun New" w:hint="cs"/>
+          <w:sz w:val="32"/>
+          <w:szCs w:val="32"/>
+          <w:cs/>
+        </w:rPr>
+        <w:t xml:space="preserve">ที่เขาใช้ค้นหาไปได้ </w:t>
+      </w:r>
+      <w:r>
+        <w:rPr>
+          <w:rFonts w:ascii="TH Sarabun New" w:hAnsi="TH Sarabun New" w:cs="TH Sarabun New" w:hint="cs"/>
+          <w:sz w:val="32"/>
+          <w:szCs w:val="32"/>
+          <w:cs/>
+        </w:rPr>
+        <w:t xml:space="preserve">ซึ่งสิ่งที่ได้กล่าวไปข้างต้นนั้น นับว่าเป็นปัญหาใหญ่ในการค้นคว้าหาข้อมูลเพื่อทำการศึกษาเป็นอย่างมาก เนื่องจากการที่ไม่มีระบบ </w:t>
+      </w:r>
+      <w:r>
+        <w:rPr>
+          <w:rFonts w:ascii="TH Sarabun New" w:hAnsi="TH Sarabun New" w:cs="TH Sarabun New"/>
+          <w:sz w:val="32"/>
+          <w:szCs w:val="32"/>
+        </w:rPr>
+        <w:t>k</w:t>
+      </w:r>
+      <w:r>
+        <w:rPr>
+          <w:rFonts w:ascii="TH Sarabun New" w:hAnsi="TH Sarabun New" w:cs="TH Sarabun New"/>
+          <w:sz w:val="32"/>
+          <w:szCs w:val="32"/>
+        </w:rPr>
+        <w:t xml:space="preserve">nowledge management </w:t>
+      </w:r>
+      <w:r>
+        <w:rPr>
+          <w:rFonts w:ascii="TH Sarabun New" w:hAnsi="TH Sarabun New" w:cs="TH Sarabun New" w:hint="cs"/>
+          <w:sz w:val="32"/>
+          <w:szCs w:val="32"/>
+          <w:cs/>
+        </w:rPr>
+        <w:t>สำหรับเอกสารทั่วๆ ไปนั้น</w:t>
+      </w:r>
+      <w:r>
+        <w:rPr>
+          <w:rFonts w:ascii="TH Sarabun New" w:hAnsi="TH Sarabun New" w:cs="TH Sarabun New" w:hint="cs"/>
+          <w:sz w:val="32"/>
+          <w:szCs w:val="32"/>
+          <w:cs/>
+        </w:rPr>
+        <w:t xml:space="preserve"> ทำให้แหล่งความรู้ที่สามารถนำมาสืบค้นได้นั้นลดลงเป็นอย่างมาก และทำให้ความรู้จำนวนมากถูกทิ้งร้างไว้ ไม่ได้ถูกนำมาใช้ให้เกิดประโยชน์ ดังนั้น ทางกลุ่มของเราจึงสนใจที่จะพัฒนา </w:t>
+      </w:r>
+      <w:r>
+        <w:rPr>
+          <w:rFonts w:ascii="TH Sarabun New" w:hAnsi="TH Sarabun New" w:cs="TH Sarabun New"/>
+          <w:sz w:val="32"/>
+          <w:szCs w:val="32"/>
+        </w:rPr>
+        <w:t>m</w:t>
+      </w:r>
+      <w:r>
+        <w:rPr>
+          <w:rFonts w:ascii="TH Sarabun New" w:hAnsi="TH Sarabun New" w:cs="TH Sarabun New"/>
+          <w:sz w:val="32"/>
+          <w:szCs w:val="32"/>
+        </w:rPr>
+        <w:t xml:space="preserve">achine learning model </w:t>
+      </w:r>
+      <w:r>
+        <w:rPr>
+          <w:rFonts w:ascii="TH Sarabun New" w:hAnsi="TH Sarabun New" w:cs="TH Sarabun New" w:hint="cs"/>
+          <w:sz w:val="32"/>
+          <w:szCs w:val="32"/>
+          <w:cs/>
+        </w:rPr>
+        <w:t xml:space="preserve">ที่สามารถคัดแยกเนื้อหาในส่วนต่างๆ ในไฟล์เอกสาร และทำการ </w:t>
+      </w:r>
+      <w:r>
+        <w:rPr>
+          <w:rFonts w:ascii="TH Sarabun New" w:hAnsi="TH Sarabun New" w:cs="TH Sarabun New"/>
+          <w:sz w:val="32"/>
+          <w:szCs w:val="32"/>
+        </w:rPr>
+        <w:t xml:space="preserve">tag </w:t>
+      </w:r>
+      <w:r>
+        <w:rPr>
+          <w:rFonts w:ascii="TH Sarabun New" w:hAnsi="TH Sarabun New" w:cs="TH Sarabun New" w:hint="cs"/>
+          <w:sz w:val="32"/>
+          <w:szCs w:val="32"/>
+          <w:cs/>
+        </w:rPr>
+        <w:t>ข้อความเหล่านั้นได้โดยอัตโนมัติว่า เนื้อหาในส่วนนั้นๆ มีความเกี่ยวข้องกับเรื่องอะไรบ้าง และทำการจัดเก็บข้อมูลเหล่านั้นลงไปยังระบบฐานข้อมูล เพื่อให้สามารถทำการสืบค้นได้ง่ายและรวดเร็ว</w:t>
+      </w:r>
+      <w:r>
+        <w:rPr>
+          <w:rFonts w:ascii="TH Sarabun New" w:hAnsi="TH Sarabun New" w:cs="TH Sarabun New"/>
+          <w:sz w:val="32"/>
+          <w:szCs w:val="32"/>
+        </w:rPr>
+        <w:t xml:space="preserve"> </w:t>
+      </w:r>
+      <w:r>
+        <w:rPr>
+          <w:rFonts w:ascii="TH Sarabun New" w:hAnsi="TH Sarabun New" w:cs="TH Sarabun New" w:hint="cs"/>
+          <w:sz w:val="32"/>
+          <w:szCs w:val="32"/>
+          <w:cs/>
+        </w:rPr>
+        <w:t xml:space="preserve">และทำให้การจัดการแหล่งความรู้ หรือ </w:t>
+      </w:r>
+      <w:r>
+        <w:rPr>
+          <w:rFonts w:ascii="TH Sarabun New" w:hAnsi="TH Sarabun New" w:cs="TH Sarabun New"/>
+          <w:sz w:val="32"/>
+          <w:szCs w:val="32"/>
+        </w:rPr>
+        <w:t xml:space="preserve">Knowledge management </w:t>
+      </w:r>
+      <w:r>
+        <w:rPr>
+          <w:rFonts w:ascii="TH Sarabun New" w:hAnsi="TH Sarabun New" w:cs="TH Sarabun New" w:hint="cs"/>
+          <w:sz w:val="32"/>
+          <w:szCs w:val="32"/>
+          <w:cs/>
+        </w:rPr>
+        <w:t xml:space="preserve">นั้น สามารถใช้งานกับเอกสารที่เป็นไฟล์ </w:t>
+      </w:r>
+      <w:r>
+        <w:rPr>
+          <w:rFonts w:ascii="TH Sarabun New" w:hAnsi="TH Sarabun New" w:cs="TH Sarabun New"/>
+          <w:sz w:val="32"/>
+          <w:szCs w:val="32"/>
+        </w:rPr>
+        <w:t xml:space="preserve">PDF </w:t>
+      </w:r>
+      <w:r>
+        <w:rPr>
+          <w:rFonts w:ascii="TH Sarabun New" w:hAnsi="TH Sarabun New" w:cs="TH Sarabun New" w:hint="cs"/>
+          <w:sz w:val="32"/>
+          <w:szCs w:val="32"/>
+          <w:cs/>
+        </w:rPr>
+        <w:t>ได้ ซึ่งส่งผลให้ความรู้ถูกนำไปใช้งานต่อ และเกิดการพัฒนาประเทศชาติในองค์รวมมากยิ่งขึ้น</w:t>
+      </w:r>
+    </w:p>
+    <w:p>
+      <w:pPr>
+        <w:jc w:val="both"/>
+        <w:rPr>
+          <w:rFonts w:ascii="TH Sarabun New" w:hAnsi="TH Sarabun New" w:cs="TH Sarabun New"/>
+          <w:sz w:val="32"/>
+          <w:szCs w:val="32"/>
+        </w:rPr>
+      </w:pPr>
+    </w:p>
+    <w:p>
+      <w:pPr>
+        <w:jc w:val="both"/>
+        <w:rPr>
+          <w:rFonts w:ascii="TH Sarabun New" w:hAnsi="TH Sarabun New" w:cs="TH Sarabun New"/>
+          <w:sz w:val="32"/>
+          <w:szCs w:val="32"/>
+        </w:rPr>
+      </w:pPr>
+    </w:p>
+    <w:p>
+      <w:pPr>
+        <w:jc w:val="both"/>
+        <w:rPr>
+          <w:rFonts w:ascii="TH Sarabun New" w:hAnsi="TH Sarabun New" w:cs="TH Sarabun New"/>
+          <w:sz w:val="32"/>
+          <w:szCs w:val="32"/>
         </w:rPr>
       </w:pPr>
     </w:p>
@@ -654,388 +1012,123 @@
           <w:bCs/>
           <w:sz w:val="32"/>
           <w:szCs w:val="32"/>
-          <w:lang w:eastAsia="ja-JP"/>
-        </w:rPr>
-      </w:pPr>
-    </w:p>
-    <w:p>
-      <w:pPr>
-        <w:jc w:val="both"/>
-        <w:rPr>
-          <w:rFonts w:ascii="TH Sarabun New" w:hAnsi="TH Sarabun New" w:cs="TH Sarabun New"/>
-          <w:sz w:val="32"/>
-          <w:szCs w:val="32"/>
-        </w:rPr>
-      </w:pPr>
-      <w:r>
-        <w:rPr>
-          <w:rFonts w:ascii="TH Sarabun New" w:hAnsi="TH Sarabun New" w:cs="TH Sarabun New" w:hint="cs"/>
+        </w:rPr>
+      </w:pPr>
+    </w:p>
+    <w:p>
+      <w:pPr>
+        <w:jc w:val="both"/>
+        <w:rPr>
+          <w:rFonts w:ascii="TH Sarabun New" w:hAnsi="TH Sarabun New" w:cs="TH Sarabun New"/>
           <w:b/>
           <w:bCs/>
           <w:sz w:val="32"/>
           <w:szCs w:val="32"/>
-          <w:cs/>
-        </w:rPr>
-        <w:lastRenderedPageBreak/>
-        <w:t>หลักการและเหตุผล</w:t>
-      </w:r>
-    </w:p>
-    <w:p>
-      <w:pPr>
-        <w:jc w:val="both"/>
-        <w:rPr>
-          <w:rFonts w:ascii="TH Sarabun New" w:hAnsi="TH Sarabun New" w:cs="TH Sarabun New"/>
-          <w:sz w:val="32"/>
-          <w:szCs w:val="32"/>
-          <w:cs/>
-        </w:rPr>
-      </w:pPr>
-      <w:r>
-        <w:rPr>
-          <w:rFonts w:ascii="TH Sarabun New" w:hAnsi="TH Sarabun New" w:cs="TH Sarabun New"/>
-          <w:sz w:val="32"/>
-          <w:szCs w:val="32"/>
-          <w:cs/>
-        </w:rPr>
-        <w:tab/>
-      </w:r>
-      <w:r>
-        <w:rPr>
-          <w:rFonts w:ascii="TH Sarabun New" w:hAnsi="TH Sarabun New" w:cs="TH Sarabun New" w:hint="cs"/>
-          <w:sz w:val="32"/>
-          <w:szCs w:val="32"/>
-          <w:cs/>
-        </w:rPr>
-        <w:t xml:space="preserve">ในยุคปัจจุบัน ที่มีการทำเอกสารในเรื่องต่างๆ ออกมาเป็นจำนวนมาก การทำ </w:t>
-      </w:r>
-      <w:r>
-        <w:rPr>
-          <w:rFonts w:ascii="TH Sarabun New" w:hAnsi="TH Sarabun New" w:cs="TH Sarabun New"/>
-          <w:sz w:val="32"/>
-          <w:szCs w:val="32"/>
-        </w:rPr>
-        <w:t xml:space="preserve">Knowledge management </w:t>
-      </w:r>
-      <w:r>
-        <w:rPr>
-          <w:rFonts w:ascii="TH Sarabun New" w:hAnsi="TH Sarabun New" w:cs="TH Sarabun New" w:hint="cs"/>
-          <w:sz w:val="32"/>
-          <w:szCs w:val="32"/>
-          <w:cs/>
-        </w:rPr>
-        <w:t xml:space="preserve">หรือการนำเอกสารข้อมูลเหล่านั้นมาจัดการให้เป็นระบบ นับเป็นเรื่องที่สำคัญมาก โดยเฉพาะในองค์กรหลายๆ แห่ง การมีระบบ </w:t>
-      </w:r>
-      <w:r>
-        <w:rPr>
-          <w:rFonts w:ascii="TH Sarabun New" w:hAnsi="TH Sarabun New" w:cs="TH Sarabun New"/>
-          <w:sz w:val="32"/>
-          <w:szCs w:val="32"/>
-        </w:rPr>
-        <w:t>k</w:t>
-      </w:r>
-      <w:r>
-        <w:rPr>
-          <w:rFonts w:ascii="TH Sarabun New" w:hAnsi="TH Sarabun New" w:cs="TH Sarabun New"/>
-          <w:sz w:val="32"/>
-          <w:szCs w:val="32"/>
-        </w:rPr>
-        <w:t xml:space="preserve">nowledge management </w:t>
-      </w:r>
-      <w:r>
-        <w:rPr>
-          <w:rFonts w:ascii="TH Sarabun New" w:hAnsi="TH Sarabun New" w:cs="TH Sarabun New" w:hint="cs"/>
-          <w:sz w:val="32"/>
-          <w:szCs w:val="32"/>
-          <w:cs/>
-        </w:rPr>
-        <w:t xml:space="preserve">จะช่วยทำให้องค์กรนั้นๆ สามารถใช้งานองค์ความรู้ที่มีอยู่ได้อย่างมีประสิทธิภาพสูงสุด แต่ในปัจจุบัน เอกสารความรู้ต่างๆ ที่ถูกนำมาเผยแพร่อยู่นั้น มักจะอยู่ในรูปแบบของเอกสารในหน้ากระดาษ หรือเอกสารที่เป็นไฟล์ </w:t>
-      </w:r>
-      <w:r>
-        <w:rPr>
-          <w:rFonts w:ascii="TH Sarabun New" w:hAnsi="TH Sarabun New" w:cs="TH Sarabun New"/>
-          <w:sz w:val="32"/>
-          <w:szCs w:val="32"/>
-        </w:rPr>
-        <w:t xml:space="preserve">PDF </w:t>
-      </w:r>
-      <w:r>
-        <w:rPr>
-          <w:rFonts w:ascii="TH Sarabun New" w:hAnsi="TH Sarabun New" w:cs="TH Sarabun New" w:hint="cs"/>
-          <w:sz w:val="32"/>
-          <w:szCs w:val="32"/>
-          <w:cs/>
-        </w:rPr>
-        <w:t>ซึ่งยังไม่สามารถนำมาใช้งานได้อย่างมีประสิทธิภาพเท่าที่ควร เพราะว่า เอกสารเหล่านั้นมักจะมีข้อความอยู่มากมาย ที่เกี่ยวข้องกับเนื้อหาที่แตกต่างกัน แต่ว่าเมื่อผู้ที่ต้องการใช้งานความรู้เหล่านั้น ต้องการทำการหาเนื้อหาที่เฉพาะเจาะจงกับที่เขาสนใจในเอกสารนั้นๆ เข</w:t>
-      </w:r>
-      <w:r>
-        <w:rPr>
-          <w:rFonts w:ascii="TH Sarabun New" w:hAnsi="TH Sarabun New" w:cs="TH Sarabun New" w:hint="cs"/>
-          <w:sz w:val="32"/>
-          <w:szCs w:val="32"/>
-          <w:cs/>
-        </w:rPr>
-        <w:t xml:space="preserve">าก็ต้องทำการค้นหาด้วยตนเองโดยวิธีต่างๆ ไม่ว่าจะเป็นการไล่อ่านเนื้อหาทั้งหมดด้วยตนเอง ซึ่งใช้เวลามากในการอ่านและหาใจความสำคัญที่เขาต้องการ หรือใช้การค้นหา </w:t>
-      </w:r>
-      <w:r>
-        <w:rPr>
-          <w:rFonts w:ascii="TH Sarabun New" w:hAnsi="TH Sarabun New" w:cs="TH Sarabun New"/>
-          <w:sz w:val="32"/>
-          <w:szCs w:val="32"/>
-        </w:rPr>
-        <w:t>k</w:t>
-      </w:r>
-      <w:r>
-        <w:rPr>
-          <w:rFonts w:ascii="TH Sarabun New" w:hAnsi="TH Sarabun New" w:cs="TH Sarabun New"/>
-          <w:sz w:val="32"/>
-          <w:szCs w:val="32"/>
-        </w:rPr>
-        <w:t xml:space="preserve">eyword </w:t>
-      </w:r>
-      <w:r>
-        <w:rPr>
-          <w:rFonts w:ascii="TH Sarabun New" w:hAnsi="TH Sarabun New" w:cs="TH Sarabun New" w:hint="cs"/>
-          <w:sz w:val="32"/>
-          <w:szCs w:val="32"/>
-          <w:cs/>
-        </w:rPr>
-        <w:t xml:space="preserve">ที่เขาต้องการด้วยวิธีต่างๆ เช่นการเปิดหาสารบัญ ซึ่งเอกสารบางฉบับก็ไม่มีสารบัญให้ หรือใช้การ </w:t>
-      </w:r>
-      <w:r>
-        <w:rPr>
-          <w:rFonts w:ascii="TH Sarabun New" w:hAnsi="TH Sarabun New" w:cs="TH Sarabun New"/>
-          <w:sz w:val="32"/>
-          <w:szCs w:val="32"/>
-        </w:rPr>
-        <w:t>s</w:t>
-      </w:r>
-      <w:r>
-        <w:rPr>
-          <w:rFonts w:ascii="TH Sarabun New" w:hAnsi="TH Sarabun New" w:cs="TH Sarabun New"/>
-          <w:sz w:val="32"/>
-          <w:szCs w:val="32"/>
-        </w:rPr>
-        <w:t xml:space="preserve">earch </w:t>
-      </w:r>
-      <w:r>
-        <w:rPr>
-          <w:rFonts w:ascii="TH Sarabun New" w:hAnsi="TH Sarabun New" w:cs="TH Sarabun New" w:hint="cs"/>
-          <w:sz w:val="32"/>
-          <w:szCs w:val="32"/>
-          <w:cs/>
-        </w:rPr>
-        <w:t xml:space="preserve">หา </w:t>
-      </w:r>
-      <w:r>
-        <w:rPr>
-          <w:rFonts w:ascii="TH Sarabun New" w:hAnsi="TH Sarabun New" w:cs="TH Sarabun New"/>
-          <w:sz w:val="32"/>
-          <w:szCs w:val="32"/>
-        </w:rPr>
-        <w:t xml:space="preserve">keyword </w:t>
-      </w:r>
-      <w:r>
-        <w:rPr>
-          <w:rFonts w:ascii="TH Sarabun New" w:hAnsi="TH Sarabun New" w:cs="TH Sarabun New" w:hint="cs"/>
-          <w:sz w:val="32"/>
-          <w:szCs w:val="32"/>
-          <w:cs/>
-        </w:rPr>
-        <w:t xml:space="preserve">ที่ต้องการ ซึ่งอาจจะเกิดการข้ามเนื้อหาในส่วนที่เกี่ยวข้องกับเรื่องที่ผู้ที่ค้นหาต้องการ แต่ไม่มี </w:t>
-      </w:r>
-      <w:r>
-        <w:rPr>
-          <w:rFonts w:ascii="TH Sarabun New" w:hAnsi="TH Sarabun New" w:cs="TH Sarabun New"/>
-          <w:sz w:val="32"/>
-          <w:szCs w:val="32"/>
-        </w:rPr>
-        <w:t xml:space="preserve">keyword </w:t>
-      </w:r>
-      <w:r>
-        <w:rPr>
-          <w:rFonts w:ascii="TH Sarabun New" w:hAnsi="TH Sarabun New" w:cs="TH Sarabun New" w:hint="cs"/>
-          <w:sz w:val="32"/>
-          <w:szCs w:val="32"/>
-          <w:cs/>
-        </w:rPr>
-        <w:t xml:space="preserve">ที่เขาใช้ค้นหาไปได้ </w:t>
-      </w:r>
-      <w:r>
-        <w:rPr>
-          <w:rFonts w:ascii="TH Sarabun New" w:hAnsi="TH Sarabun New" w:cs="TH Sarabun New" w:hint="cs"/>
-          <w:sz w:val="32"/>
-          <w:szCs w:val="32"/>
-          <w:cs/>
-        </w:rPr>
-        <w:t xml:space="preserve">ซึ่งสิ่งที่ได้กล่าวไปข้างต้นนั้น นับว่าเป็นปัญหาใหญ่ในการค้นคว้าหาข้อมูลเพื่อทำการศึกษาเป็นอย่างมาก เนื่องจากการที่ไม่มีระบบ </w:t>
-      </w:r>
-      <w:r>
-        <w:rPr>
-          <w:rFonts w:ascii="TH Sarabun New" w:hAnsi="TH Sarabun New" w:cs="TH Sarabun New"/>
-          <w:sz w:val="32"/>
-          <w:szCs w:val="32"/>
-        </w:rPr>
-        <w:t>k</w:t>
-      </w:r>
-      <w:r>
-        <w:rPr>
-          <w:rFonts w:ascii="TH Sarabun New" w:hAnsi="TH Sarabun New" w:cs="TH Sarabun New"/>
-          <w:sz w:val="32"/>
-          <w:szCs w:val="32"/>
-        </w:rPr>
-        <w:t xml:space="preserve">nowledge management </w:t>
-      </w:r>
-      <w:r>
-        <w:rPr>
-          <w:rFonts w:ascii="TH Sarabun New" w:hAnsi="TH Sarabun New" w:cs="TH Sarabun New" w:hint="cs"/>
-          <w:sz w:val="32"/>
-          <w:szCs w:val="32"/>
-          <w:cs/>
-        </w:rPr>
-        <w:t>สำหรับเอกสารทั่วๆ ไปนั้น</w:t>
-      </w:r>
-      <w:r>
-        <w:rPr>
-          <w:rFonts w:ascii="TH Sarabun New" w:hAnsi="TH Sarabun New" w:cs="TH Sarabun New" w:hint="cs"/>
-          <w:sz w:val="32"/>
-          <w:szCs w:val="32"/>
-          <w:cs/>
-        </w:rPr>
-        <w:t xml:space="preserve"> ทำให้แหล่งความรู้ที่สามารถนำมาสืบค้นได้นั้นลดลงเป็นอย่างมาก และทำให้ความรู้จำนวนมากถูกทิ้งร้างไว้ ไม่ได้ถูกนำมาใช้ให้เกิดประโยชน์ ดังนั้น ทางกลุ่มของเราจึงสนใจที่จะพัฒนา </w:t>
-      </w:r>
-      <w:r>
-        <w:rPr>
-          <w:rFonts w:ascii="TH Sarabun New" w:hAnsi="TH Sarabun New" w:cs="TH Sarabun New"/>
-          <w:sz w:val="32"/>
-          <w:szCs w:val="32"/>
-        </w:rPr>
-        <w:t>m</w:t>
-      </w:r>
-      <w:r>
-        <w:rPr>
-          <w:rFonts w:ascii="TH Sarabun New" w:hAnsi="TH Sarabun New" w:cs="TH Sarabun New"/>
-          <w:sz w:val="32"/>
-          <w:szCs w:val="32"/>
-        </w:rPr>
-        <w:t xml:space="preserve">achine learning model </w:t>
-      </w:r>
-      <w:r>
-        <w:rPr>
-          <w:rFonts w:ascii="TH Sarabun New" w:hAnsi="TH Sarabun New" w:cs="TH Sarabun New" w:hint="cs"/>
-          <w:sz w:val="32"/>
-          <w:szCs w:val="32"/>
-          <w:cs/>
-        </w:rPr>
-        <w:t xml:space="preserve">ที่สามารถคัดแยกเนื้อหาในส่วนต่างๆ ในไฟล์เอกสาร และทำการ </w:t>
-      </w:r>
-      <w:r>
-        <w:rPr>
-          <w:rFonts w:ascii="TH Sarabun New" w:hAnsi="TH Sarabun New" w:cs="TH Sarabun New"/>
-          <w:sz w:val="32"/>
-          <w:szCs w:val="32"/>
-        </w:rPr>
-        <w:t xml:space="preserve">tag </w:t>
-      </w:r>
-      <w:r>
-        <w:rPr>
-          <w:rFonts w:ascii="TH Sarabun New" w:hAnsi="TH Sarabun New" w:cs="TH Sarabun New" w:hint="cs"/>
-          <w:sz w:val="32"/>
-          <w:szCs w:val="32"/>
-          <w:cs/>
-        </w:rPr>
-        <w:t>ข้อความเหล่านั้นได้โดยอัตโนมัติว่า เนื้อหาในส่วนนั้นๆ มีความเกี่ยวข้องกับเรื่องอะไรบ้าง และทำการจัดเก็บข้อมูลเหล่านั้นลงไปยังระบบฐานข้อมูล เพื่อให้สามารถทำการสืบค้นได้ง่ายและรวดเร็ว</w:t>
-      </w:r>
-      <w:r>
-        <w:rPr>
-          <w:rFonts w:ascii="TH Sarabun New" w:hAnsi="TH Sarabun New" w:cs="TH Sarabun New"/>
-          <w:sz w:val="32"/>
-          <w:szCs w:val="32"/>
-        </w:rPr>
-        <w:t xml:space="preserve"> </w:t>
-      </w:r>
-      <w:r>
-        <w:rPr>
-          <w:rFonts w:ascii="TH Sarabun New" w:hAnsi="TH Sarabun New" w:cs="TH Sarabun New" w:hint="cs"/>
-          <w:sz w:val="32"/>
-          <w:szCs w:val="32"/>
-          <w:cs/>
-        </w:rPr>
-        <w:t xml:space="preserve">และทำให้การจัดการแหล่งความรู้ หรือ </w:t>
-      </w:r>
-      <w:r>
-        <w:rPr>
-          <w:rFonts w:ascii="TH Sarabun New" w:hAnsi="TH Sarabun New" w:cs="TH Sarabun New"/>
-          <w:sz w:val="32"/>
-          <w:szCs w:val="32"/>
-        </w:rPr>
-        <w:t xml:space="preserve">Knowledge management </w:t>
-      </w:r>
-      <w:r>
-        <w:rPr>
-          <w:rFonts w:ascii="TH Sarabun New" w:hAnsi="TH Sarabun New" w:cs="TH Sarabun New" w:hint="cs"/>
-          <w:sz w:val="32"/>
-          <w:szCs w:val="32"/>
-          <w:cs/>
-        </w:rPr>
-        <w:t xml:space="preserve">นั้น สามารถใช้งานกับเอกสารที่เป็นไฟล์ </w:t>
-      </w:r>
-      <w:r>
-        <w:rPr>
-          <w:rFonts w:ascii="TH Sarabun New" w:hAnsi="TH Sarabun New" w:cs="TH Sarabun New"/>
-          <w:sz w:val="32"/>
-          <w:szCs w:val="32"/>
-        </w:rPr>
-        <w:t xml:space="preserve">PDF </w:t>
-      </w:r>
-      <w:r>
-        <w:rPr>
-          <w:rFonts w:ascii="TH Sarabun New" w:hAnsi="TH Sarabun New" w:cs="TH Sarabun New" w:hint="cs"/>
-          <w:sz w:val="32"/>
-          <w:szCs w:val="32"/>
-          <w:cs/>
-        </w:rPr>
-        <w:t>ได้ ซึ่งส่งผลให้ความรู้ถูกนำไปใช้งานต่อ และเกิดการพัฒนาประเทศชาติในองค์รวมมากยิ่งขึ้น</w:t>
-      </w:r>
-    </w:p>
-    <w:p>
-      <w:pPr>
-        <w:jc w:val="both"/>
-        <w:rPr>
-          <w:rFonts w:ascii="TH Sarabun New" w:hAnsi="TH Sarabun New" w:cs="TH Sarabun New"/>
-          <w:sz w:val="32"/>
-          <w:szCs w:val="32"/>
-        </w:rPr>
-      </w:pPr>
-    </w:p>
-    <w:p>
-      <w:pPr>
-        <w:jc w:val="both"/>
-        <w:rPr>
-          <w:rFonts w:ascii="TH Sarabun New" w:hAnsi="TH Sarabun New" w:cs="TH Sarabun New"/>
-          <w:sz w:val="32"/>
-          <w:szCs w:val="32"/>
-        </w:rPr>
-      </w:pPr>
-    </w:p>
-    <w:p>
-      <w:pPr>
-        <w:jc w:val="both"/>
-        <w:rPr>
-          <w:rFonts w:ascii="TH Sarabun New" w:hAnsi="TH Sarabun New" w:cs="TH Sarabun New"/>
-          <w:sz w:val="32"/>
-          <w:szCs w:val="32"/>
-        </w:rPr>
-      </w:pPr>
-    </w:p>
-    <w:p>
-      <w:pPr>
-        <w:jc w:val="both"/>
-        <w:rPr>
-          <w:rFonts w:ascii="TH Sarabun New" w:hAnsi="TH Sarabun New" w:cs="TH Sarabun New"/>
+        </w:rPr>
+      </w:pPr>
+    </w:p>
+    <w:p>
+      <w:pPr>
+        <w:jc w:val="both"/>
+        <w:rPr>
+          <w:rFonts w:ascii="TH Sarabun New" w:hAnsi="TH Sarabun New" w:cs="TH Sarabun New"/>
+          <w:sz w:val="32"/>
+          <w:szCs w:val="32"/>
+        </w:rPr>
+      </w:pPr>
+      <w:r>
+        <w:rPr>
+          <w:rFonts w:ascii="TH Sarabun New" w:hAnsi="TH Sarabun New" w:cs="TH Sarabun New" w:hint="cs"/>
           <w:b/>
           <w:bCs/>
           <w:sz w:val="32"/>
           <w:szCs w:val="32"/>
+          <w:cs/>
+        </w:rPr>
+        <w:lastRenderedPageBreak/>
+        <w:t>วัตถุประสงค์</w:t>
+      </w:r>
+    </w:p>
+    <w:p>
+      <w:pPr>
+        <w:ind w:firstLine="720"/>
+        <w:jc w:val="both"/>
+        <w:rPr>
+          <w:rFonts w:ascii="TH Sarabun New" w:hAnsi="TH Sarabun New" w:cs="TH Sarabun New"/>
+          <w:sz w:val="32"/>
+          <w:szCs w:val="32"/>
+        </w:rPr>
+      </w:pPr>
+      <w:r>
+        <w:rPr>
+          <w:rFonts w:ascii="TH Sarabun New" w:hAnsi="TH Sarabun New" w:cs="TH Sarabun New" w:hint="cs"/>
+          <w:sz w:val="32"/>
+          <w:szCs w:val="32"/>
+          <w:cs/>
+        </w:rPr>
+        <w:t>เพื่อ</w:t>
+      </w:r>
+      <w:r>
+        <w:rPr>
+          <w:rFonts w:ascii="TH Sarabun New" w:hAnsi="TH Sarabun New" w:cs="TH Sarabun New"/>
+          <w:sz w:val="32"/>
+          <w:szCs w:val="32"/>
+          <w:cs/>
+        </w:rPr>
+        <w:t xml:space="preserve">สร้างเทคโนโลยีที่สามารถทำการวิเคราะห์ข้อความจากไฟล์ </w:t>
+      </w:r>
+      <w:r>
+        <w:rPr>
+          <w:rFonts w:ascii="TH Sarabun New" w:hAnsi="TH Sarabun New" w:cs="TH Sarabun New"/>
+          <w:sz w:val="32"/>
+          <w:szCs w:val="32"/>
+        </w:rPr>
+        <w:t xml:space="preserve">PDF </w:t>
+      </w:r>
+      <w:r>
+        <w:rPr>
+          <w:rFonts w:ascii="TH Sarabun New" w:hAnsi="TH Sarabun New" w:cs="TH Sarabun New"/>
+          <w:sz w:val="32"/>
+          <w:szCs w:val="32"/>
+          <w:cs/>
+        </w:rPr>
+        <w:t>และทำการจัดหมวดหมู่ของข้อความเหล่านั้นได้โดยอัตโนมัติ</w:t>
+      </w:r>
+      <w:r>
+        <w:rPr>
+          <w:rFonts w:ascii="TH Sarabun New" w:hAnsi="TH Sarabun New" w:cs="TH Sarabun New" w:hint="cs"/>
+          <w:sz w:val="32"/>
+          <w:szCs w:val="32"/>
+          <w:cs/>
+        </w:rPr>
+        <w:t xml:space="preserve"> เพื่อให้เราสามารถนำเอกสารความรู้ต่างๆ ที่มีอยู่มากมายมาทำการจัดแบ่งกลุ่มและเก็บไว้ในฐานข้อมูลเพื่อใช้ในการสืบค้นได้ ซึ่งเทคโนโลยีนี้สามารถนำไปใช้งานในวงการการศึกษาได้</w:t>
+      </w:r>
+      <w:r>
+        <w:rPr>
+          <w:rFonts w:ascii="TH Sarabun New" w:hAnsi="TH Sarabun New" w:cs="TH Sarabun New" w:hint="cs"/>
+          <w:sz w:val="32"/>
+          <w:szCs w:val="32"/>
+          <w:cs/>
+        </w:rPr>
+        <w:t>เป็นอย่างดี</w:t>
+      </w:r>
+      <w:r>
+        <w:rPr>
+          <w:rFonts w:ascii="TH Sarabun New" w:hAnsi="TH Sarabun New" w:cs="TH Sarabun New" w:hint="cs"/>
+          <w:sz w:val="32"/>
+          <w:szCs w:val="32"/>
+          <w:cs/>
+        </w:rPr>
+        <w:t xml:space="preserve"> โดยทำให้ผู้คนสามารถค้นหาความรู้จากแหล่งความรู้ที่กว้างขวางมากขึ้นโดยใช้เวลาที่น้อยลง และนำไปสู่การสร้างสังคมอุดมปัญญาต่อไปในอนาคต</w:t>
+      </w:r>
+    </w:p>
+    <w:p>
+      <w:pPr>
+        <w:jc w:val="both"/>
+        <w:rPr>
+          <w:rFonts w:ascii="TH Sarabun New" w:hAnsi="TH Sarabun New" w:cs="TH Sarabun New"/>
+          <w:sz w:val="32"/>
+          <w:szCs w:val="32"/>
         </w:rPr>
       </w:pPr>
     </w:p>
@@ -1050,156 +1143,27 @@
           <w:szCs w:val="32"/>
         </w:rPr>
       </w:pPr>
-    </w:p>
-    <w:p>
-      <w:pPr>
-        <w:jc w:val="both"/>
+      <w:r>
         <w:rPr>
           <w:rFonts w:ascii="TH Sarabun New" w:hAnsi="TH Sarabun New" w:cs="TH Sarabun New"/>
           <w:b/>
           <w:bCs/>
           <w:sz w:val="32"/>
           <w:szCs w:val="32"/>
-        </w:rPr>
-      </w:pPr>
-    </w:p>
-    <w:p>
-      <w:pPr>
-        <w:jc w:val="both"/>
-        <w:rPr>
-          <w:rFonts w:ascii="TH Sarabun New" w:hAnsi="TH Sarabun New" w:cs="TH Sarabun New"/>
-          <w:sz w:val="32"/>
-          <w:szCs w:val="32"/>
-        </w:rPr>
-      </w:pPr>
-      <w:r>
-        <w:rPr>
-          <w:rFonts w:ascii="TH Sarabun New" w:hAnsi="TH Sarabun New" w:cs="TH Sarabun New" w:hint="cs"/>
+          <w:cs/>
+        </w:rPr>
+        <w:t>ปัญหาหรือประโยชน์ที่เป็นเหตุผลให้ควรพัฒนาโปรแกรม</w:t>
+      </w:r>
+    </w:p>
+    <w:p>
+      <w:pPr>
+        <w:jc w:val="both"/>
+        <w:rPr>
+          <w:rFonts w:ascii="TH Sarabun New" w:hAnsi="TH Sarabun New" w:cs="TH Sarabun New"/>
           <w:b/>
           <w:bCs/>
           <w:sz w:val="32"/>
           <w:szCs w:val="32"/>
-          <w:cs/>
-        </w:rPr>
-        <w:lastRenderedPageBreak/>
-        <w:t>วัตถุประสงค์</w:t>
-      </w:r>
-    </w:p>
-    <w:p>
-      <w:pPr>
-        <w:ind w:firstLine="720"/>
-        <w:jc w:val="both"/>
-        <w:rPr>
-          <w:rFonts w:ascii="TH Sarabun New" w:hAnsi="TH Sarabun New" w:cs="TH Sarabun New"/>
-          <w:sz w:val="32"/>
-          <w:szCs w:val="32"/>
-        </w:rPr>
-      </w:pPr>
-      <w:r>
-        <w:rPr>
-          <w:rFonts w:ascii="TH Sarabun New" w:hAnsi="TH Sarabun New" w:cs="TH Sarabun New" w:hint="cs"/>
-          <w:sz w:val="32"/>
-          <w:szCs w:val="32"/>
-          <w:cs/>
-        </w:rPr>
-        <w:t>เพื่อ</w:t>
-      </w:r>
-      <w:r>
-        <w:rPr>
-          <w:rFonts w:ascii="TH Sarabun New" w:hAnsi="TH Sarabun New" w:cs="TH Sarabun New"/>
-          <w:sz w:val="32"/>
-          <w:szCs w:val="32"/>
-          <w:cs/>
-        </w:rPr>
-        <w:t xml:space="preserve">สร้างเทคโนโลยีที่สามารถทำการวิเคราะห์ข้อความจากไฟล์ </w:t>
-      </w:r>
-      <w:r>
-        <w:rPr>
-          <w:rFonts w:ascii="TH Sarabun New" w:hAnsi="TH Sarabun New" w:cs="TH Sarabun New"/>
-          <w:sz w:val="32"/>
-          <w:szCs w:val="32"/>
-        </w:rPr>
-        <w:t xml:space="preserve">PDF </w:t>
-      </w:r>
-      <w:r>
-        <w:rPr>
-          <w:rFonts w:ascii="TH Sarabun New" w:hAnsi="TH Sarabun New" w:cs="TH Sarabun New"/>
-          <w:sz w:val="32"/>
-          <w:szCs w:val="32"/>
-          <w:cs/>
-        </w:rPr>
-        <w:t>และทำการจัดหมวดหมู่ของข้อความเหล่านั้นได้โดยอัตโนมัติ</w:t>
-      </w:r>
-      <w:r>
-        <w:rPr>
-          <w:rFonts w:ascii="TH Sarabun New" w:hAnsi="TH Sarabun New" w:cs="TH Sarabun New" w:hint="cs"/>
-          <w:sz w:val="32"/>
-          <w:szCs w:val="32"/>
-          <w:cs/>
-        </w:rPr>
-        <w:t xml:space="preserve"> เพื่อให้เราสามารถนำเอกสารความรู้ต่างๆ ที่มีอยู่มากมายมาทำการจัดแบ่งกลุ่มและเก็บไว้ในฐานข้อมูลเพื่อใช้ในการสืบค้นได้ ซึ่งเทคโนโลยีนี้สามารถนำไปใช้งานในวงการการศึกษาได้</w:t>
-      </w:r>
-      <w:r>
-        <w:rPr>
-          <w:rFonts w:ascii="TH Sarabun New" w:hAnsi="TH Sarabun New" w:cs="TH Sarabun New" w:hint="cs"/>
-          <w:sz w:val="32"/>
-          <w:szCs w:val="32"/>
-          <w:cs/>
-        </w:rPr>
-        <w:t>เป็นอย่างดี</w:t>
-      </w:r>
-      <w:r>
-        <w:rPr>
-          <w:rFonts w:ascii="TH Sarabun New" w:hAnsi="TH Sarabun New" w:cs="TH Sarabun New" w:hint="cs"/>
-          <w:sz w:val="32"/>
-          <w:szCs w:val="32"/>
-          <w:cs/>
-        </w:rPr>
-        <w:t xml:space="preserve"> โดยทำให้ผู้คนสามารถค้นหาความรู้จากแหล่งความรู้ที่กว้างขวางมากขึ้นโดยใช้เวลาที่น้อยลง และนำไปสู่การสร้างสังคมอุดมปัญญาต่อไปในอนาคต</w:t>
-      </w:r>
-    </w:p>
-    <w:p>
-      <w:pPr>
-        <w:jc w:val="both"/>
-        <w:rPr>
-          <w:rFonts w:ascii="TH Sarabun New" w:hAnsi="TH Sarabun New" w:cs="TH Sarabun New"/>
-          <w:sz w:val="32"/>
-          <w:szCs w:val="32"/>
-        </w:rPr>
-      </w:pPr>
-    </w:p>
-    <w:p>
-      <w:pPr>
-        <w:jc w:val="both"/>
-        <w:rPr>
-          <w:rFonts w:ascii="TH Sarabun New" w:hAnsi="TH Sarabun New" w:cs="TH Sarabun New"/>
-          <w:b/>
-          <w:bCs/>
-          <w:sz w:val="32"/>
-          <w:szCs w:val="32"/>
-        </w:rPr>
-      </w:pPr>
-      <w:r>
-        <w:rPr>
-          <w:rFonts w:ascii="TH Sarabun New" w:hAnsi="TH Sarabun New" w:cs="TH Sarabun New"/>
-          <w:b/>
-          <w:bCs/>
-          <w:sz w:val="32"/>
-          <w:szCs w:val="32"/>
-          <w:cs/>
-        </w:rPr>
-        <w:t>ปัญหาหรือประโยชน์ที่เป็นเหตุผลให้ควรพัฒนาโปรแกรม</w:t>
-      </w:r>
-    </w:p>
-    <w:p>
-      <w:pPr>
-        <w:jc w:val="both"/>
-        <w:rPr>
-          <w:rFonts w:ascii="TH Sarabun New" w:hAnsi="TH Sarabun New" w:cs="TH Sarabun New"/>
-          <w:b/>
-          <w:bCs/>
-          <w:sz w:val="32"/>
-          <w:szCs w:val="32"/>
         </w:rPr>
       </w:pPr>
       <w:r>
@@ -1226,25 +1190,7 @@
           <w:sz w:val="32"/>
           <w:szCs w:val="32"/>
         </w:rPr>
-        <w:t xml:space="preserve">Stanford </w:t>
-      </w:r>
-      <w:proofErr w:type="spellStart"/>
-      <w:r>
-        <w:rPr>
-          <w:rFonts w:ascii="TH Sarabun New" w:hAnsi="TH Sarabun New" w:cs="TH Sarabun New"/>
-          <w:sz w:val="32"/>
-          <w:szCs w:val="32"/>
-        </w:rPr>
-        <w:t>Deepdive</w:t>
-      </w:r>
-      <w:proofErr w:type="spellEnd"/>
-      <w:r>
-        <w:rPr>
-          <w:rFonts w:ascii="TH Sarabun New" w:hAnsi="TH Sarabun New" w:cs="TH Sarabun New"/>
-          <w:sz w:val="32"/>
-          <w:szCs w:val="32"/>
-        </w:rPr>
-        <w:t xml:space="preserve"> </w:t>
+        <w:t xml:space="preserve">Stanford Deepdive </w:t>
       </w:r>
       <w:r>
         <w:rPr>
@@ -1314,25 +1260,7 @@
           <w:sz w:val="32"/>
           <w:szCs w:val="32"/>
         </w:rPr>
-        <w:t xml:space="preserve">Stanford </w:t>
-      </w:r>
-      <w:proofErr w:type="spellStart"/>
-      <w:r>
-        <w:rPr>
-          <w:rFonts w:ascii="TH Sarabun New" w:hAnsi="TH Sarabun New" w:cs="TH Sarabun New"/>
-          <w:sz w:val="32"/>
-          <w:szCs w:val="32"/>
-        </w:rPr>
-        <w:t>Deepdive</w:t>
-      </w:r>
-      <w:proofErr w:type="spellEnd"/>
-      <w:r>
-        <w:rPr>
-          <w:rFonts w:ascii="TH Sarabun New" w:hAnsi="TH Sarabun New" w:cs="TH Sarabun New"/>
-          <w:sz w:val="32"/>
-          <w:szCs w:val="32"/>
-        </w:rPr>
-        <w:t xml:space="preserve"> </w:t>
+        <w:t xml:space="preserve">Stanford Deepdive </w:t>
       </w:r>
       <w:r>
         <w:rPr>
@@ -1392,25 +1320,7 @@
           <w:sz w:val="32"/>
           <w:szCs w:val="32"/>
         </w:rPr>
-        <w:t xml:space="preserve">Stanford </w:t>
-      </w:r>
-      <w:proofErr w:type="spellStart"/>
-      <w:r>
-        <w:rPr>
-          <w:rFonts w:ascii="TH Sarabun New" w:hAnsi="TH Sarabun New" w:cs="TH Sarabun New"/>
-          <w:sz w:val="32"/>
-          <w:szCs w:val="32"/>
-        </w:rPr>
-        <w:t>Deepdive</w:t>
-      </w:r>
-      <w:proofErr w:type="spellEnd"/>
-      <w:r>
-        <w:rPr>
-          <w:rFonts w:ascii="TH Sarabun New" w:hAnsi="TH Sarabun New" w:cs="TH Sarabun New"/>
-          <w:sz w:val="32"/>
-          <w:szCs w:val="32"/>
-        </w:rPr>
-        <w:t xml:space="preserve"> </w:t>
+        <w:t xml:space="preserve">Stanford Deepdive </w:t>
       </w:r>
       <w:r>
         <w:rPr>
@@ -1480,25 +1390,7 @@
           <w:sz w:val="32"/>
           <w:szCs w:val="32"/>
         </w:rPr>
-        <w:t xml:space="preserve">Stanford </w:t>
-      </w:r>
-      <w:proofErr w:type="spellStart"/>
-      <w:r>
-        <w:rPr>
-          <w:rFonts w:ascii="TH Sarabun New" w:hAnsi="TH Sarabun New" w:cs="TH Sarabun New"/>
-          <w:sz w:val="32"/>
-          <w:szCs w:val="32"/>
-        </w:rPr>
-        <w:t>Deepdive</w:t>
-      </w:r>
-      <w:proofErr w:type="spellEnd"/>
-      <w:r>
-        <w:rPr>
-          <w:rFonts w:ascii="TH Sarabun New" w:hAnsi="TH Sarabun New" w:cs="TH Sarabun New"/>
-          <w:sz w:val="32"/>
-          <w:szCs w:val="32"/>
-        </w:rPr>
-        <w:t xml:space="preserve"> </w:t>
+        <w:t xml:space="preserve">Stanford Deepdive </w:t>
       </w:r>
       <w:r>
         <w:rPr>
@@ -3308,27 +3200,7 @@
           <w:szCs w:val="32"/>
           <w:lang w:eastAsia="ja-JP"/>
         </w:rPr>
-        <w:t>ne-</w:t>
-      </w:r>
-      <w:proofErr w:type="spellStart"/>
-      <w:r>
-        <w:rPr>
-          <w:rFonts w:ascii="TH Sarabun New" w:hAnsi="TH Sarabun New" w:cs="TH Sarabun New"/>
-          <w:sz w:val="32"/>
-          <w:szCs w:val="32"/>
-          <w:lang w:eastAsia="ja-JP"/>
-        </w:rPr>
-        <w:t>vs</w:t>
-      </w:r>
-      <w:proofErr w:type="spellEnd"/>
-      <w:r>
-        <w:rPr>
-          <w:rFonts w:ascii="TH Sarabun New" w:hAnsi="TH Sarabun New" w:cs="TH Sarabun New"/>
-          <w:sz w:val="32"/>
-          <w:szCs w:val="32"/>
-          <w:lang w:eastAsia="ja-JP"/>
-        </w:rPr>
-        <w:t>-Rest</w:t>
+        <w:t>ne-vs-Rest</w:t>
       </w:r>
     </w:p>
     <w:p>
@@ -3390,23 +3262,13 @@
           <w:szCs w:val="32"/>
         </w:rPr>
       </w:pPr>
-      <w:proofErr w:type="spellStart"/>
-      <w:r>
-        <w:rPr>
-          <w:rFonts w:ascii="TH Sarabun New" w:hAnsi="TH Sarabun New" w:cs="TH Sarabun New"/>
-          <w:sz w:val="32"/>
-          <w:szCs w:val="32"/>
-        </w:rPr>
-        <w:t>Hadoop</w:t>
-      </w:r>
-      <w:proofErr w:type="spellEnd"/>
-      <w:r>
-        <w:rPr>
-          <w:rFonts w:ascii="TH Sarabun New" w:hAnsi="TH Sarabun New" w:cs="TH Sarabun New"/>
-          <w:sz w:val="32"/>
-          <w:szCs w:val="32"/>
-        </w:rPr>
-        <w:t xml:space="preserve"> Distributed File System (HDFS) </w:t>
+      <w:r>
+        <w:rPr>
+          <w:rFonts w:ascii="TH Sarabun New" w:hAnsi="TH Sarabun New" w:cs="TH Sarabun New"/>
+          <w:sz w:val="32"/>
+          <w:szCs w:val="32"/>
+        </w:rPr>
+        <w:t xml:space="preserve">Hadoop Distributed File System (HDFS) </w:t>
       </w:r>
       <w:r>
         <w:rPr>
@@ -3766,59 +3628,91 @@
         </w:rPr>
         <w:t xml:space="preserve">เลือกใช้ </w:t>
       </w:r>
-      <w:proofErr w:type="spellStart"/>
-      <w:r>
-        <w:rPr>
-          <w:rFonts w:ascii="TH Sarabun New" w:hAnsi="TH Sarabun New" w:cs="TH Sarabun New"/>
-          <w:sz w:val="32"/>
-          <w:szCs w:val="32"/>
-        </w:rPr>
-        <w:t>PDFMiner</w:t>
-      </w:r>
-      <w:proofErr w:type="spellEnd"/>
-      <w:r>
-        <w:rPr>
-          <w:rFonts w:ascii="TH Sarabun New" w:hAnsi="TH Sarabun New" w:cs="TH Sarabun New"/>
-          <w:sz w:val="32"/>
-          <w:szCs w:val="32"/>
+      <w:r>
+        <w:rPr>
+          <w:rFonts w:ascii="TH Sarabun New" w:hAnsi="TH Sarabun New" w:cs="TH Sarabun New"/>
+          <w:sz w:val="32"/>
+          <w:szCs w:val="32"/>
+        </w:rPr>
+        <w:t xml:space="preserve">PDFMiner </w:t>
+      </w:r>
+      <w:r>
+        <w:rPr>
+          <w:rFonts w:ascii="TH Sarabun New" w:hAnsi="TH Sarabun New" w:cs="TH Sarabun New" w:hint="cs"/>
+          <w:sz w:val="32"/>
+          <w:szCs w:val="32"/>
+          <w:cs/>
+        </w:rPr>
+        <w:t xml:space="preserve">ซึ่ง </w:t>
+      </w:r>
+      <w:r>
+        <w:rPr>
+          <w:rFonts w:ascii="TH Sarabun New" w:hAnsi="TH Sarabun New" w:cs="TH Sarabun New"/>
+          <w:sz w:val="32"/>
+          <w:szCs w:val="32"/>
+        </w:rPr>
+        <w:t xml:space="preserve">PDFMiner </w:t>
+      </w:r>
+      <w:r>
+        <w:rPr>
+          <w:rFonts w:ascii="TH Sarabun New" w:hAnsi="TH Sarabun New" w:cs="TH Sarabun New" w:hint="cs"/>
+          <w:sz w:val="32"/>
+          <w:szCs w:val="32"/>
+          <w:cs/>
+        </w:rPr>
+        <w:t>เป็น</w:t>
+      </w:r>
+      <w:r>
+        <w:rPr>
+          <w:rFonts w:ascii="TH Sarabun New" w:hAnsi="TH Sarabun New" w:cs="TH Sarabun New"/>
+          <w:sz w:val="32"/>
+          <w:szCs w:val="32"/>
+          <w:cs/>
         </w:rPr>
         <w:t xml:space="preserve"> </w:t>
       </w:r>
       <w:r>
         <w:rPr>
-          <w:rFonts w:ascii="TH Sarabun New" w:hAnsi="TH Sarabun New" w:cs="TH Sarabun New" w:hint="cs"/>
-          <w:sz w:val="32"/>
-          <w:szCs w:val="32"/>
-          <w:cs/>
-        </w:rPr>
-        <w:t xml:space="preserve">ซึ่ง </w:t>
-      </w:r>
-      <w:proofErr w:type="spellStart"/>
-      <w:r>
-        <w:rPr>
-          <w:rFonts w:ascii="TH Sarabun New" w:hAnsi="TH Sarabun New" w:cs="TH Sarabun New"/>
-          <w:sz w:val="32"/>
-          <w:szCs w:val="32"/>
-        </w:rPr>
-        <w:t>PDFMiner</w:t>
-      </w:r>
-      <w:proofErr w:type="spellEnd"/>
-      <w:r>
-        <w:rPr>
-          <w:rFonts w:ascii="TH Sarabun New" w:hAnsi="TH Sarabun New" w:cs="TH Sarabun New"/>
-          <w:sz w:val="32"/>
-          <w:szCs w:val="32"/>
+          <w:rFonts w:ascii="TH Sarabun New" w:hAnsi="TH Sarabun New" w:cs="TH Sarabun New"/>
+          <w:sz w:val="32"/>
+          <w:szCs w:val="32"/>
+        </w:rPr>
+        <w:t xml:space="preserve">Python API </w:t>
+      </w:r>
+      <w:r>
+        <w:rPr>
+          <w:rFonts w:ascii="TH Sarabun New" w:hAnsi="TH Sarabun New" w:cs="TH Sarabun New" w:hint="cs"/>
+          <w:sz w:val="32"/>
+          <w:szCs w:val="32"/>
+          <w:cs/>
+        </w:rPr>
+        <w:t>ที่ใช้สำหรับการดึงข้อมูลต่างๆออกมาจาก</w:t>
+      </w:r>
+      <w:r>
+        <w:rPr>
+          <w:rFonts w:ascii="TH Sarabun New" w:hAnsi="TH Sarabun New" w:cs="TH Sarabun New"/>
+          <w:sz w:val="32"/>
+          <w:szCs w:val="32"/>
+          <w:cs/>
         </w:rPr>
         <w:t xml:space="preserve"> </w:t>
       </w:r>
       <w:r>
         <w:rPr>
-          <w:rFonts w:ascii="TH Sarabun New" w:hAnsi="TH Sarabun New" w:cs="TH Sarabun New" w:hint="cs"/>
-          <w:sz w:val="32"/>
-          <w:szCs w:val="32"/>
-          <w:cs/>
-        </w:rPr>
-        <w:t>เป็น</w:t>
+          <w:rFonts w:ascii="TH Sarabun New" w:hAnsi="TH Sarabun New" w:cs="TH Sarabun New"/>
+          <w:sz w:val="32"/>
+          <w:szCs w:val="32"/>
+        </w:rPr>
+        <w:t xml:space="preserve">PDF Document </w:t>
+      </w:r>
+      <w:r>
+        <w:rPr>
+          <w:rFonts w:ascii="TH Sarabun New" w:hAnsi="TH Sarabun New" w:cs="TH Sarabun New" w:hint="cs"/>
+          <w:sz w:val="32"/>
+          <w:szCs w:val="32"/>
+          <w:cs/>
+        </w:rPr>
+        <w:t>เช่นตัวอักษรในภาษาต่างๆ</w:t>
       </w:r>
       <w:r>
         <w:rPr>
@@ -3831,20 +3725,12 @@
       </w:r>
       <w:r>
         <w:rPr>
-          <w:rFonts w:ascii="TH Sarabun New" w:hAnsi="TH Sarabun New" w:cs="TH Sarabun New"/>
-          <w:sz w:val="32"/>
-          <w:szCs w:val="32"/>
-        </w:rPr>
-        <w:t xml:space="preserve">Python API </w:t>
-      </w:r>
-      <w:r>
-        <w:rPr>
-          <w:rFonts w:ascii="TH Sarabun New" w:hAnsi="TH Sarabun New" w:cs="TH Sarabun New" w:hint="cs"/>
-          <w:sz w:val="32"/>
-          <w:szCs w:val="32"/>
-          <w:cs/>
-        </w:rPr>
-        <w:t>ที่ใช้สำหรับการดึงข้อมูลต่างๆออกมาจาก</w:t>
+          <w:rFonts w:ascii="TH Sarabun New" w:hAnsi="TH Sarabun New" w:cs="TH Sarabun New" w:hint="cs"/>
+          <w:sz w:val="32"/>
+          <w:szCs w:val="32"/>
+          <w:cs/>
+        </w:rPr>
+        <w:t>เช่น</w:t>
       </w:r>
       <w:r>
         <w:rPr>
@@ -3857,6 +3743,140 @@
       </w:r>
       <w:r>
         <w:rPr>
+          <w:rFonts w:ascii="TH Sarabun New" w:hAnsi="TH Sarabun New" w:cs="TH Sarabun New" w:hint="cs"/>
+          <w:sz w:val="32"/>
+          <w:szCs w:val="32"/>
+          <w:cs/>
+        </w:rPr>
+        <w:t>ไทย</w:t>
+      </w:r>
+      <w:r>
+        <w:rPr>
+          <w:rFonts w:ascii="TH Sarabun New" w:hAnsi="TH Sarabun New" w:cs="TH Sarabun New"/>
+          <w:sz w:val="32"/>
+          <w:szCs w:val="32"/>
+          <w:cs/>
+        </w:rPr>
+        <w:t xml:space="preserve"> </w:t>
+      </w:r>
+      <w:r>
+        <w:rPr>
+          <w:rFonts w:ascii="TH Sarabun New" w:hAnsi="TH Sarabun New" w:cs="TH Sarabun New" w:hint="cs"/>
+          <w:sz w:val="32"/>
+          <w:szCs w:val="32"/>
+          <w:cs/>
+        </w:rPr>
+        <w:t>อังกฤษ</w:t>
+      </w:r>
+      <w:r>
+        <w:rPr>
+          <w:rFonts w:ascii="TH Sarabun New" w:hAnsi="TH Sarabun New" w:cs="TH Sarabun New"/>
+          <w:sz w:val="32"/>
+          <w:szCs w:val="32"/>
+          <w:cs/>
+        </w:rPr>
+        <w:t xml:space="preserve"> </w:t>
+      </w:r>
+      <w:r>
+        <w:rPr>
+          <w:rFonts w:ascii="TH Sarabun New" w:hAnsi="TH Sarabun New" w:cs="TH Sarabun New" w:hint="cs"/>
+          <w:sz w:val="32"/>
+          <w:szCs w:val="32"/>
+          <w:cs/>
+        </w:rPr>
+        <w:t>จีน</w:t>
+      </w:r>
+      <w:r>
+        <w:rPr>
+          <w:rFonts w:ascii="TH Sarabun New" w:hAnsi="TH Sarabun New" w:cs="TH Sarabun New"/>
+          <w:sz w:val="32"/>
+          <w:szCs w:val="32"/>
+          <w:cs/>
+        </w:rPr>
+        <w:t xml:space="preserve"> </w:t>
+      </w:r>
+      <w:r>
+        <w:rPr>
+          <w:rFonts w:ascii="TH Sarabun New" w:hAnsi="TH Sarabun New" w:cs="TH Sarabun New" w:hint="cs"/>
+          <w:sz w:val="32"/>
+          <w:szCs w:val="32"/>
+          <w:cs/>
+        </w:rPr>
+        <w:t>และอื่นๆ</w:t>
+      </w:r>
+      <w:r>
+        <w:rPr>
+          <w:rFonts w:ascii="TH Sarabun New" w:hAnsi="TH Sarabun New" w:cs="TH Sarabun New"/>
+          <w:sz w:val="32"/>
+          <w:szCs w:val="32"/>
+          <w:cs/>
+        </w:rPr>
+        <w:t xml:space="preserve"> </w:t>
+      </w:r>
+      <w:r>
+        <w:rPr>
+          <w:rFonts w:ascii="TH Sarabun New" w:hAnsi="TH Sarabun New" w:cs="TH Sarabun New" w:hint="cs"/>
+          <w:sz w:val="32"/>
+          <w:szCs w:val="32"/>
+          <w:cs/>
+        </w:rPr>
+        <w:t>หรือสามารถดึงภาพออกจาก</w:t>
+      </w:r>
+      <w:r>
+        <w:rPr>
+          <w:rFonts w:ascii="TH Sarabun New" w:hAnsi="TH Sarabun New" w:cs="TH Sarabun New"/>
+          <w:sz w:val="32"/>
+          <w:szCs w:val="32"/>
+          <w:cs/>
+        </w:rPr>
+        <w:t xml:space="preserve"> </w:t>
+      </w:r>
+      <w:r>
+        <w:rPr>
+          <w:rFonts w:ascii="TH Sarabun New" w:hAnsi="TH Sarabun New" w:cs="TH Sarabun New"/>
+          <w:sz w:val="32"/>
+          <w:szCs w:val="32"/>
+        </w:rPr>
+        <w:t xml:space="preserve">PDF </w:t>
+      </w:r>
+      <w:r>
+        <w:rPr>
+          <w:rFonts w:ascii="TH Sarabun New" w:hAnsi="TH Sarabun New" w:cs="TH Sarabun New" w:hint="cs"/>
+          <w:sz w:val="32"/>
+          <w:szCs w:val="32"/>
+          <w:cs/>
+        </w:rPr>
+        <w:t>ได้</w:t>
+      </w:r>
+      <w:r>
+        <w:rPr>
+          <w:rFonts w:ascii="TH Sarabun New" w:hAnsi="TH Sarabun New" w:cs="TH Sarabun New"/>
+          <w:sz w:val="32"/>
+          <w:szCs w:val="32"/>
+          <w:cs/>
+        </w:rPr>
+        <w:t xml:space="preserve"> </w:t>
+      </w:r>
+      <w:r>
+        <w:rPr>
+          <w:rFonts w:ascii="TH Sarabun New" w:hAnsi="TH Sarabun New" w:cs="TH Sarabun New" w:hint="cs"/>
+          <w:sz w:val="32"/>
+          <w:szCs w:val="32"/>
+          <w:cs/>
+        </w:rPr>
+        <w:t>โดยสำหรับโปรเจคนี้จะเน้นที่การดึงข้อความออกจาก</w:t>
+      </w:r>
+      <w:r>
+        <w:rPr>
+          <w:rFonts w:ascii="TH Sarabun New" w:hAnsi="TH Sarabun New" w:cs="TH Sarabun New"/>
+          <w:sz w:val="32"/>
+          <w:szCs w:val="32"/>
+          <w:cs/>
+        </w:rPr>
+        <w:t xml:space="preserve"> </w:t>
+      </w:r>
+      <w:r>
+        <w:rPr>
           <w:rFonts w:ascii="TH Sarabun New" w:hAnsi="TH Sarabun New" w:cs="TH Sarabun New"/>
           <w:sz w:val="32"/>
           <w:szCs w:val="32"/>
@@ -3870,7 +3890,7 @@
           <w:szCs w:val="32"/>
           <w:cs/>
         </w:rPr>
-        <w:t>เช่นตัวอักษรในภาษาต่างๆ</w:t>
+        <w:t>เพื่อสำหรับนำไป</w:t>
       </w:r>
       <w:r>
         <w:rPr>
@@ -3883,12 +3903,20 @@
       </w:r>
       <w:r>
         <w:rPr>
-          <w:rFonts w:ascii="TH Sarabun New" w:hAnsi="TH Sarabun New" w:cs="TH Sarabun New" w:hint="cs"/>
-          <w:sz w:val="32"/>
-          <w:szCs w:val="32"/>
-          <w:cs/>
-        </w:rPr>
-        <w:t>เช่น</w:t>
+          <w:rFonts w:ascii="TH Sarabun New" w:hAnsi="TH Sarabun New" w:cs="TH Sarabun New"/>
+          <w:sz w:val="32"/>
+          <w:szCs w:val="32"/>
+        </w:rPr>
+        <w:t xml:space="preserve">preprocess </w:t>
+      </w:r>
+      <w:r>
+        <w:rPr>
+          <w:rFonts w:ascii="TH Sarabun New" w:hAnsi="TH Sarabun New" w:cs="TH Sarabun New" w:hint="cs"/>
+          <w:sz w:val="32"/>
+          <w:szCs w:val="32"/>
+          <w:cs/>
+        </w:rPr>
+        <w:t>ต่อ</w:t>
       </w:r>
       <w:r>
         <w:rPr>
@@ -3906,7 +3934,16 @@
           <w:szCs w:val="32"/>
           <w:cs/>
         </w:rPr>
-        <w:t>ไทย</w:t>
+        <w:t>ซึ่งฟังก์</w:t>
+      </w:r>
+      <w:r>
+        <w:rPr>
+          <w:rFonts w:ascii="TH Sarabun New" w:hAnsi="TH Sarabun New" w:cs="TH Sarabun New" w:hint="cs"/>
+          <w:sz w:val="32"/>
+          <w:szCs w:val="32"/>
+          <w:cs/>
+        </w:rPr>
+        <w:t>ชั่นที่ใช้ในการดึงข้อความออกมานั้นคือ</w:t>
       </w:r>
       <w:r>
         <w:rPr>
@@ -3919,12 +3956,20 @@
       </w:r>
       <w:r>
         <w:rPr>
-          <w:rFonts w:ascii="TH Sarabun New" w:hAnsi="TH Sarabun New" w:cs="TH Sarabun New" w:hint="cs"/>
-          <w:sz w:val="32"/>
-          <w:szCs w:val="32"/>
-          <w:cs/>
-        </w:rPr>
-        <w:t>อังกฤษ</w:t>
+          <w:rFonts w:ascii="TH Sarabun New" w:hAnsi="TH Sarabun New" w:cs="TH Sarabun New"/>
+          <w:sz w:val="32"/>
+          <w:szCs w:val="32"/>
+        </w:rPr>
+        <w:t xml:space="preserve">PDF2TXT </w:t>
+      </w:r>
+      <w:r>
+        <w:rPr>
+          <w:rFonts w:ascii="TH Sarabun New" w:hAnsi="TH Sarabun New" w:cs="TH Sarabun New" w:hint="cs"/>
+          <w:sz w:val="32"/>
+          <w:szCs w:val="32"/>
+          <w:cs/>
+        </w:rPr>
+        <w:t>โดยคำสั่งต่างๆของฟังชั่นนี้</w:t>
       </w:r>
       <w:r>
         <w:rPr>
@@ -3942,7 +3987,7 @@
           <w:szCs w:val="32"/>
           <w:cs/>
         </w:rPr>
-        <w:t>จีน</w:t>
+        <w:t>สามารถเลือก</w:t>
       </w:r>
       <w:r>
         <w:rPr>
@@ -3955,12 +4000,20 @@
       </w:r>
       <w:r>
         <w:rPr>
-          <w:rFonts w:ascii="TH Sarabun New" w:hAnsi="TH Sarabun New" w:cs="TH Sarabun New" w:hint="cs"/>
-          <w:sz w:val="32"/>
-          <w:szCs w:val="32"/>
-          <w:cs/>
-        </w:rPr>
-        <w:t>และอื่นๆ</w:t>
+          <w:rFonts w:ascii="TH Sarabun New" w:hAnsi="TH Sarabun New" w:cs="TH Sarabun New"/>
+          <w:sz w:val="32"/>
+          <w:szCs w:val="32"/>
+        </w:rPr>
+        <w:t xml:space="preserve">page number, </w:t>
+      </w:r>
+      <w:r>
+        <w:rPr>
+          <w:rFonts w:ascii="TH Sarabun New" w:hAnsi="TH Sarabun New" w:cs="TH Sarabun New" w:hint="cs"/>
+          <w:sz w:val="32"/>
+          <w:szCs w:val="32"/>
+          <w:cs/>
+        </w:rPr>
+        <w:t>ชนิดของ</w:t>
       </w:r>
       <w:r>
         <w:rPr>
@@ -3973,240 +4026,11 @@
       </w:r>
       <w:r>
         <w:rPr>
-          <w:rFonts w:ascii="TH Sarabun New" w:hAnsi="TH Sarabun New" w:cs="TH Sarabun New" w:hint="cs"/>
-          <w:sz w:val="32"/>
-          <w:szCs w:val="32"/>
-          <w:cs/>
-        </w:rPr>
-        <w:t>หรือสามารถดึงภาพออกจาก</w:t>
-      </w:r>
-      <w:r>
-        <w:rPr>
-          <w:rFonts w:ascii="TH Sarabun New" w:hAnsi="TH Sarabun New" w:cs="TH Sarabun New"/>
-          <w:sz w:val="32"/>
-          <w:szCs w:val="32"/>
-          <w:cs/>
-        </w:rPr>
-        <w:t xml:space="preserve"> </w:t>
-      </w:r>
-      <w:r>
-        <w:rPr>
-          <w:rFonts w:ascii="TH Sarabun New" w:hAnsi="TH Sarabun New" w:cs="TH Sarabun New"/>
-          <w:sz w:val="32"/>
-          <w:szCs w:val="32"/>
-        </w:rPr>
-        <w:t xml:space="preserve">PDF </w:t>
-      </w:r>
-      <w:r>
-        <w:rPr>
-          <w:rFonts w:ascii="TH Sarabun New" w:hAnsi="TH Sarabun New" w:cs="TH Sarabun New" w:hint="cs"/>
-          <w:sz w:val="32"/>
-          <w:szCs w:val="32"/>
-          <w:cs/>
-        </w:rPr>
-        <w:t>ได้</w:t>
-      </w:r>
-      <w:r>
-        <w:rPr>
-          <w:rFonts w:ascii="TH Sarabun New" w:hAnsi="TH Sarabun New" w:cs="TH Sarabun New"/>
-          <w:sz w:val="32"/>
-          <w:szCs w:val="32"/>
-          <w:cs/>
-        </w:rPr>
-        <w:t xml:space="preserve"> </w:t>
-      </w:r>
-      <w:r>
-        <w:rPr>
-          <w:rFonts w:ascii="TH Sarabun New" w:hAnsi="TH Sarabun New" w:cs="TH Sarabun New" w:hint="cs"/>
-          <w:sz w:val="32"/>
-          <w:szCs w:val="32"/>
-          <w:cs/>
-        </w:rPr>
-        <w:t>โดยสำหรับโปรเจคนี้จะเน้นที่การดึงข้อความออกจาก</w:t>
-      </w:r>
-      <w:r>
-        <w:rPr>
-          <w:rFonts w:ascii="TH Sarabun New" w:hAnsi="TH Sarabun New" w:cs="TH Sarabun New"/>
-          <w:sz w:val="32"/>
-          <w:szCs w:val="32"/>
-          <w:cs/>
-        </w:rPr>
-        <w:t xml:space="preserve"> </w:t>
-      </w:r>
-      <w:r>
-        <w:rPr>
-          <w:rFonts w:ascii="TH Sarabun New" w:hAnsi="TH Sarabun New" w:cs="TH Sarabun New"/>
-          <w:sz w:val="32"/>
-          <w:szCs w:val="32"/>
-        </w:rPr>
-        <w:t xml:space="preserve">PDF Document </w:t>
-      </w:r>
-      <w:r>
-        <w:rPr>
-          <w:rFonts w:ascii="TH Sarabun New" w:hAnsi="TH Sarabun New" w:cs="TH Sarabun New" w:hint="cs"/>
-          <w:sz w:val="32"/>
-          <w:szCs w:val="32"/>
-          <w:cs/>
-        </w:rPr>
-        <w:t>เพื่อสำหรับนำไป</w:t>
-      </w:r>
-      <w:r>
-        <w:rPr>
-          <w:rFonts w:ascii="TH Sarabun New" w:hAnsi="TH Sarabun New" w:cs="TH Sarabun New"/>
-          <w:sz w:val="32"/>
-          <w:szCs w:val="32"/>
-          <w:cs/>
-        </w:rPr>
-        <w:t xml:space="preserve"> </w:t>
-      </w:r>
-      <w:r>
-        <w:rPr>
-          <w:rFonts w:ascii="TH Sarabun New" w:hAnsi="TH Sarabun New" w:cs="TH Sarabun New"/>
-          <w:sz w:val="32"/>
-          <w:szCs w:val="32"/>
-        </w:rPr>
-        <w:t xml:space="preserve">preprocess </w:t>
-      </w:r>
-      <w:r>
-        <w:rPr>
-          <w:rFonts w:ascii="TH Sarabun New" w:hAnsi="TH Sarabun New" w:cs="TH Sarabun New" w:hint="cs"/>
-          <w:sz w:val="32"/>
-          <w:szCs w:val="32"/>
-          <w:cs/>
-        </w:rPr>
-        <w:t>ต่อ</w:t>
-      </w:r>
-      <w:r>
-        <w:rPr>
-          <w:rFonts w:ascii="TH Sarabun New" w:hAnsi="TH Sarabun New" w:cs="TH Sarabun New"/>
-          <w:sz w:val="32"/>
-          <w:szCs w:val="32"/>
-          <w:cs/>
-        </w:rPr>
-        <w:t xml:space="preserve"> </w:t>
-      </w:r>
-      <w:r>
-        <w:rPr>
-          <w:rFonts w:ascii="TH Sarabun New" w:hAnsi="TH Sarabun New" w:cs="TH Sarabun New" w:hint="cs"/>
-          <w:sz w:val="32"/>
-          <w:szCs w:val="32"/>
-          <w:cs/>
-        </w:rPr>
-        <w:t>ซึ่งฟังก์</w:t>
-      </w:r>
-      <w:r>
-        <w:rPr>
-          <w:rFonts w:ascii="TH Sarabun New" w:hAnsi="TH Sarabun New" w:cs="TH Sarabun New" w:hint="cs"/>
-          <w:sz w:val="32"/>
-          <w:szCs w:val="32"/>
-          <w:cs/>
-        </w:rPr>
-        <w:t>ชั่นที่ใช้ในการดึงข้อความออกมานั้นคือ</w:t>
-      </w:r>
-      <w:r>
-        <w:rPr>
-          <w:rFonts w:ascii="TH Sarabun New" w:hAnsi="TH Sarabun New" w:cs="TH Sarabun New"/>
-          <w:sz w:val="32"/>
-          <w:szCs w:val="32"/>
-          <w:cs/>
-        </w:rPr>
-        <w:t xml:space="preserve"> </w:t>
-      </w:r>
-      <w:r>
-        <w:rPr>
-          <w:rFonts w:ascii="TH Sarabun New" w:hAnsi="TH Sarabun New" w:cs="TH Sarabun New"/>
-          <w:sz w:val="32"/>
-          <w:szCs w:val="32"/>
-        </w:rPr>
-        <w:t xml:space="preserve">PDF2TXT </w:t>
-      </w:r>
-      <w:r>
-        <w:rPr>
-          <w:rFonts w:ascii="TH Sarabun New" w:hAnsi="TH Sarabun New" w:cs="TH Sarabun New" w:hint="cs"/>
-          <w:sz w:val="32"/>
-          <w:szCs w:val="32"/>
-          <w:cs/>
-        </w:rPr>
-        <w:t>โดยคำสั่งต่างๆของฟังชั่นนี้</w:t>
-      </w:r>
-      <w:r>
-        <w:rPr>
-          <w:rFonts w:ascii="TH Sarabun New" w:hAnsi="TH Sarabun New" w:cs="TH Sarabun New"/>
-          <w:sz w:val="32"/>
-          <w:szCs w:val="32"/>
-          <w:cs/>
-        </w:rPr>
-        <w:t xml:space="preserve"> </w:t>
-      </w:r>
-      <w:r>
-        <w:rPr>
-          <w:rFonts w:ascii="TH Sarabun New" w:hAnsi="TH Sarabun New" w:cs="TH Sarabun New" w:hint="cs"/>
-          <w:sz w:val="32"/>
-          <w:szCs w:val="32"/>
-          <w:cs/>
-        </w:rPr>
-        <w:t>สามารถเลือก</w:t>
-      </w:r>
-      <w:r>
-        <w:rPr>
-          <w:rFonts w:ascii="TH Sarabun New" w:hAnsi="TH Sarabun New" w:cs="TH Sarabun New"/>
-          <w:sz w:val="32"/>
-          <w:szCs w:val="32"/>
-          <w:cs/>
-        </w:rPr>
-        <w:t xml:space="preserve"> </w:t>
-      </w:r>
-      <w:r>
-        <w:rPr>
-          <w:rFonts w:ascii="TH Sarabun New" w:hAnsi="TH Sarabun New" w:cs="TH Sarabun New"/>
-          <w:sz w:val="32"/>
-          <w:szCs w:val="32"/>
-        </w:rPr>
-        <w:t xml:space="preserve">page number, </w:t>
-      </w:r>
-      <w:r>
-        <w:rPr>
-          <w:rFonts w:ascii="TH Sarabun New" w:hAnsi="TH Sarabun New" w:cs="TH Sarabun New" w:hint="cs"/>
-          <w:sz w:val="32"/>
-          <w:szCs w:val="32"/>
-          <w:cs/>
-        </w:rPr>
-        <w:t>ชนิดของ</w:t>
-      </w:r>
-      <w:r>
-        <w:rPr>
-          <w:rFonts w:ascii="TH Sarabun New" w:hAnsi="TH Sarabun New" w:cs="TH Sarabun New"/>
-          <w:sz w:val="32"/>
-          <w:szCs w:val="32"/>
-          <w:cs/>
-        </w:rPr>
-        <w:t xml:space="preserve"> </w:t>
-      </w:r>
-      <w:r>
-        <w:rPr>
-          <w:rFonts w:ascii="TH Sarabun New" w:hAnsi="TH Sarabun New" w:cs="TH Sarabun New"/>
-          <w:sz w:val="32"/>
-          <w:szCs w:val="32"/>
-        </w:rPr>
-        <w:t>output (</w:t>
-      </w:r>
-      <w:proofErr w:type="spellStart"/>
-      <w:r>
-        <w:rPr>
-          <w:rFonts w:ascii="TH Sarabun New" w:hAnsi="TH Sarabun New" w:cs="TH Sarabun New"/>
-          <w:sz w:val="32"/>
-          <w:szCs w:val="32"/>
-        </w:rPr>
-        <w:t>text,tag,xml</w:t>
-      </w:r>
-      <w:proofErr w:type="spellEnd"/>
-      <w:r>
-        <w:rPr>
-          <w:rFonts w:ascii="TH Sarabun New" w:hAnsi="TH Sarabun New" w:cs="TH Sarabun New"/>
-          <w:sz w:val="32"/>
-          <w:szCs w:val="32"/>
-        </w:rPr>
-        <w:t xml:space="preserve">), </w:t>
+          <w:rFonts w:ascii="TH Sarabun New" w:hAnsi="TH Sarabun New" w:cs="TH Sarabun New"/>
+          <w:sz w:val="32"/>
+          <w:szCs w:val="32"/>
+        </w:rPr>
+        <w:t xml:space="preserve">output (text,tag,xml), </w:t>
       </w:r>
       <w:r>
         <w:rPr>
@@ -4548,50 +4372,66 @@
         </w:rPr>
         <w:t xml:space="preserve">โปรแกรม </w:t>
       </w:r>
-      <w:proofErr w:type="spellStart"/>
-      <w:r>
-        <w:rPr>
-          <w:rFonts w:ascii="TH Sarabun New" w:hAnsi="TH Sarabun New" w:cs="TH Sarabun New"/>
-          <w:sz w:val="32"/>
-          <w:szCs w:val="32"/>
-        </w:rPr>
-        <w:t>LexTo</w:t>
-      </w:r>
-      <w:proofErr w:type="spellEnd"/>
-      <w:r>
-        <w:rPr>
-          <w:rFonts w:ascii="TH Sarabun New" w:hAnsi="TH Sarabun New" w:cs="TH Sarabun New"/>
-          <w:sz w:val="32"/>
-          <w:szCs w:val="32"/>
+      <w:r>
+        <w:rPr>
+          <w:rFonts w:ascii="TH Sarabun New" w:hAnsi="TH Sarabun New" w:cs="TH Sarabun New"/>
+          <w:sz w:val="32"/>
+          <w:szCs w:val="32"/>
+        </w:rPr>
+        <w:t xml:space="preserve">LexTo </w:t>
+      </w:r>
+      <w:r>
+        <w:rPr>
+          <w:rFonts w:ascii="TH Sarabun New" w:hAnsi="TH Sarabun New" w:cs="TH Sarabun New" w:hint="cs"/>
+          <w:sz w:val="32"/>
+          <w:szCs w:val="32"/>
+          <w:cs/>
+        </w:rPr>
+        <w:t>เป็นโปรแกรม</w:t>
+      </w:r>
+      <w:r>
+        <w:rPr>
+          <w:rFonts w:ascii="TH Sarabun New" w:hAnsi="TH Sarabun New" w:cs="TH Sarabun New" w:hint="cs"/>
+          <w:sz w:val="32"/>
+          <w:szCs w:val="32"/>
+          <w:cs/>
+        </w:rPr>
+        <w:t>ที่ถูกพัฒนาด้วย</w:t>
+      </w:r>
+      <w:r>
+        <w:rPr>
+          <w:rFonts w:ascii="TH Sarabun New" w:hAnsi="TH Sarabun New" w:cs="TH Sarabun New" w:hint="cs"/>
+          <w:sz w:val="32"/>
+          <w:szCs w:val="32"/>
+          <w:cs/>
+        </w:rPr>
+        <w:t>ภาษา</w:t>
+      </w:r>
+      <w:r>
+        <w:rPr>
+          <w:rFonts w:ascii="TH Sarabun New" w:hAnsi="TH Sarabun New" w:cs="TH Sarabun New"/>
+          <w:sz w:val="32"/>
+          <w:szCs w:val="32"/>
+          <w:cs/>
         </w:rPr>
         <w:t xml:space="preserve"> </w:t>
       </w:r>
       <w:r>
         <w:rPr>
-          <w:rFonts w:ascii="TH Sarabun New" w:hAnsi="TH Sarabun New" w:cs="TH Sarabun New" w:hint="cs"/>
-          <w:sz w:val="32"/>
-          <w:szCs w:val="32"/>
-          <w:cs/>
-        </w:rPr>
-        <w:t>เป็นโปรแกรม</w:t>
-      </w:r>
-      <w:r>
-        <w:rPr>
-          <w:rFonts w:ascii="TH Sarabun New" w:hAnsi="TH Sarabun New" w:cs="TH Sarabun New" w:hint="cs"/>
-          <w:sz w:val="32"/>
-          <w:szCs w:val="32"/>
-          <w:cs/>
-        </w:rPr>
-        <w:t>ที่ถูกพัฒนาด้วย</w:t>
-      </w:r>
-      <w:r>
-        <w:rPr>
-          <w:rFonts w:ascii="TH Sarabun New" w:hAnsi="TH Sarabun New" w:cs="TH Sarabun New" w:hint="cs"/>
-          <w:sz w:val="32"/>
-          <w:szCs w:val="32"/>
-          <w:cs/>
-        </w:rPr>
-        <w:t>ภาษา</w:t>
+          <w:rFonts w:ascii="TH Sarabun New" w:hAnsi="TH Sarabun New" w:cs="TH Sarabun New"/>
+          <w:sz w:val="32"/>
+          <w:szCs w:val="32"/>
+        </w:rPr>
+        <w:t xml:space="preserve">Java </w:t>
+      </w:r>
+      <w:r>
+        <w:rPr>
+          <w:rFonts w:ascii="TH Sarabun New" w:hAnsi="TH Sarabun New" w:cs="TH Sarabun New" w:hint="cs"/>
+          <w:sz w:val="32"/>
+          <w:szCs w:val="32"/>
+          <w:cs/>
+        </w:rPr>
+        <w:t>โดยโปรแกรมนี้สามารถใช้ในการแบ่งคำต่างๆในภาษาไทยจากโปรโยคให้กลายเป็นคำซึ่งแบ่งด้วย</w:t>
       </w:r>
       <w:r>
         <w:rPr>
@@ -4608,16 +4448,16 @@
           <w:sz w:val="32"/>
           <w:szCs w:val="32"/>
         </w:rPr>
-        <w:t xml:space="preserve">Java </w:t>
-      </w:r>
-      <w:r>
-        <w:rPr>
-          <w:rFonts w:ascii="TH Sarabun New" w:hAnsi="TH Sarabun New" w:cs="TH Sarabun New" w:hint="cs"/>
-          <w:sz w:val="32"/>
-          <w:szCs w:val="32"/>
-          <w:cs/>
-        </w:rPr>
-        <w:t>โดยโปรแกรมนี้สามารถใช้ในการแบ่งคำต่างๆในภาษาไทยจากโปรโยคให้กลายเป็นคำซึ่งแบ่งด้วย</w:t>
+        <w:t xml:space="preserve">delimiter </w:t>
+      </w:r>
+      <w:r>
+        <w:rPr>
+          <w:rFonts w:ascii="TH Sarabun New" w:hAnsi="TH Sarabun New" w:cs="TH Sarabun New" w:hint="cs"/>
+          <w:sz w:val="32"/>
+          <w:szCs w:val="32"/>
+          <w:cs/>
+        </w:rPr>
+        <w:t>ซึ่งคำต่างๆที่ใช้ในการแบ่งนั้น</w:t>
       </w:r>
       <w:r>
         <w:rPr>
@@ -4630,20 +4470,12 @@
       </w:r>
       <w:r>
         <w:rPr>
-          <w:rFonts w:ascii="TH Sarabun New" w:hAnsi="TH Sarabun New" w:cs="TH Sarabun New"/>
-          <w:sz w:val="32"/>
-          <w:szCs w:val="32"/>
-        </w:rPr>
-        <w:t xml:space="preserve">delimiter </w:t>
-      </w:r>
-      <w:r>
-        <w:rPr>
-          <w:rFonts w:ascii="TH Sarabun New" w:hAnsi="TH Sarabun New" w:cs="TH Sarabun New" w:hint="cs"/>
-          <w:sz w:val="32"/>
-          <w:szCs w:val="32"/>
-          <w:cs/>
-        </w:rPr>
-        <w:t>ซึ่งคำต่างๆที่ใช้ในการแบ่งนั้น</w:t>
+          <w:rFonts w:ascii="TH Sarabun New" w:hAnsi="TH Sarabun New" w:cs="TH Sarabun New" w:hint="cs"/>
+          <w:sz w:val="32"/>
+          <w:szCs w:val="32"/>
+          <w:cs/>
+        </w:rPr>
+        <w:t>จะมี</w:t>
       </w:r>
       <w:r>
         <w:rPr>
@@ -4656,12 +4488,20 @@
       </w:r>
       <w:r>
         <w:rPr>
-          <w:rFonts w:ascii="TH Sarabun New" w:hAnsi="TH Sarabun New" w:cs="TH Sarabun New" w:hint="cs"/>
-          <w:sz w:val="32"/>
-          <w:szCs w:val="32"/>
-          <w:cs/>
-        </w:rPr>
-        <w:t>จะมี</w:t>
+          <w:rFonts w:ascii="TH Sarabun New" w:hAnsi="TH Sarabun New" w:cs="TH Sarabun New"/>
+          <w:sz w:val="32"/>
+          <w:szCs w:val="32"/>
+        </w:rPr>
+        <w:t xml:space="preserve">Dictionary </w:t>
+      </w:r>
+      <w:r>
+        <w:rPr>
+          <w:rFonts w:ascii="TH Sarabun New" w:hAnsi="TH Sarabun New" w:cs="TH Sarabun New" w:hint="cs"/>
+          <w:sz w:val="32"/>
+          <w:szCs w:val="32"/>
+          <w:cs/>
+        </w:rPr>
+        <w:t>ที่จะทำการเก็บคำทั้งหมดเอาไว้</w:t>
       </w:r>
       <w:r>
         <w:rPr>
@@ -4674,20 +4514,12 @@
       </w:r>
       <w:r>
         <w:rPr>
-          <w:rFonts w:ascii="TH Sarabun New" w:hAnsi="TH Sarabun New" w:cs="TH Sarabun New"/>
-          <w:sz w:val="32"/>
-          <w:szCs w:val="32"/>
-        </w:rPr>
-        <w:t xml:space="preserve">Dictionary </w:t>
-      </w:r>
-      <w:r>
-        <w:rPr>
-          <w:rFonts w:ascii="TH Sarabun New" w:hAnsi="TH Sarabun New" w:cs="TH Sarabun New" w:hint="cs"/>
-          <w:sz w:val="32"/>
-          <w:szCs w:val="32"/>
-          <w:cs/>
-        </w:rPr>
-        <w:t>ที่จะทำการเก็บคำทั้งหมดเอาไว้</w:t>
+          <w:rFonts w:ascii="TH Sarabun New" w:hAnsi="TH Sarabun New" w:cs="TH Sarabun New" w:hint="cs"/>
+          <w:sz w:val="32"/>
+          <w:szCs w:val="32"/>
+          <w:cs/>
+        </w:rPr>
+        <w:t>แล้วโปรแกรมจะนำมาเปรียบเทียบเพื่อแบ่งคำตามที่</w:t>
       </w:r>
       <w:r>
         <w:rPr>
@@ -4700,39 +4532,11 @@
       </w:r>
       <w:r>
         <w:rPr>
-          <w:rFonts w:ascii="TH Sarabun New" w:hAnsi="TH Sarabun New" w:cs="TH Sarabun New" w:hint="cs"/>
-          <w:sz w:val="32"/>
-          <w:szCs w:val="32"/>
-          <w:cs/>
-        </w:rPr>
-        <w:t>แล้วโปรแกรมจะนำมาเปรียบเทียบเพื่อแบ่งคำตามที่</w:t>
-      </w:r>
-      <w:r>
-        <w:rPr>
-          <w:rFonts w:ascii="TH Sarabun New" w:hAnsi="TH Sarabun New" w:cs="TH Sarabun New"/>
-          <w:sz w:val="32"/>
-          <w:szCs w:val="32"/>
-          <w:cs/>
-        </w:rPr>
-        <w:t xml:space="preserve"> </w:t>
-      </w:r>
-      <w:proofErr w:type="spellStart"/>
-      <w:r>
-        <w:rPr>
-          <w:rFonts w:ascii="TH Sarabun New" w:hAnsi="TH Sarabun New" w:cs="TH Sarabun New"/>
-          <w:sz w:val="32"/>
-          <w:szCs w:val="32"/>
-        </w:rPr>
-        <w:t>Dictinary</w:t>
-      </w:r>
-      <w:proofErr w:type="spellEnd"/>
-      <w:r>
-        <w:rPr>
-          <w:rFonts w:ascii="TH Sarabun New" w:hAnsi="TH Sarabun New" w:cs="TH Sarabun New"/>
-          <w:sz w:val="32"/>
-          <w:szCs w:val="32"/>
-        </w:rPr>
-        <w:t xml:space="preserve"> </w:t>
+          <w:rFonts w:ascii="TH Sarabun New" w:hAnsi="TH Sarabun New" w:cs="TH Sarabun New"/>
+          <w:sz w:val="32"/>
+          <w:szCs w:val="32"/>
+        </w:rPr>
+        <w:t xml:space="preserve">Dictinary </w:t>
       </w:r>
       <w:r>
         <w:rPr>
@@ -4846,23 +4650,13 @@
         </w:rPr>
         <w:t xml:space="preserve">กับ </w:t>
       </w:r>
-      <w:proofErr w:type="spellStart"/>
-      <w:r>
-        <w:rPr>
-          <w:rFonts w:ascii="TH Sarabun New" w:hAnsi="TH Sarabun New" w:cs="TH Sarabun New"/>
-          <w:sz w:val="32"/>
-          <w:szCs w:val="32"/>
-        </w:rPr>
-        <w:t>Hadoop</w:t>
-      </w:r>
-      <w:proofErr w:type="spellEnd"/>
-      <w:r>
-        <w:rPr>
-          <w:rFonts w:ascii="TH Sarabun New" w:hAnsi="TH Sarabun New" w:cs="TH Sarabun New"/>
-          <w:sz w:val="32"/>
-          <w:szCs w:val="32"/>
-        </w:rPr>
-        <w:t xml:space="preserve"> </w:t>
+      <w:r>
+        <w:rPr>
+          <w:rFonts w:ascii="TH Sarabun New" w:hAnsi="TH Sarabun New" w:cs="TH Sarabun New"/>
+          <w:sz w:val="32"/>
+          <w:szCs w:val="32"/>
+        </w:rPr>
+        <w:t xml:space="preserve">Hadoop </w:t>
       </w:r>
       <w:r>
         <w:rPr>
@@ -5046,7 +4840,6 @@
         </w:rPr>
         <w:tab/>
       </w:r>
-      <w:proofErr w:type="spellStart"/>
       <w:r>
         <w:rPr>
           <w:rFonts w:ascii="TH Sarabun New" w:hAnsi="TH Sarabun New" w:cs="TH Sarabun New"/>
@@ -5055,18 +4848,7 @@
           <w:sz w:val="32"/>
           <w:szCs w:val="32"/>
         </w:rPr>
-        <w:t>Input/Output</w:t>
-      </w:r>
-      <w:proofErr w:type="spellEnd"/>
-      <w:r>
-        <w:rPr>
-          <w:rFonts w:ascii="TH Sarabun New" w:hAnsi="TH Sarabun New" w:cs="TH Sarabun New"/>
-          <w:b/>
-          <w:bCs/>
-          <w:sz w:val="32"/>
-          <w:szCs w:val="32"/>
-        </w:rPr>
-        <w:t xml:space="preserve"> Specification</w:t>
+        <w:t>Input/Output Specification</w:t>
       </w:r>
     </w:p>
     <w:p>
@@ -5075,20 +4857,45 @@
         <w:ind w:left="1080"/>
         <w:jc w:val="both"/>
         <w:rPr>
-          <w:rFonts w:ascii="TH Sarabun New" w:hAnsi="TH Sarabun New" w:cs="TH Sarabun New"/>
-          <w:sz w:val="32"/>
-          <w:szCs w:val="32"/>
-          <w:cs/>
-        </w:rPr>
-      </w:pPr>
-      <w:r>
-        <w:rPr>
-          <w:rFonts w:ascii="TH Sarabun New" w:hAnsi="TH Sarabun New" w:cs="TH Sarabun New" w:hint="cs"/>
-          <w:sz w:val="32"/>
-          <w:szCs w:val="32"/>
-          <w:cs/>
-        </w:rPr>
-        <w:t>ส่วนของผู้ดูแลระบบที่นำข้อมูลเข้าไปให้ระบบเรียนรู้</w:t>
+          <w:rFonts w:ascii="TH Sarabun New" w:hAnsi="TH Sarabun New" w:cs="TH Sarabun New" w:hint="cs"/>
+          <w:sz w:val="32"/>
+          <w:szCs w:val="32"/>
+        </w:rPr>
+      </w:pPr>
+      <w:r>
+        <w:rPr>
+          <w:rFonts w:ascii="TH Sarabun New" w:hAnsi="TH Sarabun New" w:cs="TH Sarabun New" w:hint="cs"/>
+          <w:sz w:val="32"/>
+          <w:szCs w:val="32"/>
+          <w:cs/>
+        </w:rPr>
+        <w:t>ส่วนของ</w:t>
+      </w:r>
+      <w:r>
+        <w:rPr>
+          <w:rFonts w:ascii="TH Sarabun New" w:hAnsi="TH Sarabun New" w:cs="TH Sarabun New" w:hint="cs"/>
+          <w:sz w:val="32"/>
+          <w:szCs w:val="32"/>
+          <w:cs/>
+        </w:rPr>
+        <w:t xml:space="preserve">การ </w:t>
+      </w:r>
+      <w:r>
+        <w:rPr>
+          <w:rFonts w:ascii="TH Sarabun New" w:hAnsi="TH Sarabun New" w:cs="TH Sarabun New"/>
+          <w:sz w:val="32"/>
+          <w:szCs w:val="32"/>
+        </w:rPr>
+        <w:t xml:space="preserve">train </w:t>
+      </w:r>
+      <w:r>
+        <w:rPr>
+          <w:rFonts w:ascii="TH Sarabun New" w:hAnsi="TH Sarabun New" w:cs="TH Sarabun New" w:hint="cs"/>
+          <w:sz w:val="32"/>
+          <w:szCs w:val="32"/>
+          <w:cs/>
+        </w:rPr>
+        <w:t>ระบบ</w:t>
       </w:r>
     </w:p>
     <w:p>
@@ -5100,7 +4907,7 @@
         </w:numPr>
         <w:jc w:val="both"/>
         <w:rPr>
-          <w:rFonts w:ascii="TH Sarabun New" w:hAnsi="TH Sarabun New" w:cs="TH Sarabun New"/>
+          <w:rFonts w:ascii="TH Sarabun New" w:hAnsi="TH Sarabun New" w:cs="TH Sarabun New" w:hint="cs"/>
           <w:sz w:val="32"/>
           <w:szCs w:val="32"/>
         </w:rPr>
@@ -5120,92 +4927,41 @@
           <w:szCs w:val="32"/>
           <w:cs/>
         </w:rPr>
-        <w:t xml:space="preserve">เป็นเอกสารไฟล์ </w:t>
-      </w:r>
-      <w:r>
-        <w:rPr>
-          <w:rFonts w:ascii="TH Sarabun New" w:hAnsi="TH Sarabun New" w:cs="TH Sarabun New"/>
-          <w:sz w:val="32"/>
-          <w:szCs w:val="32"/>
-        </w:rPr>
-        <w:t xml:space="preserve">PDF </w:t>
-      </w:r>
-      <w:r>
-        <w:rPr>
-          <w:rFonts w:ascii="TH Sarabun New" w:hAnsi="TH Sarabun New" w:cs="TH Sarabun New" w:hint="cs"/>
-          <w:sz w:val="32"/>
-          <w:szCs w:val="32"/>
-          <w:cs/>
-        </w:rPr>
-        <w:t>ภาษาไทย</w:t>
-      </w:r>
-      <w:r>
-        <w:rPr>
-          <w:rFonts w:ascii="TH Sarabun New" w:hAnsi="TH Sarabun New" w:cs="TH Sarabun New"/>
-          <w:sz w:val="32"/>
-          <w:szCs w:val="32"/>
-        </w:rPr>
-        <w:t xml:space="preserve"> </w:t>
-      </w:r>
-      <w:r>
-        <w:rPr>
-          <w:rFonts w:ascii="TH Sarabun New" w:hAnsi="TH Sarabun New" w:cs="TH Sarabun New" w:hint="cs"/>
-          <w:sz w:val="32"/>
-          <w:szCs w:val="32"/>
-          <w:cs/>
-        </w:rPr>
-        <w:t xml:space="preserve">ที่มีเนื้อหาเกี่ยวข้องกับสิ่งที่ </w:t>
-      </w:r>
-      <w:r>
-        <w:rPr>
-          <w:rFonts w:ascii="TH Sarabun New" w:hAnsi="TH Sarabun New" w:cs="TH Sarabun New"/>
-          <w:sz w:val="32"/>
-          <w:szCs w:val="32"/>
-        </w:rPr>
-        <w:t xml:space="preserve">machine learning model </w:t>
-      </w:r>
-      <w:r>
-        <w:rPr>
-          <w:rFonts w:ascii="TH Sarabun New" w:hAnsi="TH Sarabun New" w:cs="TH Sarabun New" w:hint="cs"/>
-          <w:sz w:val="32"/>
-          <w:szCs w:val="32"/>
-          <w:cs/>
-        </w:rPr>
-        <w:t>ได้เรียนรู้ไว้แล้ว</w:t>
-      </w:r>
-      <w:r>
-        <w:rPr>
-          <w:rFonts w:ascii="TH Sarabun New" w:hAnsi="TH Sarabun New" w:cs="TH Sarabun New"/>
-          <w:sz w:val="32"/>
-          <w:szCs w:val="32"/>
-        </w:rPr>
-        <w:t xml:space="preserve"> </w:t>
-      </w:r>
-      <w:r>
-        <w:rPr>
-          <w:rFonts w:ascii="TH Sarabun New" w:hAnsi="TH Sarabun New" w:cs="TH Sarabun New" w:hint="cs"/>
-          <w:sz w:val="32"/>
-          <w:szCs w:val="32"/>
-          <w:cs/>
-        </w:rPr>
-        <w:t xml:space="preserve">และคำที่ถูก </w:t>
-      </w:r>
-      <w:r>
-        <w:rPr>
-          <w:rFonts w:ascii="TH Sarabun New" w:hAnsi="TH Sarabun New" w:cs="TH Sarabun New"/>
-          <w:sz w:val="32"/>
-          <w:szCs w:val="32"/>
-        </w:rPr>
-        <w:t xml:space="preserve">label tag </w:t>
-      </w:r>
-      <w:r>
-        <w:rPr>
-          <w:rFonts w:ascii="TH Sarabun New" w:hAnsi="TH Sarabun New" w:cs="TH Sarabun New" w:hint="cs"/>
-          <w:sz w:val="32"/>
-          <w:szCs w:val="32"/>
-          <w:cs/>
-        </w:rPr>
-        <w:t>ไว้โดยผู้เชี่ยวชาญแล้ว</w:t>
+        <w:t xml:space="preserve">เป็น </w:t>
+      </w:r>
+      <w:r>
+        <w:rPr>
+          <w:rFonts w:ascii="TH Sarabun New" w:hAnsi="TH Sarabun New" w:cs="TH Sarabun New"/>
+          <w:sz w:val="32"/>
+          <w:szCs w:val="32"/>
+        </w:rPr>
+        <w:t xml:space="preserve">paragraph </w:t>
+      </w:r>
+      <w:r>
+        <w:rPr>
+          <w:rFonts w:ascii="TH Sarabun New" w:hAnsi="TH Sarabun New" w:cs="TH Sarabun New" w:hint="cs"/>
+          <w:sz w:val="32"/>
+          <w:szCs w:val="32"/>
+          <w:cs/>
+        </w:rPr>
+        <w:t xml:space="preserve">ที่ถูก </w:t>
+      </w:r>
+      <w:r>
+        <w:rPr>
+          <w:rFonts w:ascii="TH Sarabun New" w:hAnsi="TH Sarabun New" w:cs="TH Sarabun New"/>
+          <w:sz w:val="32"/>
+          <w:szCs w:val="32"/>
+        </w:rPr>
+        <w:t xml:space="preserve">label </w:t>
+      </w:r>
+      <w:r>
+        <w:rPr>
+          <w:rFonts w:ascii="TH Sarabun New" w:hAnsi="TH Sarabun New" w:cs="TH Sarabun New" w:hint="cs"/>
+          <w:sz w:val="32"/>
+          <w:szCs w:val="32"/>
+          <w:cs/>
+        </w:rPr>
+        <w:t>เนื้อหาที่เกี่ยวข้องไว้แล้ว</w:t>
       </w:r>
     </w:p>
     <w:p>
@@ -5217,7 +4973,7 @@
         </w:numPr>
         <w:jc w:val="both"/>
         <w:rPr>
-          <w:rFonts w:ascii="TH Sarabun New" w:hAnsi="TH Sarabun New" w:cs="TH Sarabun New"/>
+          <w:rFonts w:ascii="TH Sarabun New" w:hAnsi="TH Sarabun New" w:cs="TH Sarabun New" w:hint="cs"/>
           <w:sz w:val="32"/>
           <w:szCs w:val="32"/>
         </w:rPr>
@@ -5254,49 +5010,24 @@
           <w:szCs w:val="32"/>
           <w:cs/>
         </w:rPr>
-        <w:t xml:space="preserve">ที่ได้จากการสร้างโดย </w:t>
-      </w:r>
-      <w:r>
-        <w:rPr>
-          <w:rFonts w:ascii="TH Sarabun New" w:hAnsi="TH Sarabun New" w:cs="TH Sarabun New"/>
-          <w:sz w:val="32"/>
-          <w:szCs w:val="32"/>
-        </w:rPr>
-        <w:t xml:space="preserve">input </w:t>
-      </w:r>
-      <w:r>
-        <w:rPr>
-          <w:rFonts w:ascii="TH Sarabun New" w:hAnsi="TH Sarabun New" w:cs="TH Sarabun New" w:hint="cs"/>
-          <w:sz w:val="32"/>
-          <w:szCs w:val="32"/>
-          <w:cs/>
-        </w:rPr>
-        <w:t xml:space="preserve">ข้างต้น และเก็บข้อมูลเนื้อหาและ </w:t>
-      </w:r>
-      <w:r>
-        <w:rPr>
-          <w:rFonts w:ascii="TH Sarabun New" w:hAnsi="TH Sarabun New" w:cs="TH Sarabun New"/>
-          <w:sz w:val="32"/>
-          <w:szCs w:val="32"/>
-        </w:rPr>
-        <w:t xml:space="preserve">tag </w:t>
-      </w:r>
-      <w:r>
-        <w:rPr>
-          <w:rFonts w:ascii="TH Sarabun New" w:hAnsi="TH Sarabun New" w:cs="TH Sarabun New" w:hint="cs"/>
-          <w:sz w:val="32"/>
-          <w:szCs w:val="32"/>
-          <w:cs/>
-        </w:rPr>
-        <w:t xml:space="preserve">ลงไปยัง </w:t>
-      </w:r>
-      <w:r>
-        <w:rPr>
-          <w:rFonts w:ascii="TH Sarabun New" w:hAnsi="TH Sarabun New" w:cs="TH Sarabun New"/>
-          <w:sz w:val="32"/>
-          <w:szCs w:val="32"/>
-        </w:rPr>
-        <w:t>database</w:t>
+        <w:t xml:space="preserve">ที่สามารถทำการคาดเดา </w:t>
+      </w:r>
+      <w:r>
+        <w:rPr>
+          <w:rFonts w:ascii="TH Sarabun New" w:hAnsi="TH Sarabun New" w:cs="TH Sarabun New"/>
+          <w:sz w:val="32"/>
+          <w:szCs w:val="32"/>
+        </w:rPr>
+        <w:t xml:space="preserve">label </w:t>
+      </w:r>
+      <w:r>
+        <w:rPr>
+          <w:rFonts w:ascii="TH Sarabun New" w:hAnsi="TH Sarabun New" w:cs="TH Sarabun New" w:hint="cs"/>
+          <w:sz w:val="32"/>
+          <w:szCs w:val="32"/>
+          <w:cs/>
+        </w:rPr>
+        <w:t>ของข้อความอื่นๆ</w:t>
       </w:r>
     </w:p>
     <w:p>
@@ -5308,17 +5039,24 @@
           <w:rFonts w:ascii="TH Sarabun New" w:hAnsi="TH Sarabun New" w:cs="TH Sarabun New"/>
           <w:sz w:val="32"/>
           <w:szCs w:val="32"/>
-          <w:cs/>
-        </w:rPr>
-      </w:pPr>
-      <w:r>
-        <w:rPr>
-          <w:rFonts w:ascii="TH Sarabun New" w:hAnsi="TH Sarabun New" w:cs="TH Sarabun New" w:hint="cs"/>
-          <w:sz w:val="32"/>
-          <w:szCs w:val="32"/>
-          <w:cs/>
-        </w:rPr>
-        <w:t>ส่วนของผู้ใช้งาน</w:t>
+        </w:rPr>
+      </w:pPr>
+      <w:r>
+        <w:rPr>
+          <w:rFonts w:ascii="TH Sarabun New" w:hAnsi="TH Sarabun New" w:cs="TH Sarabun New" w:hint="cs"/>
+          <w:sz w:val="32"/>
+          <w:szCs w:val="32"/>
+          <w:cs/>
+        </w:rPr>
+        <w:t xml:space="preserve">ส่วนของการคาดเดา </w:t>
+      </w:r>
+      <w:r>
+        <w:rPr>
+          <w:rFonts w:ascii="TH Sarabun New" w:hAnsi="TH Sarabun New" w:cs="TH Sarabun New"/>
+          <w:sz w:val="32"/>
+          <w:szCs w:val="32"/>
+        </w:rPr>
+        <w:t>label</w:t>
       </w:r>
     </w:p>
     <w:p>
@@ -5330,7 +5068,7 @@
         </w:numPr>
         <w:jc w:val="both"/>
         <w:rPr>
-          <w:rFonts w:ascii="TH Sarabun New" w:hAnsi="TH Sarabun New" w:cs="TH Sarabun New"/>
+          <w:rFonts w:ascii="TH Sarabun New" w:hAnsi="TH Sarabun New" w:cs="TH Sarabun New" w:hint="cs"/>
           <w:sz w:val="32"/>
           <w:szCs w:val="32"/>
         </w:rPr>
@@ -5358,16 +5096,33 @@
           <w:sz w:val="32"/>
           <w:szCs w:val="32"/>
         </w:rPr>
-        <w:t xml:space="preserve">tag </w:t>
-      </w:r>
-      <w:r>
-        <w:rPr>
-          <w:rFonts w:ascii="TH Sarabun New" w:hAnsi="TH Sarabun New" w:cs="TH Sarabun New" w:hint="cs"/>
-          <w:sz w:val="32"/>
-          <w:szCs w:val="32"/>
-          <w:cs/>
-        </w:rPr>
-        <w:t>ที่ต้องการค้นหา</w:t>
+        <w:t xml:space="preserve">paragraph </w:t>
+      </w:r>
+      <w:r>
+        <w:rPr>
+          <w:rFonts w:ascii="TH Sarabun New" w:hAnsi="TH Sarabun New" w:cs="TH Sarabun New" w:hint="cs"/>
+          <w:sz w:val="32"/>
+          <w:szCs w:val="32"/>
+          <w:cs/>
+        </w:rPr>
+        <w:t xml:space="preserve">ที่ต้องการให้ระบบทำการ </w:t>
+      </w:r>
+      <w:r>
+        <w:rPr>
+          <w:rFonts w:ascii="TH Sarabun New" w:hAnsi="TH Sarabun New" w:cs="TH Sarabun New"/>
+          <w:sz w:val="32"/>
+          <w:szCs w:val="32"/>
+        </w:rPr>
+        <w:t xml:space="preserve">label </w:t>
+      </w:r>
+      <w:r>
+        <w:rPr>
+          <w:rFonts w:ascii="TH Sarabun New" w:hAnsi="TH Sarabun New" w:cs="TH Sarabun New" w:hint="cs"/>
+          <w:sz w:val="32"/>
+          <w:szCs w:val="32"/>
+          <w:cs/>
+        </w:rPr>
+        <w:t>เนื้อหา</w:t>
       </w:r>
     </w:p>
     <w:p>
@@ -5387,94 +5142,23 @@
       <w:r>
         <w:rPr>
           <w:rFonts w:ascii="TH Sarabun New" w:hAnsi="TH Sarabun New" w:cs="TH Sarabun New"/>
-          <w:sz w:val="32"/>
-          <w:szCs w:val="32"/>
-        </w:rPr>
-        <w:t xml:space="preserve">Output </w:t>
-      </w:r>
-      <w:r>
-        <w:rPr>
-          <w:rFonts w:ascii="TH Sarabun New" w:hAnsi="TH Sarabun New" w:cs="TH Sarabun New" w:hint="cs"/>
-          <w:sz w:val="32"/>
-          <w:szCs w:val="32"/>
-          <w:cs/>
-        </w:rPr>
-        <w:t xml:space="preserve">เป็นย่อหน้าสำคัญที่เกี่ยวข้องกับ </w:t>
-      </w:r>
-      <w:r>
-        <w:rPr>
-          <w:rFonts w:ascii="TH Sarabun New" w:hAnsi="TH Sarabun New" w:cs="TH Sarabun New"/>
-          <w:sz w:val="32"/>
-          <w:szCs w:val="32"/>
-        </w:rPr>
-        <w:t xml:space="preserve">tag </w:t>
-      </w:r>
-      <w:r>
-        <w:rPr>
-          <w:rFonts w:ascii="TH Sarabun New" w:hAnsi="TH Sarabun New" w:cs="TH Sarabun New" w:hint="cs"/>
-          <w:sz w:val="32"/>
-          <w:szCs w:val="32"/>
-          <w:cs/>
-        </w:rPr>
-        <w:t xml:space="preserve">นั้นๆ และ </w:t>
-      </w:r>
-      <w:r>
-        <w:rPr>
-          <w:rFonts w:ascii="TH Sarabun New" w:hAnsi="TH Sarabun New" w:cs="TH Sarabun New"/>
-          <w:sz w:val="32"/>
-          <w:szCs w:val="32"/>
-        </w:rPr>
-        <w:t xml:space="preserve">tag </w:t>
-      </w:r>
-      <w:r>
-        <w:rPr>
-          <w:rFonts w:ascii="TH Sarabun New" w:hAnsi="TH Sarabun New" w:cs="TH Sarabun New" w:hint="cs"/>
-          <w:sz w:val="32"/>
-          <w:szCs w:val="32"/>
-          <w:cs/>
-        </w:rPr>
-        <w:t xml:space="preserve">ทั้งหมดของย่อหน้าที่แสดง และลิงค์ให้ </w:t>
-      </w:r>
-      <w:r>
-        <w:rPr>
-          <w:rFonts w:ascii="TH Sarabun New" w:hAnsi="TH Sarabun New" w:cs="TH Sarabun New"/>
-          <w:sz w:val="32"/>
-          <w:szCs w:val="32"/>
-        </w:rPr>
-        <w:t xml:space="preserve">download PDF file </w:t>
-      </w:r>
-      <w:r>
-        <w:rPr>
-          <w:rFonts w:ascii="TH Sarabun New" w:hAnsi="TH Sarabun New" w:cs="TH Sarabun New" w:hint="cs"/>
-          <w:sz w:val="32"/>
-          <w:szCs w:val="32"/>
-          <w:cs/>
-        </w:rPr>
-        <w:t>ที่มีย่อหน้านั้นอยู่</w:t>
-      </w:r>
-    </w:p>
-    <w:p>
-      <w:pPr>
-        <w:jc w:val="center"/>
-        <w:rPr>
-          <w:rFonts w:ascii="TH Sarabun New" w:hAnsi="TH Sarabun New" w:cs="TH Sarabun New"/>
-          <w:sz w:val="32"/>
-          <w:szCs w:val="32"/>
-        </w:rPr>
-      </w:pPr>
-      <w:bookmarkStart w:id="0" w:name="_GoBack"/>
-      <w:r>
-        <w:rPr>
-          <w:rFonts w:ascii="TH Sarabun New" w:hAnsi="TH Sarabun New" w:cs="TH Sarabun New"/>
           <w:noProof/>
           <w:sz w:val="32"/>
           <w:szCs w:val="32"/>
         </w:rPr>
         <w:drawing>
-          <wp:inline distT="0" distB="0" distL="0" distR="0">
+          <wp:anchor distT="0" distB="0" distL="114300" distR="114300" simplePos="0" relativeHeight="251659264" behindDoc="0" locked="0" layoutInCell="1" allowOverlap="1" wp14:anchorId="632B1AE9" wp14:editId="07B44ED7">
+            <wp:simplePos x="0" y="0"/>
+            <wp:positionH relativeFrom="column">
+              <wp:posOffset>304800</wp:posOffset>
+            </wp:positionH>
+            <wp:positionV relativeFrom="paragraph">
+              <wp:posOffset>344805</wp:posOffset>
+            </wp:positionV>
             <wp:extent cx="5731510" cy="2995295"/>
             <wp:effectExtent l="0" t="0" r="2540" b="0"/>
-            <wp:docPr id="4" name="Picture 4"/>
+            <wp:wrapTopAndBottom/>
+            <wp:docPr id="1" name="Picture 1"/>
             <wp:cNvGraphicFramePr>
               <a:graphicFrameLocks xmlns:a="http://schemas.openxmlformats.org/drawingml/2006/main" noChangeAspect="1"/>
             </wp:cNvGraphicFramePr>
@@ -5482,7 +5166,7 @@
               <a:graphicData uri="http://schemas.openxmlformats.org/drawingml/2006/picture">
                 <pic:pic xmlns:pic="http://schemas.openxmlformats.org/drawingml/2006/picture">
                   <pic:nvPicPr>
-                    <pic:cNvPr id="4" name="workflow4.png"/>
+                    <pic:cNvPr id="1" name="workflow4.png"/>
                     <pic:cNvPicPr/>
                   </pic:nvPicPr>
                   <pic:blipFill>
@@ -5509,10 +5193,61 @@
                 </pic:pic>
               </a:graphicData>
             </a:graphic>
-          </wp:inline>
+            <wp14:sizeRelH relativeFrom="page">
+              <wp14:pctWidth>0</wp14:pctWidth>
+            </wp14:sizeRelH>
+            <wp14:sizeRelV relativeFrom="page">
+              <wp14:pctHeight>0</wp14:pctHeight>
+            </wp14:sizeRelV>
+          </wp:anchor>
         </w:drawing>
       </w:r>
-      <w:bookmarkEnd w:id="0"/>
+      <w:r>
+        <w:rPr>
+          <w:rFonts w:ascii="TH Sarabun New" w:hAnsi="TH Sarabun New" w:cs="TH Sarabun New"/>
+          <w:sz w:val="32"/>
+          <w:szCs w:val="32"/>
+        </w:rPr>
+        <w:t xml:space="preserve">Output </w:t>
+      </w:r>
+      <w:r>
+        <w:rPr>
+          <w:rFonts w:ascii="TH Sarabun New" w:hAnsi="TH Sarabun New" w:cs="TH Sarabun New" w:hint="cs"/>
+          <w:sz w:val="32"/>
+          <w:szCs w:val="32"/>
+          <w:cs/>
+        </w:rPr>
+        <w:t xml:space="preserve">เป็น </w:t>
+      </w:r>
+      <w:r>
+        <w:rPr>
+          <w:rFonts w:ascii="TH Sarabun New" w:hAnsi="TH Sarabun New" w:cs="TH Sarabun New"/>
+          <w:sz w:val="32"/>
+          <w:szCs w:val="32"/>
+        </w:rPr>
+        <w:t xml:space="preserve">label </w:t>
+      </w:r>
+      <w:r>
+        <w:rPr>
+          <w:rFonts w:ascii="TH Sarabun New" w:hAnsi="TH Sarabun New" w:cs="TH Sarabun New" w:hint="cs"/>
+          <w:sz w:val="32"/>
+          <w:szCs w:val="32"/>
+          <w:cs/>
+        </w:rPr>
+        <w:t>ทั้งหมดที่เกี่ยวข้องกับข้อความนั้นๆ</w:t>
+      </w:r>
+    </w:p>
+    <w:p>
+      <w:pPr>
+        <w:pStyle w:val="ListParagraph"/>
+        <w:ind w:left="1080"/>
+        <w:jc w:val="both"/>
+        <w:rPr>
+          <w:rFonts w:ascii="TH Sarabun New" w:hAnsi="TH Sarabun New" w:cs="TH Sarabun New"/>
+          <w:sz w:val="32"/>
+          <w:szCs w:val="32"/>
+        </w:rPr>
+      </w:pPr>
     </w:p>
     <w:p>
       <w:pPr>
@@ -5558,7 +5293,17 @@
           <w:sz w:val="32"/>
           <w:szCs w:val="32"/>
         </w:rPr>
-        <w:t>Text Processing</w:t>
+        <w:t>Text Prepro</w:t>
+      </w:r>
+      <w:r>
+        <w:rPr>
+          <w:rFonts w:ascii="TH Sarabun New" w:hAnsi="TH Sarabun New" w:cs="TH Sarabun New"/>
+          <w:b/>
+          <w:bCs/>
+          <w:sz w:val="32"/>
+          <w:szCs w:val="32"/>
+        </w:rPr>
+        <w:t>cessing</w:t>
       </w:r>
     </w:p>
     <w:p>
@@ -5630,7 +5375,6 @@
         </w:rPr>
         <w:t xml:space="preserve">โดยการใช้ </w:t>
       </w:r>
-      <w:proofErr w:type="spellStart"/>
       <w:r>
         <w:rPr>
           <w:rFonts w:ascii="TH Sarabun New" w:hAnsi="TH Sarabun New" w:cs="TH Sarabun New"/>
@@ -5647,7 +5391,6 @@
         </w:rPr>
         <w:t>Miner</w:t>
       </w:r>
-      <w:proofErr w:type="spellEnd"/>
     </w:p>
     <w:p>
       <w:pPr>
@@ -5742,6 +5485,44 @@
         <w:jc w:val="both"/>
         <w:rPr>
           <w:rFonts w:ascii="TH Sarabun New" w:hAnsi="TH Sarabun New" w:cs="TH Sarabun New"/>
+          <w:sz w:val="32"/>
+          <w:szCs w:val="32"/>
+        </w:rPr>
+      </w:pPr>
+      <w:r>
+        <w:rPr>
+          <w:rFonts w:ascii="TH Sarabun New" w:hAnsi="TH Sarabun New" w:cs="TH Sarabun New" w:hint="cs"/>
+          <w:sz w:val="32"/>
+          <w:szCs w:val="32"/>
+          <w:cs/>
+        </w:rPr>
+        <w:t xml:space="preserve">ทำการแบ่ง </w:t>
+      </w:r>
+      <w:r>
+        <w:rPr>
+          <w:rFonts w:ascii="TH Sarabun New" w:hAnsi="TH Sarabun New" w:cs="TH Sarabun New"/>
+          <w:sz w:val="32"/>
+          <w:szCs w:val="32"/>
+        </w:rPr>
+        <w:t xml:space="preserve">Document </w:t>
+      </w:r>
+      <w:r>
+        <w:rPr>
+          <w:rFonts w:ascii="TH Sarabun New" w:hAnsi="TH Sarabun New" w:cs="TH Sarabun New" w:hint="cs"/>
+          <w:sz w:val="32"/>
+          <w:szCs w:val="32"/>
+          <w:cs/>
+        </w:rPr>
+        <w:t>ที่แปลงแล้วเป็นแต่ละย่อหน้า</w:t>
+      </w:r>
+    </w:p>
+    <w:p>
+      <w:pPr>
+        <w:pStyle w:val="ListParagraph"/>
+        <w:ind w:left="1080"/>
+        <w:jc w:val="both"/>
+        <w:rPr>
+          <w:rFonts w:ascii="TH Sarabun New" w:hAnsi="TH Sarabun New" w:cs="TH Sarabun New"/>
           <w:b/>
           <w:bCs/>
           <w:sz w:val="32"/>
@@ -5750,57 +5531,34 @@
       </w:pPr>
       <w:r>
         <w:rPr>
-          <w:rFonts w:ascii="TH Sarabun New" w:hAnsi="TH Sarabun New" w:cs="TH Sarabun New" w:hint="cs"/>
-          <w:sz w:val="32"/>
-          <w:szCs w:val="32"/>
-          <w:cs/>
-        </w:rPr>
-        <w:t xml:space="preserve">นำเอา </w:t>
-      </w:r>
-      <w:r>
-        <w:rPr>
-          <w:rFonts w:ascii="TH Sarabun New" w:hAnsi="TH Sarabun New" w:cs="TH Sarabun New"/>
-          <w:sz w:val="32"/>
-          <w:szCs w:val="32"/>
-        </w:rPr>
-        <w:t xml:space="preserve">text file </w:t>
-      </w:r>
-      <w:r>
-        <w:rPr>
-          <w:rFonts w:ascii="TH Sarabun New" w:hAnsi="TH Sarabun New" w:cs="TH Sarabun New" w:hint="cs"/>
-          <w:sz w:val="32"/>
-          <w:szCs w:val="32"/>
-          <w:cs/>
-        </w:rPr>
-        <w:t>ที่ได้มาทำการตัดคำ (</w:t>
-      </w:r>
-      <w:r>
-        <w:rPr>
-          <w:rFonts w:ascii="TH Sarabun New" w:hAnsi="TH Sarabun New" w:cs="TH Sarabun New"/>
-          <w:sz w:val="32"/>
-          <w:szCs w:val="32"/>
-        </w:rPr>
-        <w:t xml:space="preserve">word segmentation) </w:t>
-      </w:r>
-      <w:r>
-        <w:rPr>
-          <w:rFonts w:ascii="TH Sarabun New" w:hAnsi="TH Sarabun New" w:cs="TH Sarabun New" w:hint="cs"/>
-          <w:sz w:val="32"/>
-          <w:szCs w:val="32"/>
-          <w:cs/>
-        </w:rPr>
-        <w:t xml:space="preserve">โดยใช้ </w:t>
-      </w:r>
-      <w:proofErr w:type="spellStart"/>
-      <w:r>
-        <w:rPr>
-          <w:rFonts w:ascii="TH Sarabun New" w:hAnsi="TH Sarabun New" w:cs="TH Sarabun New"/>
-          <w:sz w:val="32"/>
-          <w:szCs w:val="32"/>
-        </w:rPr>
-        <w:t>LexTo</w:t>
-      </w:r>
-      <w:proofErr w:type="spellEnd"/>
+          <w:rFonts w:ascii="TH Sarabun New" w:hAnsi="TH Sarabun New" w:cs="TH Sarabun New"/>
+          <w:b/>
+          <w:bCs/>
+          <w:sz w:val="32"/>
+          <w:szCs w:val="32"/>
+        </w:rPr>
+        <w:t>Classification</w:t>
+      </w:r>
+      <w:r>
+        <w:rPr>
+          <w:rFonts w:ascii="TH Sarabun New" w:hAnsi="TH Sarabun New" w:cs="TH Sarabun New"/>
+          <w:b/>
+          <w:bCs/>
+          <w:sz w:val="32"/>
+          <w:szCs w:val="32"/>
+        </w:rPr>
+        <w:t xml:space="preserve">: </w:t>
+      </w:r>
+      <w:r>
+        <w:rPr>
+          <w:rFonts w:ascii="TH Sarabun New" w:hAnsi="TH Sarabun New" w:cs="TH Sarabun New"/>
+          <w:b/>
+          <w:bCs/>
+          <w:sz w:val="32"/>
+          <w:szCs w:val="32"/>
+        </w:rPr>
+        <w:t>Training model</w:t>
+      </w:r>
     </w:p>
     <w:p>
       <w:pPr>
@@ -5812,51 +5570,37 @@
         <w:jc w:val="both"/>
         <w:rPr>
           <w:rFonts w:ascii="TH Sarabun New" w:hAnsi="TH Sarabun New" w:cs="TH Sarabun New"/>
-          <w:sz w:val="32"/>
-          <w:szCs w:val="32"/>
-        </w:rPr>
-      </w:pPr>
-      <w:r>
-        <w:rPr>
-          <w:rFonts w:ascii="TH Sarabun New" w:hAnsi="TH Sarabun New" w:cs="TH Sarabun New" w:hint="cs"/>
-          <w:sz w:val="32"/>
-          <w:szCs w:val="32"/>
-          <w:cs/>
-        </w:rPr>
-        <w:t xml:space="preserve">ทำการนำ </w:t>
-      </w:r>
-      <w:r>
-        <w:rPr>
-          <w:rFonts w:ascii="TH Sarabun New" w:hAnsi="TH Sarabun New" w:cs="TH Sarabun New"/>
-          <w:sz w:val="32"/>
-          <w:szCs w:val="32"/>
-        </w:rPr>
-        <w:t>stop</w:t>
-      </w:r>
-      <w:r>
-        <w:rPr>
-          <w:rFonts w:ascii="TH Sarabun New" w:hAnsi="TH Sarabun New" w:cs="TH Sarabun New"/>
-          <w:sz w:val="32"/>
-          <w:szCs w:val="32"/>
-        </w:rPr>
-        <w:t xml:space="preserve"> </w:t>
-      </w:r>
-      <w:r>
-        <w:rPr>
-          <w:rFonts w:ascii="TH Sarabun New" w:hAnsi="TH Sarabun New" w:cs="TH Sarabun New"/>
-          <w:sz w:val="32"/>
-          <w:szCs w:val="32"/>
-        </w:rPr>
-        <w:t xml:space="preserve">word </w:t>
-      </w:r>
-      <w:r>
-        <w:rPr>
-          <w:rFonts w:ascii="TH Sarabun New" w:hAnsi="TH Sarabun New" w:cs="TH Sarabun New" w:hint="cs"/>
-          <w:sz w:val="32"/>
-          <w:szCs w:val="32"/>
-          <w:cs/>
-        </w:rPr>
-        <w:t>ออก เพื่อลดคำที่ไม่จำเป็นออก</w:t>
+          <w:b/>
+          <w:bCs/>
+          <w:sz w:val="32"/>
+          <w:szCs w:val="32"/>
+        </w:rPr>
+      </w:pPr>
+      <w:r>
+        <w:rPr>
+          <w:rFonts w:ascii="TH Sarabun New" w:hAnsi="TH Sarabun New" w:cs="TH Sarabun New" w:hint="cs"/>
+          <w:sz w:val="32"/>
+          <w:szCs w:val="32"/>
+          <w:cs/>
+        </w:rPr>
+        <w:t xml:space="preserve">ในแต่ละย่อหน้าจะมี </w:t>
+      </w:r>
+      <w:r>
+        <w:rPr>
+          <w:rFonts w:ascii="TH Sarabun New" w:hAnsi="TH Sarabun New" w:cs="TH Sarabun New"/>
+          <w:sz w:val="32"/>
+          <w:szCs w:val="32"/>
+        </w:rPr>
+        <w:t xml:space="preserve">tag </w:t>
+      </w:r>
+      <w:r>
+        <w:rPr>
+          <w:rFonts w:ascii="TH Sarabun New" w:hAnsi="TH Sarabun New" w:cs="TH Sarabun New" w:hint="cs"/>
+          <w:sz w:val="32"/>
+          <w:szCs w:val="32"/>
+          <w:cs/>
+        </w:rPr>
+        <w:t>ทั้งหมดที่เกี่ยวข้องกับย่อหน้านั้น ซึ่งทำการระบุด้วยมนุษย์</w:t>
       </w:r>
     </w:p>
     <w:p>
@@ -5869,107 +5613,52 @@
         <w:jc w:val="both"/>
         <w:rPr>
           <w:rFonts w:ascii="TH Sarabun New" w:hAnsi="TH Sarabun New" w:cs="TH Sarabun New"/>
-          <w:b/>
-          <w:bCs/>
-          <w:sz w:val="32"/>
-          <w:szCs w:val="32"/>
-        </w:rPr>
-      </w:pPr>
-      <w:r>
-        <w:rPr>
-          <w:rFonts w:ascii="TH Sarabun New" w:hAnsi="TH Sarabun New" w:cs="TH Sarabun New" w:hint="cs"/>
-          <w:sz w:val="32"/>
-          <w:szCs w:val="32"/>
-          <w:cs/>
-        </w:rPr>
-        <w:lastRenderedPageBreak/>
-        <w:t xml:space="preserve">ทำการ </w:t>
-      </w:r>
-      <w:r>
-        <w:rPr>
-          <w:rFonts w:ascii="TH Sarabun New" w:hAnsi="TH Sarabun New" w:cs="TH Sarabun New"/>
-          <w:sz w:val="32"/>
-          <w:szCs w:val="32"/>
-        </w:rPr>
-        <w:t xml:space="preserve">word count  </w:t>
-      </w:r>
-      <w:r>
-        <w:rPr>
-          <w:rFonts w:ascii="TH Sarabun New" w:hAnsi="TH Sarabun New" w:cs="TH Sarabun New" w:hint="cs"/>
-          <w:sz w:val="32"/>
-          <w:szCs w:val="32"/>
-          <w:cs/>
-        </w:rPr>
-        <w:t xml:space="preserve">และทำ </w:t>
-      </w:r>
-      <w:r>
-        <w:rPr>
-          <w:rFonts w:ascii="TH Sarabun New" w:hAnsi="TH Sarabun New" w:cs="TH Sarabun New"/>
-          <w:sz w:val="32"/>
-          <w:szCs w:val="32"/>
-        </w:rPr>
-        <w:t xml:space="preserve">word to vector </w:t>
-      </w:r>
-      <w:r>
-        <w:rPr>
-          <w:rFonts w:ascii="TH Sarabun New" w:hAnsi="TH Sarabun New" w:cs="TH Sarabun New" w:hint="cs"/>
-          <w:sz w:val="32"/>
-          <w:szCs w:val="32"/>
-          <w:cs/>
-        </w:rPr>
-        <w:t xml:space="preserve">ของแต่ละ </w:t>
-      </w:r>
-      <w:r>
-        <w:rPr>
-          <w:rFonts w:ascii="TH Sarabun New" w:hAnsi="TH Sarabun New" w:cs="TH Sarabun New"/>
-          <w:sz w:val="32"/>
-          <w:szCs w:val="32"/>
-        </w:rPr>
-        <w:t xml:space="preserve">document </w:t>
-      </w:r>
-    </w:p>
-    <w:p>
-      <w:pPr>
-        <w:pStyle w:val="ListParagraph"/>
-        <w:ind w:left="1080"/>
-        <w:jc w:val="both"/>
-        <w:rPr>
-          <w:rFonts w:ascii="TH Sarabun New" w:hAnsi="TH Sarabun New" w:cs="TH Sarabun New"/>
-          <w:b/>
-          <w:bCs/>
-          <w:sz w:val="32"/>
-          <w:szCs w:val="32"/>
-        </w:rPr>
-      </w:pPr>
-      <w:r>
-        <w:rPr>
-          <w:rFonts w:ascii="TH Sarabun New" w:hAnsi="TH Sarabun New" w:cs="TH Sarabun New"/>
-          <w:b/>
-          <w:bCs/>
-          <w:sz w:val="32"/>
-          <w:szCs w:val="32"/>
-        </w:rPr>
-        <w:t>Classification</w:t>
-      </w:r>
-      <w:r>
-        <w:rPr>
-          <w:rFonts w:ascii="TH Sarabun New" w:hAnsi="TH Sarabun New" w:cs="TH Sarabun New"/>
-          <w:b/>
-          <w:bCs/>
-          <w:sz w:val="32"/>
-          <w:szCs w:val="32"/>
-        </w:rPr>
-        <w:t xml:space="preserve">: </w:t>
-      </w:r>
-      <w:r>
-        <w:rPr>
-          <w:rFonts w:ascii="TH Sarabun New" w:hAnsi="TH Sarabun New" w:cs="TH Sarabun New"/>
-          <w:b/>
-          <w:bCs/>
-          <w:sz w:val="32"/>
-          <w:szCs w:val="32"/>
-        </w:rPr>
-        <w:t>Training model</w:t>
+          <w:sz w:val="32"/>
+          <w:szCs w:val="32"/>
+        </w:rPr>
+      </w:pPr>
+      <w:r>
+        <w:rPr>
+          <w:rFonts w:ascii="TH Sarabun New" w:hAnsi="TH Sarabun New" w:cs="TH Sarabun New" w:hint="cs"/>
+          <w:sz w:val="32"/>
+          <w:szCs w:val="32"/>
+          <w:cs/>
+        </w:rPr>
+        <w:t>ทำการตัดคำ</w:t>
+      </w:r>
+      <w:r>
+        <w:rPr>
+          <w:rFonts w:ascii="TH Sarabun New" w:hAnsi="TH Sarabun New" w:cs="TH Sarabun New" w:hint="cs"/>
+          <w:sz w:val="32"/>
+          <w:szCs w:val="32"/>
+          <w:cs/>
+        </w:rPr>
+        <w:t xml:space="preserve">ด้วยโปรแกรมทำ </w:t>
+      </w:r>
+      <w:r>
+        <w:rPr>
+          <w:rFonts w:ascii="TH Sarabun New" w:hAnsi="TH Sarabun New" w:cs="TH Sarabun New"/>
+          <w:sz w:val="32"/>
+          <w:szCs w:val="32"/>
+        </w:rPr>
+        <w:t xml:space="preserve">word segmentation </w:t>
+      </w:r>
+      <w:r>
+        <w:rPr>
+          <w:rFonts w:ascii="TH Sarabun New" w:hAnsi="TH Sarabun New" w:cs="TH Sarabun New" w:hint="cs"/>
+          <w:sz w:val="32"/>
+          <w:szCs w:val="32"/>
+          <w:cs/>
+        </w:rPr>
+        <w:t xml:space="preserve">ภาษาไทย เช่น </w:t>
+      </w:r>
+      <w:r>
+        <w:rPr>
+          <w:rFonts w:ascii="TH Sarabun New" w:hAnsi="TH Sarabun New" w:cs="TH Sarabun New"/>
+          <w:sz w:val="32"/>
+          <w:szCs w:val="32"/>
+        </w:rPr>
+        <w:t>LexTo</w:t>
       </w:r>
     </w:p>
     <w:p>
@@ -5993,49 +5682,42 @@
           <w:szCs w:val="32"/>
           <w:cs/>
         </w:rPr>
-        <w:t>นำ</w:t>
-      </w:r>
-      <w:r>
-        <w:rPr>
-          <w:rFonts w:ascii="TH Sarabun New" w:hAnsi="TH Sarabun New" w:cs="TH Sarabun New"/>
-          <w:sz w:val="32"/>
-          <w:szCs w:val="32"/>
-        </w:rPr>
-        <w:t xml:space="preserve"> keyword </w:t>
-      </w:r>
-      <w:r>
-        <w:rPr>
-          <w:rFonts w:ascii="TH Sarabun New" w:hAnsi="TH Sarabun New" w:cs="TH Sarabun New" w:hint="cs"/>
-          <w:sz w:val="32"/>
-          <w:szCs w:val="32"/>
-          <w:cs/>
-        </w:rPr>
-        <w:t xml:space="preserve">ที่ได้จากการทำ </w:t>
-      </w:r>
-      <w:r>
-        <w:rPr>
-          <w:rFonts w:ascii="TH Sarabun New" w:hAnsi="TH Sarabun New" w:cs="TH Sarabun New"/>
-          <w:sz w:val="32"/>
-          <w:szCs w:val="32"/>
-        </w:rPr>
-        <w:t xml:space="preserve">Clustering </w:t>
-      </w:r>
-      <w:r>
-        <w:rPr>
-          <w:rFonts w:ascii="TH Sarabun New" w:hAnsi="TH Sarabun New" w:cs="TH Sarabun New" w:hint="cs"/>
-          <w:sz w:val="32"/>
-          <w:szCs w:val="32"/>
-          <w:cs/>
-        </w:rPr>
-        <w:t xml:space="preserve">มา </w:t>
-      </w:r>
-      <w:r>
-        <w:rPr>
-          <w:rFonts w:ascii="TH Sarabun New" w:hAnsi="TH Sarabun New" w:cs="TH Sarabun New"/>
-          <w:sz w:val="32"/>
-          <w:szCs w:val="32"/>
-        </w:rPr>
-        <w:t xml:space="preserve">label </w:t>
+        <w:lastRenderedPageBreak/>
+        <w:t xml:space="preserve">ทำการหา </w:t>
+      </w:r>
+      <w:r>
+        <w:rPr>
+          <w:rFonts w:ascii="TH Sarabun New" w:hAnsi="TH Sarabun New" w:cs="TH Sarabun New"/>
+          <w:sz w:val="32"/>
+          <w:szCs w:val="32"/>
+        </w:rPr>
+        <w:t xml:space="preserve">Feature </w:t>
+      </w:r>
+      <w:r>
+        <w:rPr>
+          <w:rFonts w:ascii="TH Sarabun New" w:hAnsi="TH Sarabun New" w:cs="TH Sarabun New" w:hint="cs"/>
+          <w:sz w:val="32"/>
+          <w:szCs w:val="32"/>
+          <w:cs/>
+        </w:rPr>
+        <w:t xml:space="preserve">ของคำแต่ละคำ โดยการหาความถี่การใช้คำในข้อความแต่ละอัน เทียบกับ </w:t>
+      </w:r>
+      <w:r>
+        <w:rPr>
+          <w:rFonts w:ascii="TH Sarabun New" w:hAnsi="TH Sarabun New" w:cs="TH Sarabun New"/>
+          <w:sz w:val="32"/>
+          <w:szCs w:val="32"/>
+        </w:rPr>
+        <w:t xml:space="preserve">tag </w:t>
+      </w:r>
+      <w:r>
+        <w:rPr>
+          <w:rFonts w:ascii="TH Sarabun New" w:hAnsi="TH Sarabun New" w:cs="TH Sarabun New" w:hint="cs"/>
+          <w:sz w:val="32"/>
+          <w:szCs w:val="32"/>
+          <w:cs/>
+        </w:rPr>
+        <w:t>ที่มีอยู่</w:t>
       </w:r>
     </w:p>
     <w:p>
@@ -6067,41 +5749,75 @@
           <w:sz w:val="32"/>
           <w:szCs w:val="32"/>
         </w:rPr>
-        <w:t xml:space="preserve">keyword </w:t>
-      </w:r>
-      <w:r>
-        <w:rPr>
-          <w:rFonts w:ascii="TH Sarabun New" w:hAnsi="TH Sarabun New" w:cs="TH Sarabun New" w:hint="cs"/>
-          <w:sz w:val="32"/>
-          <w:szCs w:val="32"/>
-          <w:cs/>
-        </w:rPr>
-        <w:t xml:space="preserve">และ </w:t>
-      </w:r>
-      <w:r>
-        <w:rPr>
-          <w:rFonts w:ascii="TH Sarabun New" w:hAnsi="TH Sarabun New" w:cs="TH Sarabun New"/>
-          <w:sz w:val="32"/>
-          <w:szCs w:val="32"/>
-        </w:rPr>
-        <w:t xml:space="preserve">label </w:t>
-      </w:r>
-      <w:r>
-        <w:rPr>
-          <w:rFonts w:ascii="TH Sarabun New" w:hAnsi="TH Sarabun New" w:cs="TH Sarabun New" w:hint="cs"/>
-          <w:sz w:val="32"/>
-          <w:szCs w:val="32"/>
-          <w:cs/>
-        </w:rPr>
-        <w:t xml:space="preserve">ที่ได้มา </w:t>
-      </w:r>
-      <w:r>
-        <w:rPr>
-          <w:rFonts w:ascii="TH Sarabun New" w:hAnsi="TH Sarabun New" w:cs="TH Sarabun New"/>
-          <w:sz w:val="32"/>
-          <w:szCs w:val="32"/>
-        </w:rPr>
-        <w:t>training classifier model</w:t>
+        <w:t xml:space="preserve">Feature </w:t>
+      </w:r>
+      <w:r>
+        <w:rPr>
+          <w:rFonts w:ascii="TH Sarabun New" w:hAnsi="TH Sarabun New" w:cs="TH Sarabun New" w:hint="cs"/>
+          <w:sz w:val="32"/>
+          <w:szCs w:val="32"/>
+          <w:cs/>
+        </w:rPr>
+        <w:t xml:space="preserve">ไปให้ </w:t>
+      </w:r>
+      <w:r>
+        <w:rPr>
+          <w:rFonts w:ascii="TH Sarabun New" w:hAnsi="TH Sarabun New" w:cs="TH Sarabun New"/>
+          <w:sz w:val="32"/>
+          <w:szCs w:val="32"/>
+        </w:rPr>
+        <w:t xml:space="preserve">machine learning </w:t>
+      </w:r>
+      <w:r>
+        <w:rPr>
+          <w:rFonts w:ascii="TH Sarabun New" w:hAnsi="TH Sarabun New" w:cs="TH Sarabun New" w:hint="cs"/>
+          <w:sz w:val="32"/>
+          <w:szCs w:val="32"/>
+          <w:cs/>
+        </w:rPr>
+        <w:t>เรียนรู้</w:t>
+      </w:r>
+    </w:p>
+    <w:p>
+      <w:pPr>
+        <w:pStyle w:val="ListParagraph"/>
+        <w:ind w:left="1080"/>
+        <w:jc w:val="both"/>
+        <w:rPr>
+          <w:rFonts w:ascii="TH Sarabun New" w:hAnsi="TH Sarabun New" w:cs="TH Sarabun New"/>
+          <w:sz w:val="32"/>
+          <w:szCs w:val="32"/>
+        </w:rPr>
+      </w:pPr>
+      <w:r>
+        <w:rPr>
+          <w:rFonts w:ascii="TH Sarabun New" w:hAnsi="TH Sarabun New" w:cs="TH Sarabun New"/>
+          <w:b/>
+          <w:bCs/>
+          <w:sz w:val="32"/>
+          <w:szCs w:val="32"/>
+        </w:rPr>
+        <w:t>Classification</w:t>
+      </w:r>
+      <w:r>
+        <w:rPr>
+          <w:rFonts w:ascii="TH Sarabun New" w:hAnsi="TH Sarabun New" w:cs="TH Sarabun New"/>
+          <w:b/>
+          <w:bCs/>
+          <w:sz w:val="32"/>
+          <w:szCs w:val="32"/>
+        </w:rPr>
+        <w:t xml:space="preserve">: </w:t>
+      </w:r>
+      <w:r>
+        <w:rPr>
+          <w:rFonts w:ascii="TH Sarabun New" w:hAnsi="TH Sarabun New" w:cs="TH Sarabun New"/>
+          <w:b/>
+          <w:bCs/>
+          <w:sz w:val="32"/>
+          <w:szCs w:val="32"/>
+        </w:rPr>
+        <w:t>Prediction</w:t>
       </w:r>
     </w:p>
     <w:p>
@@ -6125,103 +5841,41 @@
           <w:szCs w:val="32"/>
           <w:cs/>
         </w:rPr>
-        <w:t xml:space="preserve">ใช้ </w:t>
-      </w:r>
-      <w:r>
-        <w:rPr>
-          <w:rFonts w:ascii="TH Sarabun New" w:hAnsi="TH Sarabun New" w:cs="TH Sarabun New"/>
-          <w:sz w:val="32"/>
-          <w:szCs w:val="32"/>
-        </w:rPr>
-        <w:t xml:space="preserve">Multiclass and </w:t>
-      </w:r>
-      <w:proofErr w:type="spellStart"/>
-      <w:r>
-        <w:rPr>
-          <w:rFonts w:ascii="TH Sarabun New" w:hAnsi="TH Sarabun New" w:cs="TH Sarabun New"/>
-          <w:sz w:val="32"/>
-          <w:szCs w:val="32"/>
-        </w:rPr>
-        <w:t>multilabel</w:t>
-      </w:r>
-      <w:proofErr w:type="spellEnd"/>
-      <w:r>
-        <w:rPr>
-          <w:rFonts w:ascii="TH Sarabun New" w:hAnsi="TH Sarabun New" w:cs="TH Sarabun New"/>
-          <w:sz w:val="32"/>
-          <w:szCs w:val="32"/>
-        </w:rPr>
-        <w:t xml:space="preserve"> algorithms</w:t>
-      </w:r>
-      <w:r>
-        <w:rPr>
-          <w:rFonts w:ascii="TH Sarabun New" w:hAnsi="TH Sarabun New" w:cs="TH Sarabun New"/>
-          <w:sz w:val="32"/>
-          <w:szCs w:val="32"/>
-        </w:rPr>
-        <w:t xml:space="preserve"> (One-</w:t>
-      </w:r>
-      <w:proofErr w:type="spellStart"/>
-      <w:r>
-        <w:rPr>
-          <w:rFonts w:ascii="TH Sarabun New" w:hAnsi="TH Sarabun New" w:cs="TH Sarabun New"/>
-          <w:sz w:val="32"/>
-          <w:szCs w:val="32"/>
-        </w:rPr>
-        <w:t>Vs</w:t>
-      </w:r>
-      <w:proofErr w:type="spellEnd"/>
-      <w:r>
-        <w:rPr>
-          <w:rFonts w:ascii="TH Sarabun New" w:hAnsi="TH Sarabun New" w:cs="TH Sarabun New"/>
-          <w:sz w:val="32"/>
-          <w:szCs w:val="32"/>
-        </w:rPr>
-        <w:t>-The-Rest)</w:t>
-      </w:r>
-    </w:p>
-    <w:p>
-      <w:pPr>
-        <w:pStyle w:val="ListParagraph"/>
-        <w:ind w:left="1080"/>
-        <w:jc w:val="both"/>
-        <w:rPr>
-          <w:rFonts w:ascii="TH Sarabun New" w:hAnsi="TH Sarabun New" w:cs="TH Sarabun New"/>
-          <w:b/>
-          <w:bCs/>
-          <w:sz w:val="32"/>
-          <w:szCs w:val="32"/>
-        </w:rPr>
-      </w:pPr>
-      <w:r>
-        <w:rPr>
-          <w:rFonts w:ascii="TH Sarabun New" w:hAnsi="TH Sarabun New" w:cs="TH Sarabun New"/>
-          <w:b/>
-          <w:bCs/>
-          <w:sz w:val="32"/>
-          <w:szCs w:val="32"/>
-        </w:rPr>
-        <w:t>Classification</w:t>
-      </w:r>
-      <w:r>
-        <w:rPr>
-          <w:rFonts w:ascii="TH Sarabun New" w:hAnsi="TH Sarabun New" w:cs="TH Sarabun New"/>
-          <w:b/>
-          <w:bCs/>
-          <w:sz w:val="32"/>
-          <w:szCs w:val="32"/>
-        </w:rPr>
-        <w:t xml:space="preserve">: </w:t>
-      </w:r>
-      <w:r>
-        <w:rPr>
-          <w:rFonts w:ascii="TH Sarabun New" w:hAnsi="TH Sarabun New" w:cs="TH Sarabun New"/>
-          <w:b/>
-          <w:bCs/>
-          <w:sz w:val="32"/>
-          <w:szCs w:val="32"/>
-        </w:rPr>
-        <w:t>Test model</w:t>
+        <w:t>ทำการตัดคำ</w:t>
+      </w:r>
+      <w:r>
+        <w:rPr>
+          <w:rFonts w:ascii="TH Sarabun New" w:hAnsi="TH Sarabun New" w:cs="TH Sarabun New" w:hint="cs"/>
+          <w:sz w:val="32"/>
+          <w:szCs w:val="32"/>
+          <w:cs/>
+        </w:rPr>
+        <w:t xml:space="preserve">ด้วยโปรแกรมทำ </w:t>
+      </w:r>
+      <w:r>
+        <w:rPr>
+          <w:rFonts w:ascii="TH Sarabun New" w:hAnsi="TH Sarabun New" w:cs="TH Sarabun New"/>
+          <w:sz w:val="32"/>
+          <w:szCs w:val="32"/>
+        </w:rPr>
+        <w:t xml:space="preserve">word segmentation </w:t>
+      </w:r>
+      <w:r>
+        <w:rPr>
+          <w:rFonts w:ascii="TH Sarabun New" w:hAnsi="TH Sarabun New" w:cs="TH Sarabun New" w:hint="cs"/>
+          <w:sz w:val="32"/>
+          <w:szCs w:val="32"/>
+          <w:cs/>
+        </w:rPr>
+        <w:t xml:space="preserve">ภาษาไทย เช่น </w:t>
+      </w:r>
+      <w:r>
+        <w:rPr>
+          <w:rFonts w:ascii="TH Sarabun New" w:hAnsi="TH Sarabun New" w:cs="TH Sarabun New"/>
+          <w:sz w:val="32"/>
+          <w:szCs w:val="32"/>
+        </w:rPr>
+        <w:t>LexTo</w:t>
       </w:r>
     </w:p>
     <w:p>
@@ -6234,159 +5888,35 @@
         <w:jc w:val="both"/>
         <w:rPr>
           <w:rFonts w:ascii="TH Sarabun New" w:hAnsi="TH Sarabun New" w:cs="TH Sarabun New"/>
-          <w:b/>
-          <w:bCs/>
-          <w:sz w:val="32"/>
-          <w:szCs w:val="32"/>
-        </w:rPr>
-      </w:pPr>
-      <w:r>
-        <w:rPr>
-          <w:rFonts w:ascii="TH Sarabun New" w:hAnsi="TH Sarabun New" w:cs="TH Sarabun New" w:hint="cs"/>
-          <w:sz w:val="32"/>
-          <w:szCs w:val="32"/>
-          <w:cs/>
-        </w:rPr>
-        <w:t xml:space="preserve">นำ </w:t>
-      </w:r>
-      <w:r>
-        <w:rPr>
-          <w:rFonts w:ascii="TH Sarabun New" w:hAnsi="TH Sarabun New" w:cs="TH Sarabun New"/>
-          <w:sz w:val="32"/>
-          <w:szCs w:val="32"/>
-        </w:rPr>
-        <w:t xml:space="preserve">keyword </w:t>
-      </w:r>
-      <w:r>
-        <w:rPr>
-          <w:rFonts w:ascii="TH Sarabun New" w:hAnsi="TH Sarabun New" w:cs="TH Sarabun New" w:hint="cs"/>
-          <w:sz w:val="32"/>
-          <w:szCs w:val="32"/>
-          <w:cs/>
-        </w:rPr>
-        <w:t xml:space="preserve">ที่ได้จากการ </w:t>
-      </w:r>
-      <w:r>
-        <w:rPr>
-          <w:rFonts w:ascii="TH Sarabun New" w:hAnsi="TH Sarabun New" w:cs="TH Sarabun New"/>
-          <w:sz w:val="32"/>
-          <w:szCs w:val="32"/>
-        </w:rPr>
-        <w:t xml:space="preserve">Clustering </w:t>
-      </w:r>
-      <w:r>
-        <w:rPr>
-          <w:rFonts w:ascii="TH Sarabun New" w:hAnsi="TH Sarabun New" w:cs="TH Sarabun New" w:hint="cs"/>
-          <w:sz w:val="32"/>
-          <w:szCs w:val="32"/>
-          <w:cs/>
-        </w:rPr>
-        <w:t xml:space="preserve">ของ </w:t>
-      </w:r>
-      <w:r>
-        <w:rPr>
-          <w:rFonts w:ascii="TH Sarabun New" w:hAnsi="TH Sarabun New" w:cs="TH Sarabun New" w:hint="eastAsia"/>
-          <w:sz w:val="32"/>
-          <w:szCs w:val="32"/>
-          <w:lang w:eastAsia="ja-JP"/>
-        </w:rPr>
-        <w:t>t</w:t>
-      </w:r>
-      <w:r>
-        <w:rPr>
-          <w:rFonts w:ascii="TH Sarabun New" w:hAnsi="TH Sarabun New" w:cs="TH Sarabun New"/>
-          <w:sz w:val="32"/>
-          <w:szCs w:val="32"/>
-          <w:lang w:eastAsia="ja-JP"/>
-        </w:rPr>
-        <w:t xml:space="preserve">est document </w:t>
-      </w:r>
-      <w:r>
-        <w:rPr>
-          <w:rFonts w:ascii="TH Sarabun New" w:hAnsi="TH Sarabun New" w:cs="TH Sarabun New" w:hint="cs"/>
-          <w:sz w:val="32"/>
-          <w:szCs w:val="32"/>
-          <w:cs/>
-        </w:rPr>
-        <w:t xml:space="preserve">มาทำการ </w:t>
-      </w:r>
-      <w:r>
-        <w:rPr>
-          <w:rFonts w:ascii="TH Sarabun New" w:hAnsi="TH Sarabun New" w:cs="TH Sarabun New"/>
-          <w:sz w:val="32"/>
-          <w:szCs w:val="32"/>
-        </w:rPr>
-        <w:t>Classification</w:t>
-      </w:r>
-      <w:r>
-        <w:rPr>
-          <w:rFonts w:ascii="TH Sarabun New" w:hAnsi="TH Sarabun New" w:cs="TH Sarabun New"/>
-          <w:sz w:val="32"/>
-          <w:szCs w:val="32"/>
-        </w:rPr>
-        <w:t xml:space="preserve"> </w:t>
-      </w:r>
-      <w:r>
-        <w:rPr>
-          <w:rFonts w:ascii="TH Sarabun New" w:hAnsi="TH Sarabun New" w:cs="TH Sarabun New" w:hint="cs"/>
-          <w:sz w:val="32"/>
-          <w:szCs w:val="32"/>
-          <w:cs/>
-        </w:rPr>
-        <w:t>โดยใช้</w:t>
-      </w:r>
-      <w:r>
-        <w:rPr>
-          <w:rFonts w:ascii="TH Sarabun New" w:hAnsi="TH Sarabun New" w:cs="TH Sarabun New" w:hint="cs"/>
-          <w:sz w:val="32"/>
-          <w:szCs w:val="32"/>
-          <w:cs/>
-        </w:rPr>
-        <w:t xml:space="preserve"> </w:t>
-      </w:r>
-      <w:r>
-        <w:rPr>
-          <w:rFonts w:ascii="TH Sarabun New" w:hAnsi="TH Sarabun New" w:cs="TH Sarabun New"/>
-          <w:sz w:val="32"/>
-          <w:szCs w:val="32"/>
-        </w:rPr>
-        <w:t xml:space="preserve">training model </w:t>
-      </w:r>
-      <w:r>
-        <w:rPr>
-          <w:rFonts w:ascii="TH Sarabun New" w:hAnsi="TH Sarabun New" w:cs="TH Sarabun New" w:hint="cs"/>
-          <w:sz w:val="32"/>
-          <w:szCs w:val="32"/>
-          <w:cs/>
-        </w:rPr>
-        <w:t xml:space="preserve">ที่ได้จากขั้นตอนการทำ </w:t>
-      </w:r>
-      <w:r>
-        <w:rPr>
-          <w:rFonts w:ascii="TH Sarabun New" w:hAnsi="TH Sarabun New" w:cs="TH Sarabun New" w:hint="eastAsia"/>
-          <w:sz w:val="32"/>
-          <w:szCs w:val="32"/>
-          <w:lang w:eastAsia="ja-JP"/>
-        </w:rPr>
-        <w:t>T</w:t>
-      </w:r>
-      <w:r>
-        <w:rPr>
-          <w:rFonts w:ascii="TH Sarabun New" w:hAnsi="TH Sarabun New" w:cs="TH Sarabun New"/>
-          <w:sz w:val="32"/>
-          <w:szCs w:val="32"/>
-          <w:lang w:eastAsia="ja-JP"/>
-        </w:rPr>
-        <w:t>raining model</w:t>
-      </w:r>
-      <w:r>
-        <w:rPr>
-          <w:rFonts w:ascii="TH Sarabun New" w:hAnsi="TH Sarabun New" w:cs="TH Sarabun New" w:hint="cs"/>
-          <w:sz w:val="32"/>
-          <w:szCs w:val="32"/>
-          <w:cs/>
-        </w:rPr>
-        <w:t xml:space="preserve"> เพื่อบอก </w:t>
+          <w:sz w:val="32"/>
+          <w:szCs w:val="32"/>
+        </w:rPr>
+      </w:pPr>
+      <w:r>
+        <w:rPr>
+          <w:rFonts w:ascii="TH Sarabun New" w:hAnsi="TH Sarabun New" w:cs="TH Sarabun New" w:hint="cs"/>
+          <w:sz w:val="32"/>
+          <w:szCs w:val="32"/>
+          <w:cs/>
+        </w:rPr>
+        <w:t xml:space="preserve">ทำการหา </w:t>
+      </w:r>
+      <w:r>
+        <w:rPr>
+          <w:rFonts w:ascii="TH Sarabun New" w:hAnsi="TH Sarabun New" w:cs="TH Sarabun New"/>
+          <w:sz w:val="32"/>
+          <w:szCs w:val="32"/>
+        </w:rPr>
+        <w:t xml:space="preserve">Feature </w:t>
+      </w:r>
+      <w:r>
+        <w:rPr>
+          <w:rFonts w:ascii="TH Sarabun New" w:hAnsi="TH Sarabun New" w:cs="TH Sarabun New" w:hint="cs"/>
+          <w:sz w:val="32"/>
+          <w:szCs w:val="32"/>
+          <w:cs/>
+        </w:rPr>
+        <w:t xml:space="preserve">ของคำแต่ละคำ โดยการหาความถี่การใช้คำในข้อความแต่ละอัน เทียบกับ </w:t>
       </w:r>
       <w:r>
         <w:rPr>
@@ -6403,24 +5933,7 @@
           <w:szCs w:val="32"/>
           <w:cs/>
         </w:rPr>
-        <w:t xml:space="preserve">ของ </w:t>
-      </w:r>
-      <w:r>
-        <w:rPr>
-          <w:rFonts w:ascii="TH Sarabun New" w:hAnsi="TH Sarabun New" w:cs="TH Sarabun New"/>
-          <w:sz w:val="32"/>
-          <w:szCs w:val="32"/>
-        </w:rPr>
-        <w:t xml:space="preserve">output </w:t>
-      </w:r>
-      <w:r>
-        <w:rPr>
-          <w:rFonts w:ascii="TH Sarabun New" w:hAnsi="TH Sarabun New" w:cs="TH Sarabun New" w:hint="cs"/>
-          <w:sz w:val="32"/>
-          <w:szCs w:val="32"/>
-          <w:cs/>
-        </w:rPr>
-        <w:t xml:space="preserve">ออกมา </w:t>
+        <w:t>ที่มีอยู่</w:t>
       </w:r>
     </w:p>
     <w:p>
@@ -6432,113 +5945,104 @@
         </w:numPr>
         <w:jc w:val="both"/>
         <w:rPr>
-          <w:rFonts w:ascii="TH Sarabun New" w:hAnsi="TH Sarabun New" w:cs="TH Sarabun New"/>
-          <w:sz w:val="32"/>
-          <w:szCs w:val="32"/>
-        </w:rPr>
-      </w:pPr>
-      <w:r>
-        <w:rPr>
-          <w:rFonts w:ascii="TH Sarabun New" w:hAnsi="TH Sarabun New" w:cs="TH Sarabun New" w:hint="cs"/>
-          <w:sz w:val="32"/>
-          <w:szCs w:val="32"/>
-          <w:cs/>
-        </w:rPr>
-        <w:t xml:space="preserve">ใช้ </w:t>
-      </w:r>
-      <w:r>
-        <w:rPr>
-          <w:rFonts w:ascii="TH Sarabun New" w:hAnsi="TH Sarabun New" w:cs="TH Sarabun New"/>
-          <w:sz w:val="32"/>
-          <w:szCs w:val="32"/>
-        </w:rPr>
-        <w:t xml:space="preserve">Multiclass and </w:t>
-      </w:r>
-      <w:proofErr w:type="spellStart"/>
-      <w:r>
-        <w:rPr>
-          <w:rFonts w:ascii="TH Sarabun New" w:hAnsi="TH Sarabun New" w:cs="TH Sarabun New"/>
-          <w:sz w:val="32"/>
-          <w:szCs w:val="32"/>
-        </w:rPr>
-        <w:t>multilabel</w:t>
-      </w:r>
-      <w:proofErr w:type="spellEnd"/>
-      <w:r>
-        <w:rPr>
-          <w:rFonts w:ascii="TH Sarabun New" w:hAnsi="TH Sarabun New" w:cs="TH Sarabun New"/>
-          <w:sz w:val="32"/>
-          <w:szCs w:val="32"/>
-        </w:rPr>
-        <w:t xml:space="preserve"> algorithms</w:t>
-      </w:r>
-      <w:r>
-        <w:rPr>
-          <w:rFonts w:ascii="TH Sarabun New" w:hAnsi="TH Sarabun New" w:cs="TH Sarabun New"/>
-          <w:sz w:val="32"/>
-          <w:szCs w:val="32"/>
-        </w:rPr>
-        <w:t xml:space="preserve"> (One-</w:t>
-      </w:r>
-      <w:proofErr w:type="spellStart"/>
-      <w:r>
-        <w:rPr>
-          <w:rFonts w:ascii="TH Sarabun New" w:hAnsi="TH Sarabun New" w:cs="TH Sarabun New"/>
-          <w:sz w:val="32"/>
-          <w:szCs w:val="32"/>
-        </w:rPr>
-        <w:t>Vs</w:t>
-      </w:r>
-      <w:proofErr w:type="spellEnd"/>
-      <w:r>
-        <w:rPr>
-          <w:rFonts w:ascii="TH Sarabun New" w:hAnsi="TH Sarabun New" w:cs="TH Sarabun New"/>
-          <w:sz w:val="32"/>
-          <w:szCs w:val="32"/>
-        </w:rPr>
-        <w:t>-The-Rest)</w:t>
-      </w:r>
-    </w:p>
-    <w:p>
-      <w:pPr>
-        <w:pStyle w:val="ListParagraph"/>
-        <w:ind w:left="1080"/>
-        <w:jc w:val="both"/>
-        <w:rPr>
-          <w:rFonts w:ascii="TH Sarabun New" w:hAnsi="TH Sarabun New" w:cs="TH Sarabun New"/>
-          <w:sz w:val="32"/>
-          <w:szCs w:val="32"/>
-          <w:cs/>
-        </w:rPr>
-      </w:pPr>
-      <w:r>
-        <w:rPr>
-          <w:rFonts w:ascii="TH Sarabun New" w:hAnsi="TH Sarabun New" w:cs="TH Sarabun New"/>
-          <w:b/>
-          <w:bCs/>
-          <w:sz w:val="32"/>
-          <w:szCs w:val="32"/>
-        </w:rPr>
-        <w:t>Database</w:t>
-      </w:r>
-      <w:r>
-        <w:rPr>
-          <w:rFonts w:ascii="TH Sarabun New" w:hAnsi="TH Sarabun New" w:cs="TH Sarabun New"/>
-          <w:b/>
-          <w:bCs/>
-          <w:sz w:val="32"/>
-          <w:szCs w:val="32"/>
-        </w:rPr>
-        <w:t xml:space="preserve"> </w:t>
-      </w:r>
-      <w:r>
-        <w:rPr>
-          <w:rFonts w:ascii="TH Sarabun New" w:hAnsi="TH Sarabun New" w:cs="TH Sarabun New" w:hint="cs"/>
-          <w:sz w:val="32"/>
-          <w:szCs w:val="32"/>
-          <w:cs/>
-        </w:rPr>
-        <w:t>แบ่งเป็น 3 ส่วนหลักๆ คือ</w:t>
+          <w:rFonts w:ascii="TH Sarabun New" w:hAnsi="TH Sarabun New" w:cs="TH Sarabun New" w:hint="cs"/>
+          <w:sz w:val="32"/>
+          <w:szCs w:val="32"/>
+        </w:rPr>
+      </w:pPr>
+      <w:r>
+        <w:rPr>
+          <w:rFonts w:ascii="TH Sarabun New" w:hAnsi="TH Sarabun New" w:cs="TH Sarabun New" w:hint="cs"/>
+          <w:sz w:val="32"/>
+          <w:szCs w:val="32"/>
+          <w:cs/>
+        </w:rPr>
+        <w:t xml:space="preserve">นำ </w:t>
+      </w:r>
+      <w:r>
+        <w:rPr>
+          <w:rFonts w:ascii="TH Sarabun New" w:hAnsi="TH Sarabun New" w:cs="TH Sarabun New"/>
+          <w:sz w:val="32"/>
+          <w:szCs w:val="32"/>
+        </w:rPr>
+        <w:t>Feature</w:t>
+      </w:r>
+      <w:r>
+        <w:rPr>
+          <w:rFonts w:ascii="TH Sarabun New" w:hAnsi="TH Sarabun New" w:cs="TH Sarabun New" w:hint="cs"/>
+          <w:sz w:val="32"/>
+          <w:szCs w:val="32"/>
+          <w:cs/>
+        </w:rPr>
+        <w:t xml:space="preserve"> ไปใส่ใน </w:t>
+      </w:r>
+      <w:r>
+        <w:rPr>
+          <w:rFonts w:ascii="TH Sarabun New" w:hAnsi="TH Sarabun New" w:cs="TH Sarabun New"/>
+          <w:sz w:val="32"/>
+          <w:szCs w:val="32"/>
+        </w:rPr>
+        <w:t xml:space="preserve">machine learning model </w:t>
+      </w:r>
+      <w:r>
+        <w:rPr>
+          <w:rFonts w:ascii="TH Sarabun New" w:hAnsi="TH Sarabun New" w:cs="TH Sarabun New" w:hint="cs"/>
+          <w:sz w:val="32"/>
+          <w:szCs w:val="32"/>
+          <w:cs/>
+        </w:rPr>
+        <w:t xml:space="preserve">ที่ได้ทำการ </w:t>
+      </w:r>
+      <w:r>
+        <w:rPr>
+          <w:rFonts w:ascii="TH Sarabun New" w:hAnsi="TH Sarabun New" w:cs="TH Sarabun New"/>
+          <w:sz w:val="32"/>
+          <w:szCs w:val="32"/>
+        </w:rPr>
+        <w:t xml:space="preserve">train </w:t>
+      </w:r>
+      <w:r>
+        <w:rPr>
+          <w:rFonts w:ascii="TH Sarabun New" w:hAnsi="TH Sarabun New" w:cs="TH Sarabun New" w:hint="cs"/>
+          <w:sz w:val="32"/>
+          <w:szCs w:val="32"/>
+          <w:cs/>
+        </w:rPr>
+        <w:t xml:space="preserve">ไว้ในข้างต้น เพื่อให้ได้ </w:t>
+      </w:r>
+      <w:r>
+        <w:rPr>
+          <w:rFonts w:ascii="TH Sarabun New" w:hAnsi="TH Sarabun New" w:cs="TH Sarabun New"/>
+          <w:sz w:val="32"/>
+          <w:szCs w:val="32"/>
+        </w:rPr>
+        <w:t xml:space="preserve">tag </w:t>
+      </w:r>
+      <w:r>
+        <w:rPr>
+          <w:rFonts w:ascii="TH Sarabun New" w:hAnsi="TH Sarabun New" w:cs="TH Sarabun New" w:hint="cs"/>
+          <w:sz w:val="32"/>
+          <w:szCs w:val="32"/>
+          <w:cs/>
+        </w:rPr>
+        <w:t xml:space="preserve">สำหรับ </w:t>
+      </w:r>
+      <w:r>
+        <w:rPr>
+          <w:rFonts w:ascii="TH Sarabun New" w:hAnsi="TH Sarabun New" w:cs="TH Sarabun New"/>
+          <w:sz w:val="32"/>
+          <w:szCs w:val="32"/>
+        </w:rPr>
+        <w:t xml:space="preserve">paragraph </w:t>
+      </w:r>
+      <w:r>
+        <w:rPr>
+          <w:rFonts w:ascii="TH Sarabun New" w:hAnsi="TH Sarabun New" w:cs="TH Sarabun New" w:hint="cs"/>
+          <w:sz w:val="32"/>
+          <w:szCs w:val="32"/>
+          <w:cs/>
+        </w:rPr>
+        <w:t>นั้น</w:t>
       </w:r>
     </w:p>
     <w:p>
@@ -6557,231 +6061,49 @@
       </w:pPr>
       <w:r>
         <w:rPr>
-          <w:rFonts w:ascii="TH Sarabun New" w:hAnsi="TH Sarabun New" w:cs="TH Sarabun New"/>
-          <w:sz w:val="32"/>
-          <w:szCs w:val="32"/>
-        </w:rPr>
-        <w:t xml:space="preserve">Keyword database </w:t>
-      </w:r>
-      <w:r>
-        <w:rPr>
-          <w:rFonts w:ascii="TH Sarabun New" w:hAnsi="TH Sarabun New" w:cs="TH Sarabun New" w:hint="cs"/>
-          <w:sz w:val="32"/>
-          <w:szCs w:val="32"/>
-          <w:cs/>
-        </w:rPr>
-        <w:t xml:space="preserve">เก็บข้อมูลคำที่เป็น </w:t>
-      </w:r>
-      <w:r>
-        <w:rPr>
-          <w:rFonts w:ascii="TH Sarabun New" w:hAnsi="TH Sarabun New" w:cs="TH Sarabun New"/>
-          <w:sz w:val="32"/>
-          <w:szCs w:val="32"/>
-        </w:rPr>
-        <w:t xml:space="preserve">keyword </w:t>
-      </w:r>
-      <w:r>
-        <w:rPr>
-          <w:rFonts w:ascii="TH Sarabun New" w:hAnsi="TH Sarabun New" w:cs="TH Sarabun New" w:hint="cs"/>
-          <w:sz w:val="32"/>
-          <w:szCs w:val="32"/>
-          <w:cs/>
-        </w:rPr>
-        <w:t>ต่างๆ โดยเก็บคำและความถี่ที่ปรากฏของคำนั้นๆ</w:t>
-      </w:r>
-    </w:p>
-    <w:p>
-      <w:pPr>
-        <w:pStyle w:val="ListParagraph"/>
-        <w:numPr>
-          <w:ilvl w:val="0"/>
-          <w:numId w:val="2"/>
-        </w:numPr>
-        <w:jc w:val="both"/>
-        <w:rPr>
-          <w:rFonts w:ascii="TH Sarabun New" w:hAnsi="TH Sarabun New" w:cs="TH Sarabun New"/>
-          <w:sz w:val="32"/>
-          <w:szCs w:val="32"/>
-        </w:rPr>
-      </w:pPr>
-      <w:r>
-        <w:rPr>
-          <w:rFonts w:ascii="TH Sarabun New" w:hAnsi="TH Sarabun New" w:cs="TH Sarabun New"/>
-          <w:sz w:val="32"/>
-          <w:szCs w:val="32"/>
-        </w:rPr>
-        <w:t xml:space="preserve">Document database </w:t>
-      </w:r>
-      <w:r>
-        <w:rPr>
-          <w:rFonts w:ascii="TH Sarabun New" w:hAnsi="TH Sarabun New" w:cs="TH Sarabun New" w:hint="cs"/>
-          <w:sz w:val="32"/>
-          <w:szCs w:val="32"/>
-          <w:cs/>
-        </w:rPr>
-        <w:t>เก็บข้อมูลเอกสาร โดยเก็บ</w:t>
-      </w:r>
-      <w:r>
-        <w:rPr>
-          <w:rFonts w:ascii="TH Sarabun New" w:hAnsi="TH Sarabun New" w:cs="TH Sarabun New" w:hint="cs"/>
-          <w:sz w:val="32"/>
-          <w:szCs w:val="32"/>
-          <w:cs/>
-        </w:rPr>
-        <w:t>ชื่อเอกสาร เนื้อหา</w:t>
-      </w:r>
-      <w:r>
-        <w:rPr>
-          <w:rFonts w:ascii="TH Sarabun New" w:hAnsi="TH Sarabun New" w:cs="TH Sarabun New"/>
-          <w:sz w:val="32"/>
-          <w:szCs w:val="32"/>
-        </w:rPr>
-        <w:t xml:space="preserve"> </w:t>
-      </w:r>
-      <w:r>
-        <w:rPr>
-          <w:rFonts w:ascii="TH Sarabun New" w:hAnsi="TH Sarabun New" w:cs="TH Sarabun New" w:hint="cs"/>
-          <w:sz w:val="32"/>
-          <w:szCs w:val="32"/>
-          <w:cs/>
-        </w:rPr>
-        <w:t xml:space="preserve">และ </w:t>
-      </w:r>
-      <w:r>
-        <w:rPr>
-          <w:rFonts w:ascii="TH Sarabun New" w:hAnsi="TH Sarabun New" w:cs="TH Sarabun New"/>
-          <w:sz w:val="32"/>
-          <w:szCs w:val="32"/>
-        </w:rPr>
-        <w:t>tag</w:t>
-      </w:r>
-    </w:p>
-    <w:p>
-      <w:pPr>
-        <w:pStyle w:val="ListParagraph"/>
-        <w:numPr>
-          <w:ilvl w:val="0"/>
-          <w:numId w:val="2"/>
-        </w:numPr>
-        <w:jc w:val="both"/>
-        <w:rPr>
-          <w:rFonts w:ascii="TH Sarabun New" w:hAnsi="TH Sarabun New" w:cs="TH Sarabun New"/>
-          <w:sz w:val="32"/>
-          <w:szCs w:val="32"/>
-        </w:rPr>
-      </w:pPr>
-      <w:r>
-        <w:rPr>
-          <w:rFonts w:ascii="TH Sarabun New" w:hAnsi="TH Sarabun New" w:cs="TH Sarabun New"/>
-          <w:sz w:val="32"/>
-          <w:szCs w:val="32"/>
-        </w:rPr>
-        <w:t xml:space="preserve">Label database </w:t>
-      </w:r>
-      <w:r>
-        <w:rPr>
-          <w:rFonts w:ascii="TH Sarabun New" w:hAnsi="TH Sarabun New" w:cs="TH Sarabun New" w:hint="cs"/>
-          <w:sz w:val="32"/>
-          <w:szCs w:val="32"/>
-          <w:cs/>
-        </w:rPr>
-        <w:t xml:space="preserve">เก็บข้อมูลว่าแต่ละ </w:t>
-      </w:r>
-      <w:r>
-        <w:rPr>
-          <w:rFonts w:ascii="TH Sarabun New" w:hAnsi="TH Sarabun New" w:cs="TH Sarabun New"/>
-          <w:sz w:val="32"/>
-          <w:szCs w:val="32"/>
-        </w:rPr>
-        <w:t xml:space="preserve">label </w:t>
-      </w:r>
-      <w:r>
-        <w:rPr>
-          <w:rFonts w:ascii="TH Sarabun New" w:hAnsi="TH Sarabun New" w:cs="TH Sarabun New" w:hint="cs"/>
-          <w:sz w:val="32"/>
-          <w:szCs w:val="32"/>
-          <w:cs/>
-        </w:rPr>
-        <w:t>มีคำอะไรบ้าง</w:t>
-      </w:r>
-    </w:p>
-    <w:p>
-      <w:pPr>
-        <w:ind w:left="720"/>
-        <w:jc w:val="both"/>
-        <w:rPr>
-          <w:rFonts w:ascii="TH Sarabun New" w:hAnsi="TH Sarabun New" w:cs="TH Sarabun New"/>
-          <w:b/>
-          <w:bCs/>
-          <w:sz w:val="32"/>
-          <w:szCs w:val="32"/>
-        </w:rPr>
-      </w:pPr>
-    </w:p>
-    <w:p>
-      <w:pPr>
-        <w:ind w:left="720"/>
-        <w:jc w:val="both"/>
-        <w:rPr>
-          <w:rFonts w:ascii="TH Sarabun New" w:hAnsi="TH Sarabun New" w:cs="TH Sarabun New"/>
-          <w:b/>
-          <w:bCs/>
-          <w:sz w:val="32"/>
-          <w:szCs w:val="32"/>
-        </w:rPr>
-      </w:pPr>
-    </w:p>
-    <w:p>
-      <w:pPr>
-        <w:ind w:left="720"/>
-        <w:jc w:val="both"/>
-        <w:rPr>
-          <w:rFonts w:ascii="TH Sarabun New" w:hAnsi="TH Sarabun New" w:cs="TH Sarabun New"/>
-          <w:b/>
-          <w:bCs/>
-          <w:sz w:val="32"/>
-          <w:szCs w:val="32"/>
-        </w:rPr>
-      </w:pPr>
-    </w:p>
-    <w:p>
-      <w:pPr>
-        <w:ind w:left="720"/>
-        <w:jc w:val="both"/>
-        <w:rPr>
-          <w:rFonts w:ascii="TH Sarabun New" w:hAnsi="TH Sarabun New" w:cs="TH Sarabun New"/>
-          <w:b/>
-          <w:bCs/>
-          <w:sz w:val="32"/>
-          <w:szCs w:val="32"/>
-        </w:rPr>
-      </w:pPr>
-    </w:p>
-    <w:p>
-      <w:pPr>
-        <w:ind w:left="720"/>
-        <w:jc w:val="both"/>
-        <w:rPr>
-          <w:rFonts w:ascii="TH Sarabun New" w:hAnsi="TH Sarabun New" w:cs="TH Sarabun New"/>
-          <w:b/>
-          <w:bCs/>
-          <w:sz w:val="32"/>
-          <w:szCs w:val="32"/>
-        </w:rPr>
-      </w:pPr>
-    </w:p>
-    <w:p>
-      <w:pPr>
-        <w:ind w:left="720"/>
-        <w:jc w:val="both"/>
-        <w:rPr>
-          <w:rFonts w:ascii="TH Sarabun New" w:hAnsi="TH Sarabun New" w:cs="TH Sarabun New"/>
-          <w:b/>
-          <w:bCs/>
-          <w:sz w:val="32"/>
-          <w:szCs w:val="32"/>
-        </w:rPr>
-      </w:pPr>
+          <w:rFonts w:ascii="TH Sarabun New" w:hAnsi="TH Sarabun New" w:cs="TH Sarabun New" w:hint="cs"/>
+          <w:sz w:val="32"/>
+          <w:szCs w:val="32"/>
+          <w:cs/>
+        </w:rPr>
+        <w:t xml:space="preserve">นำ </w:t>
+      </w:r>
+      <w:r>
+        <w:rPr>
+          <w:rFonts w:ascii="TH Sarabun New" w:hAnsi="TH Sarabun New" w:cs="TH Sarabun New"/>
+          <w:sz w:val="32"/>
+          <w:szCs w:val="32"/>
+        </w:rPr>
+        <w:t xml:space="preserve">tag </w:t>
+      </w:r>
+      <w:r>
+        <w:rPr>
+          <w:rFonts w:ascii="TH Sarabun New" w:hAnsi="TH Sarabun New" w:cs="TH Sarabun New" w:hint="cs"/>
+          <w:sz w:val="32"/>
+          <w:szCs w:val="32"/>
+          <w:cs/>
+        </w:rPr>
+        <w:t xml:space="preserve">ที่ได้และ </w:t>
+      </w:r>
+      <w:r>
+        <w:rPr>
+          <w:rFonts w:ascii="TH Sarabun New" w:hAnsi="TH Sarabun New" w:cs="TH Sarabun New"/>
+          <w:sz w:val="32"/>
+          <w:szCs w:val="32"/>
+        </w:rPr>
+        <w:t xml:space="preserve">paragraph </w:t>
+      </w:r>
+      <w:r>
+        <w:rPr>
+          <w:rFonts w:ascii="TH Sarabun New" w:hAnsi="TH Sarabun New" w:cs="TH Sarabun New" w:hint="cs"/>
+          <w:sz w:val="32"/>
+          <w:szCs w:val="32"/>
+          <w:cs/>
+        </w:rPr>
+        <w:t>ไปเก็บลงในฐานข้อมูล</w:t>
+      </w:r>
+      <w:bookmarkStart w:id="0" w:name="_GoBack"/>
+      <w:bookmarkEnd w:id="0"/>
     </w:p>
     <w:p>
       <w:pPr>
@@ -6827,12 +6149,11 @@
           <w:sz w:val="32"/>
           <w:szCs w:val="32"/>
         </w:rPr>
-        <w:lastRenderedPageBreak/>
         <w:drawing>
           <wp:inline distT="0" distB="0" distL="0" distR="0">
-            <wp:extent cx="3944088" cy="5324475"/>
-            <wp:effectExtent l="0" t="0" r="0" b="0"/>
-            <wp:docPr id="3" name="Picture 3"/>
+            <wp:extent cx="5731510" cy="2995295"/>
+            <wp:effectExtent l="0" t="0" r="2540" b="0"/>
+            <wp:docPr id="5" name="Picture 5"/>
             <wp:cNvGraphicFramePr>
               <a:graphicFrameLocks xmlns:a="http://schemas.openxmlformats.org/drawingml/2006/main" noChangeAspect="1"/>
             </wp:cNvGraphicFramePr>
@@ -6840,7 +6161,7 @@
               <a:graphicData uri="http://schemas.openxmlformats.org/drawingml/2006/picture">
                 <pic:pic xmlns:pic="http://schemas.openxmlformats.org/drawingml/2006/picture">
                   <pic:nvPicPr>
-                    <pic:cNvPr id="3" name="workflow3.png"/>
+                    <pic:cNvPr id="5" name="workflow5.png"/>
                     <pic:cNvPicPr/>
                   </pic:nvPicPr>
                   <pic:blipFill>
@@ -6858,7 +6179,7 @@
                   <pic:spPr>
                     <a:xfrm>
                       <a:off x="0" y="0"/>
-                      <a:ext cx="3946947" cy="5328335"/>
+                      <a:ext cx="5731510" cy="2995295"/>
                     </a:xfrm>
                     <a:prstGeom prst="rect">
                       <a:avLst/>
@@ -6986,6 +6307,7 @@
           <w:sz w:val="32"/>
           <w:szCs w:val="32"/>
         </w:rPr>
+        <w:lastRenderedPageBreak/>
         <w:t xml:space="preserve">- </w:t>
       </w:r>
       <w:r>
@@ -7039,17 +6361,7 @@
           <w:szCs w:val="32"/>
           <w:cs/>
         </w:rPr>
-        <w:t>คำสำคัญก่อนที่จะนำ</w:t>
-      </w:r>
-      <w:r>
-        <w:rPr>
-          <w:rFonts w:ascii="TH Sarabun New" w:hAnsi="TH Sarabun New" w:cs="TH Sarabun New" w:hint="cs"/>
-          <w:sz w:val="32"/>
-          <w:szCs w:val="32"/>
-          <w:cs/>
-        </w:rPr>
-        <w:lastRenderedPageBreak/>
-        <w:t>ข้อมูลเข้าไปในระบบ ดังนั้น ถ้าเกิดเราไม่สามารถหาผู้ที่จะมาระบุคำสำคัญให้ได้ เราก็จะไม่สามารถทำให้ระบบเรียนรู้หัวข้อใหม่ๆ ได้</w:t>
+        <w:t>คำสำคัญก่อนที่จะนำข้อมูลเข้าไปในระบบ ดังนั้น ถ้าเกิดเราไม่สามารถหาผู้ที่จะมาระบุคำสำคัญให้ได้ เราก็จะไม่สามารถทำให้ระบบเรียนรู้หัวข้อใหม่ๆ ได้</w:t>
       </w:r>
     </w:p>
     <w:p>
@@ -7158,23 +6470,13 @@
         </w:rPr>
         <w:t xml:space="preserve">มาเริ่มเรียนรู้ </w:t>
       </w:r>
-      <w:proofErr w:type="spellStart"/>
-      <w:r>
-        <w:rPr>
-          <w:rFonts w:ascii="TH Sarabun New" w:hAnsi="TH Sarabun New" w:cs="TH Sarabun New"/>
-          <w:sz w:val="32"/>
-          <w:szCs w:val="32"/>
-        </w:rPr>
-        <w:t>Hadoop</w:t>
-      </w:r>
-      <w:proofErr w:type="spellEnd"/>
-      <w:r>
-        <w:rPr>
-          <w:rFonts w:ascii="TH Sarabun New" w:hAnsi="TH Sarabun New" w:cs="TH Sarabun New"/>
-          <w:sz w:val="32"/>
-          <w:szCs w:val="32"/>
-        </w:rPr>
-        <w:t xml:space="preserve"> </w:t>
+      <w:r>
+        <w:rPr>
+          <w:rFonts w:ascii="TH Sarabun New" w:hAnsi="TH Sarabun New" w:cs="TH Sarabun New"/>
+          <w:sz w:val="32"/>
+          <w:szCs w:val="32"/>
+        </w:rPr>
+        <w:t xml:space="preserve">Hadoop </w:t>
       </w:r>
       <w:r>
         <w:rPr>
@@ -7283,23 +6585,13 @@
           <w:szCs w:val="32"/>
         </w:rPr>
       </w:pPr>
-      <w:proofErr w:type="spellStart"/>
-      <w:r>
-        <w:rPr>
-          <w:rFonts w:ascii="TH Sarabun New" w:hAnsi="TH Sarabun New" w:cs="TH Sarabun New"/>
-          <w:sz w:val="32"/>
-          <w:szCs w:val="32"/>
-        </w:rPr>
-        <w:t>Pdfminer</w:t>
-      </w:r>
-      <w:proofErr w:type="spellEnd"/>
-      <w:r>
-        <w:rPr>
-          <w:rFonts w:ascii="TH Sarabun New" w:hAnsi="TH Sarabun New" w:cs="TH Sarabun New"/>
-          <w:sz w:val="32"/>
-          <w:szCs w:val="32"/>
-        </w:rPr>
-        <w:t xml:space="preserve">, </w:t>
+      <w:r>
+        <w:rPr>
+          <w:rFonts w:ascii="TH Sarabun New" w:hAnsi="TH Sarabun New" w:cs="TH Sarabun New"/>
+          <w:sz w:val="32"/>
+          <w:szCs w:val="32"/>
+        </w:rPr>
+        <w:t xml:space="preserve">Pdfminer, </w:t>
       </w:r>
       <w:hyperlink r:id="rId11" w:history="1">
         <w:r>
@@ -7327,23 +6619,13 @@
           <w:szCs w:val="32"/>
         </w:rPr>
       </w:pPr>
-      <w:proofErr w:type="spellStart"/>
-      <w:r>
-        <w:rPr>
-          <w:rFonts w:ascii="TH Sarabun New" w:hAnsi="TH Sarabun New" w:cs="TH Sarabun New"/>
-          <w:sz w:val="32"/>
-          <w:szCs w:val="32"/>
-        </w:rPr>
-        <w:t>PDFMiner</w:t>
-      </w:r>
-      <w:proofErr w:type="spellEnd"/>
-      <w:r>
-        <w:rPr>
-          <w:rFonts w:ascii="TH Sarabun New" w:hAnsi="TH Sarabun New" w:cs="TH Sarabun New"/>
-          <w:sz w:val="32"/>
-          <w:szCs w:val="32"/>
-        </w:rPr>
-        <w:t xml:space="preserve">, </w:t>
+      <w:r>
+        <w:rPr>
+          <w:rFonts w:ascii="TH Sarabun New" w:hAnsi="TH Sarabun New" w:cs="TH Sarabun New"/>
+          <w:sz w:val="32"/>
+          <w:szCs w:val="32"/>
+        </w:rPr>
+        <w:t xml:space="preserve">PDFMiner, </w:t>
       </w:r>
       <w:r>
         <w:rPr>
@@ -7374,25 +6656,7 @@
           <w:sz w:val="32"/>
           <w:szCs w:val="32"/>
         </w:rPr>
-        <w:t>One-</w:t>
-      </w:r>
-      <w:proofErr w:type="spellStart"/>
-      <w:r>
-        <w:rPr>
-          <w:rFonts w:ascii="TH Sarabun New" w:hAnsi="TH Sarabun New" w:cs="TH Sarabun New"/>
-          <w:sz w:val="32"/>
-          <w:szCs w:val="32"/>
-        </w:rPr>
-        <w:t>vs</w:t>
-      </w:r>
-      <w:proofErr w:type="spellEnd"/>
-      <w:r>
-        <w:rPr>
-          <w:rFonts w:ascii="TH Sarabun New" w:hAnsi="TH Sarabun New" w:cs="TH Sarabun New"/>
-          <w:sz w:val="32"/>
-          <w:szCs w:val="32"/>
-        </w:rPr>
-        <w:t xml:space="preserve">-Rest classifier, </w:t>
+        <w:t xml:space="preserve">One-vs-Rest classifier, </w:t>
       </w:r>
       <w:hyperlink r:id="rId12" w:anchor="one-vs-rest-classifier-aka-one-vs-all" w:history="1">
         <w:r>
@@ -7420,23 +6684,13 @@
           <w:szCs w:val="32"/>
         </w:rPr>
       </w:pPr>
-      <w:proofErr w:type="spellStart"/>
-      <w:r>
-        <w:rPr>
-          <w:rFonts w:ascii="TH Sarabun New" w:hAnsi="TH Sarabun New" w:cs="TH Sarabun New"/>
-          <w:sz w:val="32"/>
-          <w:szCs w:val="32"/>
-        </w:rPr>
-        <w:t>Lexto</w:t>
-      </w:r>
-      <w:proofErr w:type="spellEnd"/>
-      <w:r>
-        <w:rPr>
-          <w:rFonts w:ascii="TH Sarabun New" w:hAnsi="TH Sarabun New" w:cs="TH Sarabun New"/>
-          <w:sz w:val="32"/>
-          <w:szCs w:val="32"/>
-        </w:rPr>
-        <w:t xml:space="preserve"> ,</w:t>
+      <w:r>
+        <w:rPr>
+          <w:rFonts w:ascii="TH Sarabun New" w:hAnsi="TH Sarabun New" w:cs="TH Sarabun New"/>
+          <w:sz w:val="32"/>
+          <w:szCs w:val="32"/>
+        </w:rPr>
+        <w:t>Lexto ,</w:t>
       </w:r>
       <w:r>
         <w:t xml:space="preserve"> </w:t>
@@ -7470,25 +6724,7 @@
           <w:sz w:val="32"/>
           <w:szCs w:val="32"/>
         </w:rPr>
-        <w:t xml:space="preserve">Latent </w:t>
-      </w:r>
-      <w:proofErr w:type="spellStart"/>
-      <w:r>
-        <w:rPr>
-          <w:rFonts w:ascii="TH Sarabun New" w:hAnsi="TH Sarabun New" w:cs="TH Sarabun New"/>
-          <w:sz w:val="32"/>
-          <w:szCs w:val="32"/>
-        </w:rPr>
-        <w:t>Dirichlet</w:t>
-      </w:r>
-      <w:proofErr w:type="spellEnd"/>
-      <w:r>
-        <w:rPr>
-          <w:rFonts w:ascii="TH Sarabun New" w:hAnsi="TH Sarabun New" w:cs="TH Sarabun New"/>
-          <w:sz w:val="32"/>
-          <w:szCs w:val="32"/>
-        </w:rPr>
-        <w:t xml:space="preserve"> allocation(LDA), </w:t>
+        <w:t xml:space="preserve">Latent Dirichlet allocation(LDA), </w:t>
       </w:r>
       <w:hyperlink r:id="rId13" w:anchor="latent-dirichlet-allocation-lda" w:history="1">
         <w:r>
@@ -8848,7 +8084,7 @@
 </file>
 
 <file path=customXml/itemProps1.xml><?xml version="1.0" encoding="utf-8"?>
-<ds:datastoreItem xmlns:ds="http://schemas.openxmlformats.org/officeDocument/2006/customXml" ds:itemID="{EAA893AF-2C77-47F5-B484-FC3D88FA83E8}">
+<ds:datastoreItem xmlns:ds="http://schemas.openxmlformats.org/officeDocument/2006/customXml" ds:itemID="{6DBD5621-F7F7-4A50-91CD-070CBE2AFEA3}">
   <ds:schemaRefs>
     <ds:schemaRef ds:uri="http://schemas.openxmlformats.org/officeDocument/2006/bibliography"/>
   </ds:schemaRefs>

</xml_diff>